<commit_message>
Created the AP_pathway plot
</commit_message>
<xml_diff>
--- a/Systems biology approaches in the investigation of articulation points in KEGG metabolic pathways.docx
+++ b/Systems biology approaches in the investigation of articulation points in KEGG metabolic pathways.docx
@@ -460,17 +460,12 @@
       </w:pPr>
       <w:bookmarkStart w:id="2" w:name="_heading=h.65cuvptnsxae"/>
       <w:bookmarkEnd w:id="2"/>
-      <w:commentRangeStart w:id="3"/>
       <w:r>
         <w:rPr>
           <w:rFonts w:ascii="Times New Roman" w:eastAsia="Times New Roman" w:hAnsi="Times New Roman"/>
           <w:lang w:val="en-US"/>
         </w:rPr>
         <w:t>ABSTRACT</w:t>
-      </w:r>
-      <w:commentRangeEnd w:id="3"/>
-      <w:r>
-        <w:commentReference w:id="3"/>
       </w:r>
     </w:p>
     <w:p>
@@ -585,14 +580,7 @@
           <w:rFonts w:ascii="Times New Roman" w:eastAsia="Times New Roman" w:hAnsi="Times New Roman" w:cs="Times New Roman"/>
           <w:lang w:val="en-US"/>
         </w:rPr>
-        <w:t>points</w:t>
-      </w:r>
-      <w:r>
-        <w:rPr>
-          <w:rFonts w:ascii="Times New Roman" w:eastAsia="Times New Roman" w:hAnsi="Times New Roman" w:cs="Times New Roman"/>
-          <w:lang w:val="en-US"/>
-        </w:rPr>
-        <w:t xml:space="preserve"> are essential in metabolic pathways and what their topo</w:t>
+        <w:t>points are essential in metabolic pathways and what their topo</w:t>
       </w:r>
       <w:r>
         <w:rPr>
@@ -698,14 +686,7 @@
           <w:rFonts w:ascii="Times New Roman" w:eastAsia="Times New Roman" w:hAnsi="Times New Roman" w:cs="Times New Roman"/>
           <w:lang w:val="en-US"/>
         </w:rPr>
-        <w:t xml:space="preserve"> grou</w:t>
-      </w:r>
-      <w:r>
-        <w:rPr>
-          <w:rFonts w:ascii="Times New Roman" w:eastAsia="Times New Roman" w:hAnsi="Times New Roman" w:cs="Times New Roman"/>
-          <w:lang w:val="en-US"/>
-        </w:rPr>
-        <w:t>p</w:t>
+        <w:t xml:space="preserve"> group</w:t>
       </w:r>
       <w:r>
         <w:rPr>
@@ -823,8 +804,8 @@
         </w:rPr>
         <w:t xml:space="preserve"> Articulation points, KEGG, Metabolic pathways, Biological networks, Systems biology.</w:t>
       </w:r>
-      <w:bookmarkStart w:id="4" w:name="_heading=h.8llpiksviuil"/>
-      <w:bookmarkEnd w:id="4"/>
+      <w:bookmarkStart w:id="3" w:name="_heading=h.8llpiksviuil"/>
+      <w:bookmarkEnd w:id="3"/>
       <w:r>
         <w:rPr>
           <w:lang w:val="en-US"/>
@@ -960,7 +941,7 @@
         <w:tab/>
         <w:t xml:space="preserve">In terms of graphs, there are multiple ways to build a network from a metabolic model [7]. Network analysis suggests that biological networks have two important structural properties. </w:t>
       </w:r>
-      <w:commentRangeStart w:id="5"/>
+      <w:commentRangeStart w:id="4"/>
       <w:r>
         <w:rPr>
           <w:rFonts w:ascii="Times New Roman" w:eastAsia="Times New Roman" w:hAnsi="Times New Roman" w:cs="Times New Roman"/>
@@ -968,9 +949,9 @@
         </w:rPr>
         <w:t>First, most of these networks, including metabolic networks are scale-free and possess a ‘‘small-world’’ property, that is characterized by a short average path length</w:t>
       </w:r>
-      <w:commentRangeEnd w:id="5"/>
-      <w:r>
-        <w:commentReference w:id="5"/>
+      <w:commentRangeEnd w:id="4"/>
+      <w:r>
+        <w:commentReference w:id="4"/>
       </w:r>
       <w:r>
         <w:rPr>
@@ -987,10 +968,10 @@
         <w:lastRenderedPageBreak/>
         <w:t xml:space="preserve">failure) and low attack tolerance (vulnerability to the failure of the highly connected nodes) [6]. </w:t>
       </w:r>
-      <w:commentRangeStart w:id="6"/>
-      <w:commentRangeEnd w:id="6"/>
-      <w:r>
-        <w:commentReference w:id="6"/>
+      <w:commentRangeStart w:id="5"/>
+      <w:commentRangeEnd w:id="5"/>
+      <w:r>
+        <w:commentReference w:id="5"/>
       </w:r>
       <w:r>
         <w:rPr>
@@ -1125,7 +1106,7 @@
         </w:rPr>
         <w:t xml:space="preserve"> to understand specific network characteristics. </w:t>
       </w:r>
-      <w:commentRangeStart w:id="7"/>
+      <w:commentRangeStart w:id="6"/>
       <w:r>
         <w:rPr>
           <w:rFonts w:ascii="Times New Roman" w:eastAsia="Times New Roman" w:hAnsi="Times New Roman" w:cs="Times New Roman"/>
@@ -1133,9 +1114,9 @@
         </w:rPr>
         <w:t>In this sense, the representation via graphs could stands out because it enables the study of several characteristics such as clusters, articulations points, bridges, an arrangement of proteins in the network, number of protein connections, among other factors.</w:t>
       </w:r>
-      <w:commentRangeEnd w:id="7"/>
-      <w:r>
-        <w:commentReference w:id="7"/>
+      <w:commentRangeEnd w:id="6"/>
+      <w:r>
+        <w:commentReference w:id="6"/>
       </w:r>
       <w:r>
         <w:rPr>
@@ -1287,14 +1268,7 @@
           <w:rFonts w:ascii="Times New Roman" w:eastAsia="Times New Roman" w:hAnsi="Times New Roman" w:cs="Times New Roman"/>
           <w:lang w:val="en-US"/>
         </w:rPr>
-        <w:t xml:space="preserve"> </w:t>
-      </w:r>
-      <w:r>
-        <w:rPr>
-          <w:rFonts w:ascii="Times New Roman" w:eastAsia="Times New Roman" w:hAnsi="Times New Roman" w:cs="Times New Roman"/>
-          <w:lang w:val="en-US"/>
-        </w:rPr>
-        <w:t>studied</w:t>
+        <w:t xml:space="preserve"> studied</w:t>
       </w:r>
       <w:r>
         <w:rPr>
@@ -1303,8 +1277,8 @@
         </w:rPr>
         <w:t xml:space="preserve"> metabolic pathways</w:t>
       </w:r>
-      <w:bookmarkStart w:id="8" w:name="_heading=h.oc6f0s369tx5"/>
-      <w:bookmarkEnd w:id="8"/>
+      <w:bookmarkStart w:id="7" w:name="_heading=h.oc6f0s369tx5"/>
+      <w:bookmarkEnd w:id="7"/>
       <w:r>
         <w:rPr>
           <w:rFonts w:ascii="Times New Roman" w:eastAsia="Times New Roman" w:hAnsi="Times New Roman" w:cs="Times New Roman"/>
@@ -1368,8 +1342,8 @@
           <w:lang w:val="en-US"/>
         </w:rPr>
       </w:pPr>
-      <w:bookmarkStart w:id="9" w:name="_heading=h.im3a3ddvsc"/>
-      <w:bookmarkEnd w:id="9"/>
+      <w:bookmarkStart w:id="8" w:name="_heading=h.im3a3ddvsc"/>
+      <w:bookmarkEnd w:id="8"/>
       <w:r>
         <w:rPr>
           <w:rFonts w:ascii="Times New Roman" w:eastAsia="Times New Roman" w:hAnsi="Times New Roman"/>
@@ -1470,8 +1444,8 @@
           <w:lang w:val="en-US"/>
         </w:rPr>
       </w:pPr>
-      <w:bookmarkStart w:id="10" w:name="_heading=h.45uwuasudhyc"/>
-      <w:bookmarkEnd w:id="10"/>
+      <w:bookmarkStart w:id="9" w:name="_heading=h.45uwuasudhyc"/>
+      <w:bookmarkEnd w:id="9"/>
       <w:r>
         <w:rPr>
           <w:rFonts w:ascii="Times New Roman" w:eastAsia="Times New Roman" w:hAnsi="Times New Roman"/>
@@ -1518,8 +1492,8 @@
           <w:lang w:val="en-US"/>
         </w:rPr>
       </w:pPr>
-      <w:bookmarkStart w:id="11" w:name="_heading=h.ambzvjoav0c4"/>
-      <w:bookmarkEnd w:id="11"/>
+      <w:bookmarkStart w:id="10" w:name="_heading=h.ambzvjoav0c4"/>
+      <w:bookmarkEnd w:id="10"/>
     </w:p>
     <w:p>
       <w:pPr>
@@ -1531,8 +1505,8 @@
           <w:lang w:val="en-US"/>
         </w:rPr>
       </w:pPr>
-      <w:bookmarkStart w:id="12" w:name="_heading=h.476tonllhsdy"/>
-      <w:bookmarkEnd w:id="12"/>
+      <w:bookmarkStart w:id="11" w:name="_heading=h.476tonllhsdy"/>
+      <w:bookmarkEnd w:id="11"/>
       <w:r>
         <w:rPr>
           <w:rFonts w:ascii="Times New Roman" w:eastAsia="Times New Roman" w:hAnsi="Times New Roman"/>
@@ -1610,8 +1584,8 @@
           <w:lang w:val="en-US"/>
         </w:rPr>
       </w:pPr>
-      <w:bookmarkStart w:id="13" w:name="_heading=h.ajll70776wo3"/>
-      <w:bookmarkEnd w:id="13"/>
+      <w:bookmarkStart w:id="12" w:name="_heading=h.ajll70776wo3"/>
+      <w:bookmarkEnd w:id="12"/>
       <w:r>
         <w:rPr>
           <w:rFonts w:ascii="Times New Roman" w:eastAsia="Times New Roman" w:hAnsi="Times New Roman"/>
@@ -1689,8 +1663,8 @@
           <w:lang w:val="en-US"/>
         </w:rPr>
       </w:pPr>
-      <w:bookmarkStart w:id="14" w:name="_heading=h.tzitgaan9f1r"/>
-      <w:bookmarkEnd w:id="14"/>
+      <w:bookmarkStart w:id="13" w:name="_heading=h.tzitgaan9f1r"/>
+      <w:bookmarkEnd w:id="13"/>
       <w:r>
         <w:rPr>
           <w:rFonts w:ascii="Times New Roman" w:eastAsia="Times New Roman" w:hAnsi="Times New Roman"/>
@@ -1739,8 +1713,8 @@
           <w:lang w:val="en-US"/>
         </w:rPr>
       </w:pPr>
-      <w:bookmarkStart w:id="15" w:name="_heading=h.jmtvuudir235"/>
-      <w:bookmarkEnd w:id="15"/>
+      <w:bookmarkStart w:id="14" w:name="_heading=h.jmtvuudir235"/>
+      <w:bookmarkEnd w:id="14"/>
       <w:r>
         <w:rPr>
           <w:rFonts w:ascii="Times New Roman" w:eastAsia="Times New Roman" w:hAnsi="Times New Roman"/>
@@ -1810,8 +1784,8 @@
         </w:rPr>
         <w:t>) is a non-trivial problem because of the non-standard terminology used in the scientific literature for these three entities (e.g., large numbers of synonyms are used for a given chemical compound) [27].</w:t>
       </w:r>
-      <w:bookmarkStart w:id="16" w:name="_heading=h.8qu6w9806ov8"/>
-      <w:bookmarkEnd w:id="16"/>
+      <w:bookmarkStart w:id="15" w:name="_heading=h.8qu6w9806ov8"/>
+      <w:bookmarkEnd w:id="15"/>
       <w:r>
         <w:rPr>
           <w:lang w:val="en-US"/>
@@ -1832,8 +1806,8 @@
           <w:lang w:val="en-US"/>
         </w:rPr>
       </w:pPr>
-      <w:bookmarkStart w:id="17" w:name="_heading=h.z7w5cecxdefk"/>
-      <w:bookmarkEnd w:id="17"/>
+      <w:bookmarkStart w:id="16" w:name="_heading=h.z7w5cecxdefk"/>
+      <w:bookmarkEnd w:id="16"/>
       <w:r>
         <w:rPr>
           <w:rFonts w:ascii="Times New Roman" w:eastAsia="Times New Roman" w:hAnsi="Times New Roman"/>
@@ -1858,8 +1832,8 @@
           <w:lang w:val="en-US"/>
         </w:rPr>
       </w:pPr>
-      <w:bookmarkStart w:id="18" w:name="_heading=h.kn2y2kczo27b"/>
-      <w:bookmarkEnd w:id="18"/>
+      <w:bookmarkStart w:id="17" w:name="_heading=h.kn2y2kczo27b"/>
+      <w:bookmarkEnd w:id="17"/>
       <w:r>
         <w:rPr>
           <w:rFonts w:ascii="Times New Roman" w:eastAsia="Times New Roman" w:hAnsi="Times New Roman" w:cs="Times New Roman"/>
@@ -1882,152 +1856,26 @@
           <w:rFonts w:ascii="Times New Roman" w:eastAsia="Times New Roman" w:hAnsi="Times New Roman" w:cs="Times New Roman"/>
           <w:lang w:val="en-US"/>
         </w:rPr>
-        <w:t xml:space="preserve">Initially, a script was developed in R language using the KEGGREST package in order to load the list of all organisms with their respective taxonomic information. Through the taxonomy, the organisms were separated according to the </w:t>
-      </w:r>
-      <w:proofErr w:type="gramStart"/>
-      <w:r>
-        <w:rPr>
-          <w:rFonts w:ascii="Times New Roman" w:eastAsia="Times New Roman" w:hAnsi="Times New Roman" w:cs="Times New Roman"/>
-          <w:lang w:val="en-US"/>
-        </w:rPr>
-        <w:t xml:space="preserve">kingdoms  </w:t>
-      </w:r>
-      <w:commentRangeStart w:id="19"/>
-      <w:r>
-        <w:rPr>
-          <w:rFonts w:ascii="Times New Roman" w:eastAsia="Times New Roman" w:hAnsi="Times New Roman" w:cs="Times New Roman"/>
-          <w:lang w:val="en-US"/>
-        </w:rPr>
-        <w:t>(</w:t>
-      </w:r>
-      <w:proofErr w:type="gramEnd"/>
-      <w:r>
-        <w:rPr>
-          <w:rFonts w:ascii="Times New Roman" w:eastAsia="Times New Roman" w:hAnsi="Times New Roman" w:cs="Times New Roman"/>
-          <w:lang w:val="en-US"/>
-        </w:rPr>
-        <w:t>Figure 1).</w:t>
-      </w:r>
-      <w:commentRangeEnd w:id="19"/>
-      <w:r>
-        <w:commentReference w:id="19"/>
+        <w:t>Initially, a script was developed in R language using the KEGGREST package in order to load the list of all organisms with their respective taxonomic information. Through the taxonomy, the organisms were separa</w:t>
+      </w:r>
+      <w:r>
+        <w:rPr>
+          <w:rFonts w:ascii="Times New Roman" w:eastAsia="Times New Roman" w:hAnsi="Times New Roman" w:cs="Times New Roman"/>
+          <w:lang w:val="en-US"/>
+        </w:rPr>
+        <w:t xml:space="preserve">ted according to the kingdoms. </w:t>
+      </w:r>
+      <w:r>
+        <w:rPr>
+          <w:rFonts w:ascii="Times New Roman" w:eastAsia="Times New Roman" w:hAnsi="Times New Roman" w:cs="Times New Roman"/>
+          <w:lang w:val="en-US"/>
+        </w:rPr>
+        <w:t xml:space="preserve">Approximately 32% of metabolic pathways are related to less than one thousand species (Figure 2). Additionally, approximately 31% of metabolic pathways are related to at least 5,000 species. </w:t>
       </w:r>
     </w:p>
     <w:p>
       <w:pPr>
         <w:ind w:left="0" w:hanging="2"/>
-        <w:jc w:val="center"/>
-        <w:rPr>
-          <w:rFonts w:ascii="Times New Roman" w:eastAsia="Times New Roman" w:hAnsi="Times New Roman" w:cs="Times New Roman"/>
-        </w:rPr>
-      </w:pPr>
-      <w:r>
-        <w:rPr>
-          <w:noProof/>
-        </w:rPr>
-        <w:drawing>
-          <wp:inline distT="0" distB="0" distL="0" distR="0" wp14:anchorId="6268C05F" wp14:editId="67A8E57C">
-            <wp:extent cx="5761355" cy="2794000"/>
-            <wp:effectExtent l="0" t="0" r="0" b="0"/>
-            <wp:docPr id="1" name="image7.png"/>
-            <wp:cNvGraphicFramePr>
-              <a:graphicFrameLocks xmlns:a="http://schemas.openxmlformats.org/drawingml/2006/main" noChangeAspect="1"/>
-            </wp:cNvGraphicFramePr>
-            <a:graphic xmlns:a="http://schemas.openxmlformats.org/drawingml/2006/main">
-              <a:graphicData uri="http://schemas.openxmlformats.org/drawingml/2006/picture">
-                <pic:pic xmlns:pic="http://schemas.openxmlformats.org/drawingml/2006/picture">
-                  <pic:nvPicPr>
-                    <pic:cNvPr id="1" name="image7.png"/>
-                    <pic:cNvPicPr>
-                      <a:picLocks noChangeAspect="1" noChangeArrowheads="1"/>
-                    </pic:cNvPicPr>
-                  </pic:nvPicPr>
-                  <pic:blipFill>
-                    <a:blip r:embed="rId10"/>
-                    <a:stretch>
-                      <a:fillRect/>
-                    </a:stretch>
-                  </pic:blipFill>
-                  <pic:spPr bwMode="auto">
-                    <a:xfrm>
-                      <a:off x="0" y="0"/>
-                      <a:ext cx="5761355" cy="2794000"/>
-                    </a:xfrm>
-                    <a:prstGeom prst="rect">
-                      <a:avLst/>
-                    </a:prstGeom>
-                  </pic:spPr>
-                </pic:pic>
-              </a:graphicData>
-            </a:graphic>
-          </wp:inline>
-        </w:drawing>
-      </w:r>
-    </w:p>
-    <w:p>
-      <w:pPr>
-        <w:ind w:left="0" w:hanging="2"/>
-        <w:jc w:val="center"/>
-        <w:rPr>
-          <w:rFonts w:ascii="Times New Roman" w:eastAsia="Times New Roman" w:hAnsi="Times New Roman" w:cs="Times New Roman"/>
-          <w:lang w:val="en-US"/>
-        </w:rPr>
-      </w:pPr>
-      <w:r>
-        <w:rPr>
-          <w:rFonts w:ascii="Times New Roman" w:eastAsia="Times New Roman" w:hAnsi="Times New Roman" w:cs="Times New Roman"/>
-          <w:b/>
-          <w:lang w:val="en-US"/>
-        </w:rPr>
-        <w:t>Figure 1:</w:t>
-      </w:r>
-      <w:r>
-        <w:rPr>
-          <w:rFonts w:ascii="Times New Roman" w:eastAsia="Times New Roman" w:hAnsi="Times New Roman" w:cs="Times New Roman"/>
-          <w:lang w:val="en-US"/>
-        </w:rPr>
-        <w:t xml:space="preserve"> Classification and quantity of organisms used in the study. </w:t>
-      </w:r>
-      <w:proofErr w:type="gramStart"/>
-      <w:r>
-        <w:rPr>
-          <w:rFonts w:ascii="Times New Roman" w:eastAsia="Times New Roman" w:hAnsi="Times New Roman" w:cs="Times New Roman"/>
-          <w:lang w:val="en-US"/>
-        </w:rPr>
-        <w:t>(A) Prokaryotes; (B) Eukaryotes.</w:t>
-      </w:r>
-      <w:proofErr w:type="gramEnd"/>
-    </w:p>
-    <w:p>
-      <w:pPr>
-        <w:ind w:left="0" w:hanging="2"/>
-        <w:jc w:val="center"/>
-        <w:rPr>
-          <w:rFonts w:ascii="Times New Roman" w:eastAsia="Times New Roman" w:hAnsi="Times New Roman" w:cs="Times New Roman"/>
-          <w:lang w:val="en-US"/>
-        </w:rPr>
-      </w:pPr>
-    </w:p>
-    <w:p>
-      <w:pPr>
-        <w:ind w:left="0" w:firstLine="720"/>
-        <w:rPr>
-          <w:rFonts w:ascii="Times New Roman" w:eastAsia="Times New Roman" w:hAnsi="Times New Roman" w:cs="Times New Roman"/>
-          <w:b/>
-          <w:lang w:val="en-US"/>
-        </w:rPr>
-      </w:pPr>
-      <w:r>
-        <w:rPr>
-          <w:rFonts w:ascii="Times New Roman" w:eastAsia="Times New Roman" w:hAnsi="Times New Roman" w:cs="Times New Roman"/>
-          <w:lang w:val="en-US"/>
-        </w:rPr>
-        <w:t xml:space="preserve">Approximately 32% of metabolic pathways are related to less than one thousand species (Figure 2). Additionally, approximately 31% of metabolic pathways are related to at least 5,000 species. </w:t>
-      </w:r>
-    </w:p>
-    <w:p>
-      <w:pPr>
-        <w:ind w:left="0" w:hanging="2"/>
         <w:rPr>
           <w:rFonts w:ascii="Times New Roman" w:eastAsia="Times New Roman" w:hAnsi="Times New Roman" w:cs="Times New Roman"/>
           <w:b/>
@@ -2038,11 +1886,10 @@
         <w:rPr>
           <w:noProof/>
         </w:rPr>
-        <w:lastRenderedPageBreak/>
         <w:drawing>
-          <wp:inline distT="0" distB="0" distL="0" distR="0" wp14:anchorId="5578B23E" wp14:editId="125AD974">
-            <wp:extent cx="5490210" cy="3657600"/>
-            <wp:effectExtent l="0" t="0" r="0" b="0"/>
+          <wp:inline distT="0" distB="0" distL="0" distR="0" wp14:anchorId="5578B23E" wp14:editId="310968D0">
+            <wp:extent cx="5486399" cy="3657600"/>
+            <wp:effectExtent l="0" t="0" r="635" b="0"/>
             <wp:docPr id="2" name="image13.png"/>
             <wp:cNvGraphicFramePr>
               <a:graphicFrameLocks xmlns:a="http://schemas.openxmlformats.org/drawingml/2006/main" noChangeAspect="1"/>
@@ -2057,7 +1904,13 @@
                     </pic:cNvPicPr>
                   </pic:nvPicPr>
                   <pic:blipFill>
-                    <a:blip r:embed="rId11"/>
+                    <a:blip r:embed="rId10" cstate="print">
+                      <a:extLst>
+                        <a:ext uri="{28A0092B-C50C-407E-A947-70E740481C1C}">
+                          <a14:useLocalDpi xmlns:a14="http://schemas.microsoft.com/office/drawing/2010/main" val="0"/>
+                        </a:ext>
+                      </a:extLst>
+                    </a:blip>
                     <a:stretch>
                       <a:fillRect/>
                     </a:stretch>
@@ -2065,7 +1918,7 @@
                   <pic:spPr bwMode="auto">
                     <a:xfrm>
                       <a:off x="0" y="0"/>
-                      <a:ext cx="5490210" cy="3657600"/>
+                      <a:ext cx="5486399" cy="3657600"/>
                     </a:xfrm>
                     <a:prstGeom prst="rect">
                       <a:avLst/>
@@ -2093,24 +1946,82 @@
         </w:rPr>
         <w:t xml:space="preserve">Figure 2: </w:t>
       </w:r>
-      <w:commentRangeStart w:id="20"/>
-      <w:r>
-        <w:rPr>
-          <w:rFonts w:ascii="Times New Roman" w:eastAsia="Times New Roman" w:hAnsi="Times New Roman" w:cs="Times New Roman"/>
-          <w:lang w:val="en-US"/>
-        </w:rPr>
-        <w:t>Distribution of species quantity by metabolic pathways available in KEGG.</w:t>
-      </w:r>
-      <w:commentRangeEnd w:id="20"/>
-      <w:r>
-        <w:commentReference w:id="20"/>
-      </w:r>
-      <w:r>
-        <w:rPr>
-          <w:rFonts w:ascii="Times New Roman" w:eastAsia="Times New Roman" w:hAnsi="Times New Roman" w:cs="Times New Roman"/>
-          <w:lang w:val="en-US"/>
-        </w:rPr>
-        <w:t xml:space="preserve"> X-axis: metabolic pathway. Y-axis: organisms count. The dashed line in red divides the pathways according to the species number. On the left of the line, there are pathways with less than 2,000 species. On the right of the line, there are pathways with more than 2 thousand species. The orange bars represent pathways with less than 318 organisms. Green bars represent pathways with more than 318 organisms and less than 3546 organisms. Yellow bars represent pathways with more than 3546 organisms and less than 5719 organisms. Dark-blue bars represent pathways with more than 5719 organisms. </w:t>
+      <w:r>
+        <w:rPr>
+          <w:rFonts w:ascii="Times New Roman" w:eastAsia="Times New Roman" w:hAnsi="Times New Roman" w:cs="Times New Roman"/>
+          <w:lang w:val="en-US"/>
+        </w:rPr>
+        <w:t>Distribution of species quantity by metabolic pathways available in KEGG. X-axis: metabolic pathway. Y-axis: organisms count. The orange bars represent pathways</w:t>
+      </w:r>
+      <w:r>
+        <w:rPr>
+          <w:rFonts w:ascii="Times New Roman" w:eastAsia="Times New Roman" w:hAnsi="Times New Roman" w:cs="Times New Roman"/>
+          <w:lang w:val="en-US"/>
+        </w:rPr>
+        <w:t xml:space="preserve"> related to eukaryotes. </w:t>
+      </w:r>
+      <w:r>
+        <w:rPr>
+          <w:rFonts w:ascii="Times New Roman" w:eastAsia="Times New Roman" w:hAnsi="Times New Roman" w:cs="Times New Roman"/>
+          <w:lang w:val="en-US"/>
+        </w:rPr>
+        <w:t xml:space="preserve">Eukaryotes represent </w:t>
+      </w:r>
+      <w:r>
+        <w:rPr>
+          <w:rFonts w:ascii="Times New Roman" w:eastAsia="Times New Roman" w:hAnsi="Times New Roman" w:cs="Times New Roman"/>
+          <w:lang w:val="en-US"/>
+        </w:rPr>
+        <w:t>8.</w:t>
+      </w:r>
+      <w:r>
+        <w:rPr>
+          <w:rFonts w:ascii="Times New Roman" w:eastAsia="Times New Roman" w:hAnsi="Times New Roman" w:cs="Times New Roman"/>
+          <w:lang w:val="en-US"/>
+        </w:rPr>
+        <w:t xml:space="preserve">6% </w:t>
+      </w:r>
+      <w:r>
+        <w:rPr>
+          <w:rFonts w:ascii="Times New Roman" w:eastAsia="Times New Roman" w:hAnsi="Times New Roman" w:cs="Times New Roman"/>
+          <w:lang w:val="en-US"/>
+        </w:rPr>
+        <w:t xml:space="preserve">(534) </w:t>
+      </w:r>
+      <w:r>
+        <w:rPr>
+          <w:rFonts w:ascii="Times New Roman" w:eastAsia="Times New Roman" w:hAnsi="Times New Roman" w:cs="Times New Roman"/>
+          <w:lang w:val="en-US"/>
+        </w:rPr>
+        <w:t>of total species (6221)</w:t>
+      </w:r>
+      <w:r>
+        <w:rPr>
+          <w:rFonts w:ascii="Times New Roman" w:eastAsia="Times New Roman" w:hAnsi="Times New Roman" w:cs="Times New Roman"/>
+          <w:lang w:val="en-US"/>
+        </w:rPr>
+        <w:t xml:space="preserve">. </w:t>
+      </w:r>
+      <w:r>
+        <w:rPr>
+          <w:rFonts w:ascii="Times New Roman" w:eastAsia="Times New Roman" w:hAnsi="Times New Roman" w:cs="Times New Roman"/>
+          <w:lang w:val="en-US"/>
+        </w:rPr>
+        <w:t>Blue</w:t>
+      </w:r>
+      <w:r>
+        <w:rPr>
+          <w:rFonts w:ascii="Times New Roman" w:eastAsia="Times New Roman" w:hAnsi="Times New Roman" w:cs="Times New Roman"/>
+          <w:lang w:val="en-US"/>
+        </w:rPr>
+        <w:t xml:space="preserve"> bars represent pathways </w:t>
+      </w:r>
+      <w:r>
+        <w:rPr>
+          <w:rFonts w:ascii="Times New Roman" w:eastAsia="Times New Roman" w:hAnsi="Times New Roman" w:cs="Times New Roman"/>
+          <w:lang w:val="en-US"/>
+        </w:rPr>
+        <w:t>related to prokaryotes. Prokaryotes represent 91.4% (5687) of total species.</w:t>
       </w:r>
     </w:p>
     <w:p>
@@ -2136,8 +2047,8 @@
           <w:lang w:val="en-US"/>
         </w:rPr>
       </w:pPr>
-      <w:bookmarkStart w:id="21" w:name="_heading=h.z5mgzptkd0xy"/>
-      <w:bookmarkEnd w:id="21"/>
+      <w:bookmarkStart w:id="18" w:name="_heading=h.z5mgzptkd0xy"/>
+      <w:bookmarkEnd w:id="18"/>
       <w:r>
         <w:rPr>
           <w:rFonts w:ascii="Times New Roman" w:eastAsia="Times New Roman" w:hAnsi="Times New Roman"/>
@@ -2172,7 +2083,7 @@
         </w:rPr>
         <w:t>Each</w:t>
       </w:r>
-      <w:commentRangeStart w:id="22"/>
+      <w:commentRangeStart w:id="19"/>
       <w:r>
         <w:rPr>
           <w:rFonts w:ascii="Times New Roman" w:eastAsia="Times New Roman" w:hAnsi="Times New Roman" w:cs="Times New Roman"/>
@@ -2206,21 +2117,7 @@
           <w:rFonts w:ascii="Times New Roman" w:eastAsia="Times New Roman" w:hAnsi="Times New Roman" w:cs="Times New Roman"/>
           <w:lang w:val="en-US"/>
         </w:rPr>
-        <w:t xml:space="preserve">: enzyme commission </w:t>
-      </w:r>
-      <w:r>
-        <w:rPr>
-          <w:rFonts w:ascii="Times New Roman" w:eastAsia="Times New Roman" w:hAnsi="Times New Roman" w:cs="Times New Roman"/>
-          <w:lang w:val="en-US"/>
-        </w:rPr>
-        <w:t>number</w:t>
-      </w:r>
-      <w:r>
-        <w:rPr>
-          <w:rFonts w:ascii="Times New Roman" w:eastAsia="Times New Roman" w:hAnsi="Times New Roman" w:cs="Times New Roman"/>
-          <w:lang w:val="en-US"/>
-        </w:rPr>
-        <w:t xml:space="preserve"> (EC), reaction code, </w:t>
+        <w:t xml:space="preserve">: enzyme commission number (EC), reaction code, </w:t>
       </w:r>
       <w:r>
         <w:rPr>
@@ -2286,12 +2183,12 @@
         </w:rPr>
         <w:t>(n=5497)</w:t>
       </w:r>
-      <w:commentRangeEnd w:id="22"/>
+      <w:commentRangeEnd w:id="19"/>
       <w:r>
         <w:rPr>
           <w:color w:val="FF0000"/>
         </w:rPr>
-        <w:commentReference w:id="22"/>
+        <w:commentReference w:id="19"/>
       </w:r>
       <w:r>
         <w:rPr>
@@ -2313,7 +2210,21 @@
           <w:rFonts w:ascii="Times New Roman" w:eastAsia="Times New Roman" w:hAnsi="Times New Roman" w:cs="Times New Roman"/>
           <w:lang w:val="en-US"/>
         </w:rPr>
-        <w:t>(Figure 3)</w:t>
+        <w:t xml:space="preserve">(Figure 3) </w:t>
+      </w:r>
+      <w:r>
+        <w:rPr>
+          <w:rFonts w:ascii="Times New Roman" w:eastAsia="Times New Roman" w:hAnsi="Times New Roman" w:cs="Times New Roman"/>
+          <w:lang w:val="en-US"/>
+        </w:rPr>
+        <w:t>according to their degree and whethe</w:t>
+      </w:r>
+      <w:r>
+        <w:rPr>
+          <w:rFonts w:ascii="Times New Roman" w:eastAsia="Times New Roman" w:hAnsi="Times New Roman" w:cs="Times New Roman"/>
+          <w:lang w:val="en-US"/>
+        </w:rPr>
+        <w:t>r or not it is an AP:</w:t>
       </w:r>
       <w:r>
         <w:rPr>
@@ -2327,42 +2238,7 @@
           <w:rFonts w:ascii="Times New Roman" w:eastAsia="Times New Roman" w:hAnsi="Times New Roman" w:cs="Times New Roman"/>
           <w:lang w:val="en-US"/>
         </w:rPr>
-        <w:t>according to their degree and whethe</w:t>
-      </w:r>
-      <w:r>
-        <w:rPr>
-          <w:rFonts w:ascii="Times New Roman" w:eastAsia="Times New Roman" w:hAnsi="Times New Roman" w:cs="Times New Roman"/>
-          <w:lang w:val="en-US"/>
-        </w:rPr>
-        <w:t>r or not it is an AP:</w:t>
-      </w:r>
-      <w:r>
-        <w:rPr>
-          <w:rFonts w:ascii="Times New Roman" w:eastAsia="Times New Roman" w:hAnsi="Times New Roman" w:cs="Times New Roman"/>
-          <w:lang w:val="en-US"/>
-        </w:rPr>
-        <w:t xml:space="preserve"> </w:t>
-      </w:r>
-      <w:r>
-        <w:rPr>
-          <w:rFonts w:ascii="Times New Roman" w:eastAsia="Times New Roman" w:hAnsi="Times New Roman" w:cs="Times New Roman"/>
-          <w:lang w:val="en-US"/>
-        </w:rPr>
-        <w:t>HAP (hub articulation point), HP</w:t>
-      </w:r>
-      <w:r>
-        <w:rPr>
-          <w:rFonts w:ascii="Times New Roman" w:eastAsia="Times New Roman" w:hAnsi="Times New Roman" w:cs="Times New Roman"/>
-          <w:lang w:val="en-US"/>
-        </w:rPr>
-        <w:t xml:space="preserve"> (hub point),</w:t>
-      </w:r>
-      <w:r>
-        <w:rPr>
-          <w:rFonts w:ascii="Times New Roman" w:eastAsia="Times New Roman" w:hAnsi="Times New Roman" w:cs="Times New Roman"/>
-          <w:lang w:val="en-US"/>
-        </w:rPr>
-        <w:t xml:space="preserve"> </w:t>
+        <w:t xml:space="preserve">HAP (hub articulation point), HP (hub point), </w:t>
       </w:r>
       <w:proofErr w:type="gramStart"/>
       <w:r>
@@ -2443,7 +2319,15 @@
           <w:rFonts w:ascii="Times New Roman" w:eastAsia="Times New Roman" w:hAnsi="Times New Roman" w:cs="Times New Roman"/>
           <w:lang w:val="en-US"/>
         </w:rPr>
-        <w:t xml:space="preserve"> (n=966) corresponded to approximately 17.57% of total </w:t>
+        <w:t xml:space="preserve"> (n=966) corresponded to approximately 17.57% of </w:t>
+      </w:r>
+      <w:r>
+        <w:rPr>
+          <w:rFonts w:ascii="Times New Roman" w:eastAsia="Times New Roman" w:hAnsi="Times New Roman" w:cs="Times New Roman"/>
+          <w:lang w:val="en-US"/>
+        </w:rPr>
+        <w:lastRenderedPageBreak/>
+        <w:t xml:space="preserve">total </w:t>
       </w:r>
       <w:r>
         <w:rPr>
@@ -2508,7 +2392,6 @@
         <w:rPr>
           <w:noProof/>
         </w:rPr>
-        <w:lastRenderedPageBreak/>
         <w:drawing>
           <wp:inline distT="0" distB="0" distL="0" distR="0" wp14:anchorId="42550451" wp14:editId="529374B6">
             <wp:extent cx="5761355" cy="4368800"/>
@@ -2527,7 +2410,7 @@
                     </pic:cNvPicPr>
                   </pic:nvPicPr>
                   <pic:blipFill>
-                    <a:blip r:embed="rId12"/>
+                    <a:blip r:embed="rId11"/>
                     <a:stretch>
                       <a:fillRect/>
                     </a:stretch>
@@ -2619,14 +2502,7 @@
           <w:rFonts w:ascii="Times New Roman" w:eastAsia="Times New Roman" w:hAnsi="Times New Roman" w:cs="Times New Roman"/>
           <w:lang w:val="en-US"/>
         </w:rPr>
-        <w:t>HAP: hub articulation point; HP: hub point; NHNAP: non hub non articulation point</w:t>
-      </w:r>
-      <w:r>
-        <w:rPr>
-          <w:rFonts w:ascii="Times New Roman" w:eastAsia="Times New Roman" w:hAnsi="Times New Roman" w:cs="Times New Roman"/>
-          <w:lang w:val="en-US"/>
-        </w:rPr>
-        <w:t xml:space="preserve">. </w:t>
+        <w:t xml:space="preserve">HAP: hub articulation point; HP: hub point; NHNAP: non hub non articulation point. </w:t>
       </w:r>
       <w:r>
         <w:rPr>
@@ -2659,188 +2535,19 @@
           <w:rFonts w:ascii="Times New Roman" w:eastAsia="Times New Roman" w:hAnsi="Times New Roman" w:cs="Times New Roman"/>
           <w:lang w:val="en-US"/>
         </w:rPr>
-        <w:t xml:space="preserve">Additionally, we observed that proteins quantity varies from 2 (pathway 00363) to 170 (pathway 00061) in each metabolic </w:t>
-      </w:r>
-      <w:proofErr w:type="gramStart"/>
-      <w:r>
-        <w:rPr>
-          <w:rFonts w:ascii="Times New Roman" w:eastAsia="Times New Roman" w:hAnsi="Times New Roman" w:cs="Times New Roman"/>
-          <w:lang w:val="en-US"/>
-        </w:rPr>
-        <w:t>pathway  (</w:t>
-      </w:r>
-      <w:proofErr w:type="gramEnd"/>
-      <w:r>
-        <w:rPr>
-          <w:rFonts w:ascii="Times New Roman" w:eastAsia="Times New Roman" w:hAnsi="Times New Roman" w:cs="Times New Roman"/>
-          <w:lang w:val="en-US"/>
-        </w:rPr>
-        <w:t>Figure 4).</w:t>
+        <w:t>Additionally, we observed that proteins quantity varies from 2 (pathway 00363) to 170 (pathway 0</w:t>
+      </w:r>
+      <w:r>
+        <w:rPr>
+          <w:rFonts w:ascii="Times New Roman" w:eastAsia="Times New Roman" w:hAnsi="Times New Roman" w:cs="Times New Roman"/>
+          <w:lang w:val="en-US"/>
+        </w:rPr>
+        <w:t>0061) in each metabolic pathway.</w:t>
       </w:r>
     </w:p>
     <w:p>
       <w:pPr>
-        <w:ind w:left="0" w:hanging="2"/>
-        <w:rPr>
-          <w:rFonts w:ascii="Times New Roman" w:eastAsia="Times New Roman" w:hAnsi="Times New Roman" w:cs="Times New Roman"/>
-          <w:b/>
-        </w:rPr>
-      </w:pPr>
-      <w:r>
-        <w:rPr>
-          <w:noProof/>
-        </w:rPr>
-        <w:lastRenderedPageBreak/>
-        <w:drawing>
-          <wp:inline distT="0" distB="0" distL="0" distR="0" wp14:anchorId="7DF1496C" wp14:editId="2C9AB63D">
-            <wp:extent cx="5761355" cy="3835400"/>
-            <wp:effectExtent l="0" t="0" r="0" b="0"/>
-            <wp:docPr id="4" name="image12.png"/>
-            <wp:cNvGraphicFramePr>
-              <a:graphicFrameLocks xmlns:a="http://schemas.openxmlformats.org/drawingml/2006/main" noChangeAspect="1"/>
-            </wp:cNvGraphicFramePr>
-            <a:graphic xmlns:a="http://schemas.openxmlformats.org/drawingml/2006/main">
-              <a:graphicData uri="http://schemas.openxmlformats.org/drawingml/2006/picture">
-                <pic:pic xmlns:pic="http://schemas.openxmlformats.org/drawingml/2006/picture">
-                  <pic:nvPicPr>
-                    <pic:cNvPr id="4" name="image12.png"/>
-                    <pic:cNvPicPr>
-                      <a:picLocks noChangeAspect="1" noChangeArrowheads="1"/>
-                    </pic:cNvPicPr>
-                  </pic:nvPicPr>
-                  <pic:blipFill>
-                    <a:blip r:embed="rId13"/>
-                    <a:stretch>
-                      <a:fillRect/>
-                    </a:stretch>
-                  </pic:blipFill>
-                  <pic:spPr bwMode="auto">
-                    <a:xfrm>
-                      <a:off x="0" y="0"/>
-                      <a:ext cx="5761355" cy="3835400"/>
-                    </a:xfrm>
-                    <a:prstGeom prst="rect">
-                      <a:avLst/>
-                    </a:prstGeom>
-                  </pic:spPr>
-                </pic:pic>
-              </a:graphicData>
-            </a:graphic>
-          </wp:inline>
-        </w:drawing>
-      </w:r>
-      <w:bookmarkStart w:id="23" w:name="_GoBack"/>
-      <w:bookmarkEnd w:id="23"/>
-    </w:p>
-    <w:p>
-      <w:pPr>
-        <w:ind w:left="0" w:hanging="2"/>
-        <w:rPr>
-          <w:rFonts w:ascii="Times New Roman" w:eastAsia="Times New Roman" w:hAnsi="Times New Roman" w:cs="Times New Roman"/>
-          <w:b/>
-          <w:color w:val="FF0000"/>
-          <w:lang w:val="en-US"/>
-        </w:rPr>
-      </w:pPr>
-      <w:r>
-        <w:rPr>
-          <w:rFonts w:ascii="Times New Roman" w:eastAsia="Times New Roman" w:hAnsi="Times New Roman" w:cs="Times New Roman"/>
-          <w:b/>
-          <w:lang w:val="en-US"/>
-        </w:rPr>
-        <w:t xml:space="preserve">Figure 4: A) </w:t>
-      </w:r>
-      <w:r>
-        <w:rPr>
-          <w:rFonts w:ascii="Times New Roman" w:eastAsia="Times New Roman" w:hAnsi="Times New Roman" w:cs="Times New Roman"/>
-          <w:lang w:val="en-US"/>
-        </w:rPr>
-        <w:t xml:space="preserve">Distribution of protein classifications regarding each metabolic pathway. X-axis: </w:t>
-      </w:r>
-      <w:commentRangeStart w:id="24"/>
-      <w:r>
-        <w:rPr>
-          <w:rFonts w:ascii="Times New Roman" w:eastAsia="Times New Roman" w:hAnsi="Times New Roman" w:cs="Times New Roman"/>
-          <w:lang w:val="en-US"/>
-        </w:rPr>
-        <w:t>metabolic pathway code.</w:t>
-      </w:r>
-      <w:commentRangeEnd w:id="24"/>
-      <w:r>
-        <w:commentReference w:id="24"/>
-      </w:r>
-      <w:r>
-        <w:rPr>
-          <w:rFonts w:ascii="Times New Roman" w:eastAsia="Times New Roman" w:hAnsi="Times New Roman" w:cs="Times New Roman"/>
-          <w:lang w:val="en-US"/>
-        </w:rPr>
-        <w:t xml:space="preserve"> Y-axis: proteins count by pathway. </w:t>
-      </w:r>
-      <w:r>
-        <w:rPr>
-          <w:rFonts w:ascii="Times New Roman" w:eastAsia="Times New Roman" w:hAnsi="Times New Roman" w:cs="Times New Roman"/>
-          <w:b/>
-          <w:lang w:val="en-US"/>
-        </w:rPr>
-        <w:t xml:space="preserve">B) </w:t>
-      </w:r>
-      <w:r>
-        <w:rPr>
-          <w:rFonts w:ascii="Times New Roman" w:eastAsia="Times New Roman" w:hAnsi="Times New Roman" w:cs="Times New Roman"/>
-          <w:lang w:val="en-US"/>
-        </w:rPr>
-        <w:t>Highlighted bars represent</w:t>
-      </w:r>
-      <w:commentRangeStart w:id="25"/>
-      <w:r>
-        <w:rPr>
-          <w:rFonts w:ascii="Times New Roman" w:eastAsia="Times New Roman" w:hAnsi="Times New Roman" w:cs="Times New Roman"/>
-          <w:lang w:val="en-US"/>
-        </w:rPr>
-        <w:t xml:space="preserve"> </w:t>
-      </w:r>
-      <w:r>
-        <w:rPr>
-          <w:rFonts w:ascii="Times New Roman" w:eastAsia="Times New Roman" w:hAnsi="Times New Roman" w:cs="Times New Roman"/>
-          <w:color w:val="FF0000"/>
-          <w:lang w:val="en-US"/>
-        </w:rPr>
-        <w:t xml:space="preserve">non-expected metabolic pathways </w:t>
-      </w:r>
-      <w:commentRangeEnd w:id="25"/>
-      <w:r>
-        <w:rPr>
-          <w:color w:val="FF0000"/>
-        </w:rPr>
-        <w:commentReference w:id="25"/>
-      </w:r>
-      <w:r>
-        <w:rPr>
-          <w:rFonts w:ascii="Times New Roman" w:eastAsia="Times New Roman" w:hAnsi="Times New Roman" w:cs="Times New Roman"/>
-          <w:lang w:val="en-US"/>
-        </w:rPr>
-        <w:t xml:space="preserve">(00402 - </w:t>
-      </w:r>
-      <w:proofErr w:type="spellStart"/>
-      <w:r>
-        <w:rPr>
-          <w:rFonts w:ascii="Times New Roman" w:eastAsia="Times New Roman" w:hAnsi="Times New Roman" w:cs="Times New Roman"/>
-          <w:lang w:val="en-US"/>
-        </w:rPr>
-        <w:t>Benzoxazinoid</w:t>
-      </w:r>
-      <w:proofErr w:type="spellEnd"/>
-      <w:r>
-        <w:rPr>
-          <w:rFonts w:ascii="Times New Roman" w:eastAsia="Times New Roman" w:hAnsi="Times New Roman" w:cs="Times New Roman"/>
-          <w:lang w:val="en-US"/>
-        </w:rPr>
-        <w:t xml:space="preserve"> biosynthesis, 00232 - Caffeine metabolism and 00061 - Fatty acid biosynthesis). </w:t>
-      </w:r>
-    </w:p>
-    <w:p>
-      <w:pPr>
-        <w:ind w:left="0" w:hanging="2"/>
+        <w:ind w:left="0" w:firstLine="0"/>
         <w:rPr>
           <w:rFonts w:ascii="Times New Roman" w:eastAsia="Times New Roman" w:hAnsi="Times New Roman" w:cs="Times New Roman"/>
           <w:b/>
@@ -2859,9 +2566,9 @@
           <w:lang w:val="en-US"/>
         </w:rPr>
       </w:pPr>
-      <w:bookmarkStart w:id="26" w:name="_heading=h.rx5pke59ygbi"/>
-      <w:bookmarkEnd w:id="26"/>
-      <w:commentRangeStart w:id="27"/>
+      <w:bookmarkStart w:id="20" w:name="_heading=h.rx5pke59ygbi"/>
+      <w:bookmarkEnd w:id="20"/>
+      <w:commentRangeStart w:id="21"/>
       <w:r>
         <w:rPr>
           <w:rFonts w:ascii="Times New Roman" w:eastAsia="Times New Roman" w:hAnsi="Times New Roman"/>
@@ -2871,12 +2578,12 @@
         </w:rPr>
         <w:t>AP distribution</w:t>
       </w:r>
-      <w:commentRangeEnd w:id="27"/>
+      <w:commentRangeEnd w:id="21"/>
       <w:r>
         <w:rPr>
           <w:color w:val="FF0000"/>
         </w:rPr>
-        <w:commentReference w:id="27"/>
+        <w:commentReference w:id="21"/>
       </w:r>
     </w:p>
     <w:p>
@@ -2884,84 +2591,317 @@
         <w:ind w:left="0" w:firstLine="720"/>
         <w:rPr>
           <w:rFonts w:ascii="Times New Roman" w:eastAsia="Times New Roman" w:hAnsi="Times New Roman" w:cs="Times New Roman"/>
+          <w:color w:val="FF0000"/>
           <w:lang w:val="en-US"/>
         </w:rPr>
       </w:pPr>
-      <w:commentRangeStart w:id="28"/>
-      <w:r>
-        <w:rPr>
-          <w:rFonts w:ascii="Times New Roman" w:eastAsia="Times New Roman" w:hAnsi="Times New Roman" w:cs="Times New Roman"/>
-          <w:lang w:val="en-US"/>
-        </w:rPr>
-        <w:t>Proteins were ordered in decreasing order of normalized frequency and divided into 10 ranges, each representing 10% of the proteins.</w:t>
-      </w:r>
-      <w:commentRangeEnd w:id="28"/>
-      <w:r>
-        <w:commentReference w:id="28"/>
-      </w:r>
-      <w:r>
-        <w:rPr>
-          <w:rFonts w:ascii="Times New Roman" w:eastAsia="Times New Roman" w:hAnsi="Times New Roman" w:cs="Times New Roman"/>
-          <w:lang w:val="en-US"/>
-        </w:rPr>
-        <w:t xml:space="preserve"> Figure 5A shows that the </w:t>
-      </w:r>
-      <w:commentRangeStart w:id="29"/>
-      <w:r>
-        <w:rPr>
-          <w:rFonts w:ascii="Times New Roman" w:eastAsia="Times New Roman" w:hAnsi="Times New Roman" w:cs="Times New Roman"/>
-          <w:lang w:val="en-US"/>
-        </w:rPr>
-        <w:t>first, second and third protein ranges are statistically significant</w:t>
-      </w:r>
-      <w:commentRangeEnd w:id="29"/>
-      <w:r>
-        <w:commentReference w:id="29"/>
-      </w:r>
-      <w:r>
-        <w:rPr>
-          <w:rFonts w:ascii="Times New Roman" w:eastAsia="Times New Roman" w:hAnsi="Times New Roman" w:cs="Times New Roman"/>
-          <w:lang w:val="en-US"/>
-        </w:rPr>
-        <w:t xml:space="preserve"> (p&lt;0.05) and APs are more concentrated in the most frequent protein ranges. The range 1 presents the most APs number (n=133) and the range 7 presents the lowest APs number (</w:t>
-      </w:r>
-      <w:commentRangeStart w:id="30"/>
-      <w:r>
-        <w:rPr>
-          <w:rFonts w:ascii="Times New Roman" w:eastAsia="Times New Roman" w:hAnsi="Times New Roman" w:cs="Times New Roman"/>
-          <w:lang w:val="en-US"/>
-        </w:rPr>
-        <w:t>n=96</w:t>
-      </w:r>
-      <w:commentRangeEnd w:id="30"/>
-      <w:r>
-        <w:commentReference w:id="30"/>
-      </w:r>
-      <w:r>
-        <w:rPr>
-          <w:rFonts w:ascii="Times New Roman" w:eastAsia="Times New Roman" w:hAnsi="Times New Roman" w:cs="Times New Roman"/>
+      <w:r>
+        <w:rPr>
+          <w:rFonts w:ascii="Times New Roman" w:eastAsia="Times New Roman" w:hAnsi="Times New Roman" w:cs="Times New Roman"/>
+          <w:color w:val="FF0000"/>
+          <w:lang w:val="en-US"/>
+        </w:rPr>
+        <w:t xml:space="preserve">Proteins were ordered in decreasing order of normalized frequency </w:t>
+      </w:r>
+      <w:r>
+        <w:rPr>
+          <w:rFonts w:ascii="Times New Roman" w:eastAsia="Times New Roman" w:hAnsi="Times New Roman" w:cs="Times New Roman"/>
+          <w:color w:val="FF0000"/>
+          <w:lang w:val="en-US"/>
+        </w:rPr>
+        <w:t xml:space="preserve">(Table1) </w:t>
+      </w:r>
+      <w:r>
+        <w:rPr>
+          <w:rFonts w:ascii="Times New Roman" w:eastAsia="Times New Roman" w:hAnsi="Times New Roman" w:cs="Times New Roman"/>
+          <w:color w:val="FF0000"/>
+          <w:lang w:val="en-US"/>
+        </w:rPr>
+        <w:t>and divided into 10 ranges, each representing 10% of the proteins.</w:t>
+      </w:r>
+      <w:r>
+        <w:rPr>
+          <w:rFonts w:ascii="Times New Roman" w:eastAsia="Times New Roman" w:hAnsi="Times New Roman" w:cs="Times New Roman"/>
+          <w:color w:val="FF0000"/>
+          <w:lang w:val="en-US"/>
+        </w:rPr>
+        <w:t xml:space="preserve"> </w:t>
+      </w:r>
+      <w:r>
+        <w:rPr>
+          <w:rFonts w:ascii="Times New Roman" w:eastAsia="Times New Roman" w:hAnsi="Times New Roman" w:cs="Times New Roman"/>
+          <w:color w:val="FF0000"/>
+        </w:rPr>
+        <w:t>Figure 5A shows</w:t>
+      </w:r>
+      <w:r>
+        <w:rPr>
+          <w:rFonts w:ascii="Times New Roman" w:eastAsia="Times New Roman" w:hAnsi="Times New Roman" w:cs="Times New Roman"/>
+          <w:color w:val="FF0000"/>
+        </w:rPr>
+        <w:t xml:space="preserve"> que os pontos de articulação são mais essenciais nas três primeiras faixas de grupos de proteínas (p&lt;0.05), pois de uma forma geral apresentaram maiores ocorrências nas rotas metabólicas se comparado aos pontos de articulação das demais faixas. Esses normalmente são os pontos de articulação mais periféricos e não necessariamente estão presentes na maior parte dos organismos que possuem uma determinada rota metabólica. </w:t>
+      </w:r>
+      <w:proofErr w:type="spellStart"/>
+      <w:r>
+        <w:rPr>
+          <w:rFonts w:ascii="Times New Roman" w:eastAsia="Times New Roman" w:hAnsi="Times New Roman" w:cs="Times New Roman"/>
+          <w:color w:val="FF0000"/>
+          <w:lang w:val="en-US"/>
+        </w:rPr>
+        <w:t>Além</w:t>
+      </w:r>
+      <w:proofErr w:type="spellEnd"/>
+      <w:r>
+        <w:rPr>
+          <w:rFonts w:ascii="Times New Roman" w:eastAsia="Times New Roman" w:hAnsi="Times New Roman" w:cs="Times New Roman"/>
+          <w:color w:val="FF0000"/>
+          <w:lang w:val="en-US"/>
+        </w:rPr>
+        <w:t xml:space="preserve"> disso, </w:t>
+      </w:r>
+      <w:r>
+        <w:rPr>
+          <w:rFonts w:ascii="Times New Roman" w:eastAsia="Times New Roman" w:hAnsi="Times New Roman" w:cs="Times New Roman"/>
+          <w:color w:val="FF0000"/>
+          <w:lang w:val="en-US"/>
+        </w:rPr>
+        <w:t xml:space="preserve">APs are more </w:t>
+      </w:r>
+      <w:r>
+        <w:rPr>
+          <w:rFonts w:ascii="Times New Roman" w:eastAsia="Times New Roman" w:hAnsi="Times New Roman" w:cs="Times New Roman"/>
+          <w:color w:val="FF0000"/>
+          <w:lang w:val="en-US"/>
+        </w:rPr>
+        <w:lastRenderedPageBreak/>
+        <w:t>concentrated in the most frequent protein ranges. The range 1 presents the most APs number (</w:t>
+      </w:r>
+      <w:r>
+        <w:rPr>
+          <w:rFonts w:ascii="Times New Roman" w:eastAsia="Times New Roman" w:hAnsi="Times New Roman" w:cs="Times New Roman"/>
+          <w:color w:val="FF0000"/>
+          <w:lang w:val="en-US"/>
+        </w:rPr>
+        <w:t>24%</w:t>
+      </w:r>
+      <w:r>
+        <w:rPr>
+          <w:rFonts w:ascii="Times New Roman" w:eastAsia="Times New Roman" w:hAnsi="Times New Roman" w:cs="Times New Roman"/>
+          <w:color w:val="FF0000"/>
+          <w:lang w:val="en-US"/>
+        </w:rPr>
+        <w:t>) and the range 7 presents the lowest APs number (</w:t>
+      </w:r>
+      <w:r>
+        <w:rPr>
+          <w:rFonts w:ascii="Times New Roman" w:eastAsia="Times New Roman" w:hAnsi="Times New Roman" w:cs="Times New Roman"/>
+          <w:color w:val="FF0000"/>
+          <w:lang w:val="en-US"/>
+        </w:rPr>
+        <w:t>17%</w:t>
+      </w:r>
+      <w:r>
+        <w:rPr>
+          <w:rFonts w:ascii="Times New Roman" w:eastAsia="Times New Roman" w:hAnsi="Times New Roman" w:cs="Times New Roman"/>
+          <w:color w:val="FF0000"/>
           <w:lang w:val="en-US"/>
         </w:rPr>
         <w:t>). Figure 5B showed that the most frequent AP range has a</w:t>
       </w:r>
-      <w:commentRangeStart w:id="31"/>
-      <w:r>
-        <w:rPr>
-          <w:rFonts w:ascii="Times New Roman" w:eastAsia="Times New Roman" w:hAnsi="Times New Roman" w:cs="Times New Roman"/>
+      <w:commentRangeStart w:id="22"/>
+      <w:r>
+        <w:rPr>
+          <w:rFonts w:ascii="Times New Roman" w:eastAsia="Times New Roman" w:hAnsi="Times New Roman" w:cs="Times New Roman"/>
+          <w:color w:val="FF0000"/>
           <w:lang w:val="en-US"/>
         </w:rPr>
         <w:t xml:space="preserve"> greater impact</w:t>
       </w:r>
-      <w:commentRangeEnd w:id="31"/>
-      <w:r>
-        <w:commentReference w:id="31"/>
-      </w:r>
-      <w:r>
-        <w:rPr>
-          <w:rFonts w:ascii="Times New Roman" w:eastAsia="Times New Roman" w:hAnsi="Times New Roman" w:cs="Times New Roman"/>
-          <w:lang w:val="en-US"/>
-        </w:rPr>
-        <w:t xml:space="preserve"> on the network when compared to the other protein ranges. The most impacted range was the first, with an impact of 0.16 and the lowest impacted range was the seventh, with an impact of 0.1. Figure 5C shows the absolute count of AP and non-AP proteins per range. Figure 5D shows the APs proportion in the protein ranges. The group with the highest AP proportion was the first, with 31.9% of APs. The seventh range has the lowest APs proportion, with only 21.1% of APs.</w:t>
+      <w:commentRangeEnd w:id="22"/>
+      <w:r>
+        <w:rPr>
+          <w:color w:val="FF0000"/>
+        </w:rPr>
+        <w:commentReference w:id="22"/>
+      </w:r>
+      <w:r>
+        <w:rPr>
+          <w:rFonts w:ascii="Times New Roman" w:eastAsia="Times New Roman" w:hAnsi="Times New Roman" w:cs="Times New Roman"/>
+          <w:color w:val="FF0000"/>
+          <w:lang w:val="en-US"/>
+        </w:rPr>
+        <w:t xml:space="preserve"> on the network when compared to the other protein ranges. </w:t>
+      </w:r>
+      <w:r>
+        <w:rPr>
+          <w:rFonts w:ascii="Times New Roman" w:eastAsia="Times New Roman" w:hAnsi="Times New Roman" w:cs="Times New Roman"/>
+          <w:color w:val="FF0000"/>
+        </w:rPr>
+        <w:t xml:space="preserve">In </w:t>
+      </w:r>
+      <w:proofErr w:type="spellStart"/>
+      <w:r>
+        <w:rPr>
+          <w:rFonts w:ascii="Times New Roman" w:eastAsia="Times New Roman" w:hAnsi="Times New Roman" w:cs="Times New Roman"/>
+          <w:color w:val="FF0000"/>
+        </w:rPr>
+        <w:t>other</w:t>
+      </w:r>
+      <w:proofErr w:type="spellEnd"/>
+      <w:r>
+        <w:rPr>
+          <w:rFonts w:ascii="Times New Roman" w:eastAsia="Times New Roman" w:hAnsi="Times New Roman" w:cs="Times New Roman"/>
+          <w:color w:val="FF0000"/>
+        </w:rPr>
+        <w:t xml:space="preserve"> </w:t>
+      </w:r>
+      <w:proofErr w:type="spellStart"/>
+      <w:r>
+        <w:rPr>
+          <w:rFonts w:ascii="Times New Roman" w:eastAsia="Times New Roman" w:hAnsi="Times New Roman" w:cs="Times New Roman"/>
+          <w:color w:val="FF0000"/>
+        </w:rPr>
+        <w:t>words</w:t>
+      </w:r>
+      <w:proofErr w:type="spellEnd"/>
+      <w:r>
+        <w:rPr>
+          <w:rFonts w:ascii="Times New Roman" w:eastAsia="Times New Roman" w:hAnsi="Times New Roman" w:cs="Times New Roman"/>
+          <w:color w:val="FF0000"/>
+        </w:rPr>
+        <w:t xml:space="preserve">, </w:t>
+      </w:r>
+      <w:r>
+        <w:rPr>
+          <w:rFonts w:ascii="Times New Roman" w:eastAsia="Times New Roman" w:hAnsi="Times New Roman" w:cs="Times New Roman"/>
+          <w:color w:val="FF0000"/>
+        </w:rPr>
+        <w:t xml:space="preserve">os APS das faixas com maiores frequências tendem a desconectar maior quantidade de vértices na rede. </w:t>
+      </w:r>
+      <w:r>
+        <w:rPr>
+          <w:rFonts w:ascii="Times New Roman" w:eastAsia="Times New Roman" w:hAnsi="Times New Roman" w:cs="Times New Roman"/>
+          <w:color w:val="FF0000"/>
+          <w:lang w:val="en-US"/>
+        </w:rPr>
+        <w:t>The most impacted range was the first, with an impact of 0.16</w:t>
+      </w:r>
+      <w:r>
+        <w:rPr>
+          <w:rFonts w:ascii="Times New Roman" w:eastAsia="Times New Roman" w:hAnsi="Times New Roman" w:cs="Times New Roman"/>
+          <w:color w:val="FF0000"/>
+          <w:lang w:val="en-US"/>
+        </w:rPr>
+        <w:t xml:space="preserve"> (valor </w:t>
+      </w:r>
+      <w:proofErr w:type="spellStart"/>
+      <w:r>
+        <w:rPr>
+          <w:rFonts w:ascii="Times New Roman" w:eastAsia="Times New Roman" w:hAnsi="Times New Roman" w:cs="Times New Roman"/>
+          <w:color w:val="FF0000"/>
+          <w:lang w:val="en-US"/>
+        </w:rPr>
+        <w:t>normalizado</w:t>
+      </w:r>
+      <w:proofErr w:type="spellEnd"/>
+      <w:r>
+        <w:rPr>
+          <w:rFonts w:ascii="Times New Roman" w:eastAsia="Times New Roman" w:hAnsi="Times New Roman" w:cs="Times New Roman"/>
+          <w:color w:val="FF0000"/>
+          <w:lang w:val="en-US"/>
+        </w:rPr>
+        <w:t>)</w:t>
+      </w:r>
+      <w:r>
+        <w:rPr>
+          <w:rFonts w:ascii="Times New Roman" w:eastAsia="Times New Roman" w:hAnsi="Times New Roman" w:cs="Times New Roman"/>
+          <w:color w:val="FF0000"/>
+          <w:lang w:val="en-US"/>
+        </w:rPr>
+        <w:t xml:space="preserve"> and the lowest impacted range was the seventh, with an impact of 0.1</w:t>
+      </w:r>
+      <w:r>
+        <w:rPr>
+          <w:rFonts w:ascii="Times New Roman" w:eastAsia="Times New Roman" w:hAnsi="Times New Roman" w:cs="Times New Roman"/>
+          <w:color w:val="FF0000"/>
+          <w:lang w:val="en-US"/>
+        </w:rPr>
+        <w:t xml:space="preserve">(valor </w:t>
+      </w:r>
+      <w:proofErr w:type="spellStart"/>
+      <w:r>
+        <w:rPr>
+          <w:rFonts w:ascii="Times New Roman" w:eastAsia="Times New Roman" w:hAnsi="Times New Roman" w:cs="Times New Roman"/>
+          <w:color w:val="FF0000"/>
+          <w:lang w:val="en-US"/>
+        </w:rPr>
+        <w:t>normalizado</w:t>
+      </w:r>
+      <w:proofErr w:type="spellEnd"/>
+      <w:r>
+        <w:rPr>
+          <w:rFonts w:ascii="Times New Roman" w:eastAsia="Times New Roman" w:hAnsi="Times New Roman" w:cs="Times New Roman"/>
+          <w:color w:val="FF0000"/>
+          <w:lang w:val="en-US"/>
+        </w:rPr>
+        <w:t>)</w:t>
+      </w:r>
+      <w:r>
+        <w:rPr>
+          <w:rFonts w:ascii="Times New Roman" w:eastAsia="Times New Roman" w:hAnsi="Times New Roman" w:cs="Times New Roman"/>
+          <w:color w:val="FF0000"/>
+          <w:lang w:val="en-US"/>
+        </w:rPr>
+        <w:t xml:space="preserve">. </w:t>
+      </w:r>
+      <w:r>
+        <w:rPr>
+          <w:rFonts w:ascii="Times New Roman" w:eastAsia="Times New Roman" w:hAnsi="Times New Roman" w:cs="Times New Roman"/>
+          <w:color w:val="FF0000"/>
+        </w:rPr>
+        <w:t xml:space="preserve">E importante destacar que quanto maior o score de impacto, maior o numero de nos desconectados da rede apos a </w:t>
+      </w:r>
+      <w:proofErr w:type="spellStart"/>
+      <w:r>
+        <w:rPr>
+          <w:rFonts w:ascii="Times New Roman" w:eastAsia="Times New Roman" w:hAnsi="Times New Roman" w:cs="Times New Roman"/>
+          <w:color w:val="FF0000"/>
+        </w:rPr>
+        <w:t>remocao</w:t>
+      </w:r>
+      <w:proofErr w:type="spellEnd"/>
+      <w:r>
+        <w:rPr>
+          <w:rFonts w:ascii="Times New Roman" w:eastAsia="Times New Roman" w:hAnsi="Times New Roman" w:cs="Times New Roman"/>
+          <w:color w:val="FF0000"/>
+        </w:rPr>
+        <w:t xml:space="preserve"> de um AP. </w:t>
+      </w:r>
+      <w:r>
+        <w:rPr>
+          <w:rFonts w:ascii="Times New Roman" w:eastAsia="Times New Roman" w:hAnsi="Times New Roman" w:cs="Times New Roman"/>
+          <w:color w:val="FF0000"/>
+          <w:lang w:val="en-US"/>
+        </w:rPr>
+        <w:t xml:space="preserve">Figure 5C shows the absolute count of AP and </w:t>
+      </w:r>
+      <w:proofErr w:type="gramStart"/>
+      <w:r>
+        <w:rPr>
+          <w:rFonts w:ascii="Times New Roman" w:eastAsia="Times New Roman" w:hAnsi="Times New Roman" w:cs="Times New Roman"/>
+          <w:color w:val="FF0000"/>
+          <w:lang w:val="en-US"/>
+        </w:rPr>
+        <w:t>non-AP</w:t>
+      </w:r>
+      <w:proofErr w:type="gramEnd"/>
+      <w:r>
+        <w:rPr>
+          <w:rFonts w:ascii="Times New Roman" w:eastAsia="Times New Roman" w:hAnsi="Times New Roman" w:cs="Times New Roman"/>
+          <w:color w:val="FF0000"/>
+          <w:lang w:val="en-US"/>
+        </w:rPr>
+        <w:t xml:space="preserve"> proteins per range. Figure 5D shows the APs proportion in the protein ranges. The group with the highest AP proportion was the first, with 31.9% of APs. The seventh range has the lowest APs proportion, with only 21.1% of APs.</w:t>
       </w:r>
     </w:p>
     <w:p>
@@ -2995,7 +2935,7 @@
                     </pic:cNvPicPr>
                   </pic:nvPicPr>
                   <pic:blipFill>
-                    <a:blip r:embed="rId14"/>
+                    <a:blip r:embed="rId12"/>
                     <a:stretch>
                       <a:fillRect/>
                     </a:stretch>
@@ -3015,6 +2955,8 @@
           </wp:inline>
         </w:drawing>
       </w:r>
+      <w:bookmarkStart w:id="23" w:name="_GoBack"/>
+      <w:bookmarkEnd w:id="23"/>
       <w:r>
         <w:rPr>
           <w:noProof/>
@@ -3045,7 +2987,7 @@
                     </pic:cNvPicPr>
                   </pic:nvPicPr>
                   <pic:blipFill>
-                    <a:blip r:embed="rId15"/>
+                    <a:blip r:embed="rId13"/>
                     <a:stretch>
                       <a:fillRect/>
                     </a:stretch>
@@ -3098,7 +3040,7 @@
                     </pic:cNvPicPr>
                   </pic:nvPicPr>
                   <pic:blipFill>
-                    <a:blip r:embed="rId16"/>
+                    <a:blip r:embed="rId14"/>
                     <a:stretch>
                       <a:fillRect/>
                     </a:stretch>
@@ -3150,7 +3092,7 @@
                     </pic:cNvPicPr>
                   </pic:nvPicPr>
                   <pic:blipFill>
-                    <a:blip r:embed="rId17"/>
+                    <a:blip r:embed="rId15"/>
                     <a:stretch>
                       <a:fillRect/>
                     </a:stretch>
@@ -3179,7 +3121,7 @@
           <w:lang w:val="en-US"/>
         </w:rPr>
       </w:pPr>
-      <w:commentRangeStart w:id="32"/>
+      <w:commentRangeStart w:id="24"/>
       <w:r>
         <w:rPr>
           <w:rFonts w:ascii="Times New Roman" w:eastAsia="Times New Roman" w:hAnsi="Times New Roman" w:cs="Times New Roman"/>
@@ -3188,9 +3130,9 @@
         </w:rPr>
         <w:t>Figure 5:</w:t>
       </w:r>
-      <w:commentRangeEnd w:id="32"/>
-      <w:r>
-        <w:commentReference w:id="32"/>
+      <w:commentRangeEnd w:id="24"/>
+      <w:r>
+        <w:commentReference w:id="24"/>
       </w:r>
       <w:r>
         <w:rPr>
@@ -3205,22 +3147,176 @@
           <w:rFonts w:ascii="Times New Roman" w:eastAsia="Times New Roman" w:hAnsi="Times New Roman" w:cs="Times New Roman"/>
           <w:lang w:val="en-US"/>
         </w:rPr>
-        <w:t>AP count per protein range. Green bands represent significant and most frequent APs (p-value &lt;0.05).</w:t>
+        <w:t xml:space="preserve">AP count per protein range. </w:t>
+      </w:r>
+      <w:r>
+        <w:rPr>
+          <w:rFonts w:ascii="Times New Roman" w:eastAsia="Times New Roman" w:hAnsi="Times New Roman" w:cs="Times New Roman"/>
+        </w:rPr>
+        <w:t xml:space="preserve">Green </w:t>
+      </w:r>
+      <w:proofErr w:type="spellStart"/>
+      <w:r>
+        <w:rPr>
+          <w:rFonts w:ascii="Times New Roman" w:eastAsia="Times New Roman" w:hAnsi="Times New Roman" w:cs="Times New Roman"/>
+        </w:rPr>
+        <w:t>bands</w:t>
+      </w:r>
+      <w:proofErr w:type="spellEnd"/>
+      <w:r>
+        <w:rPr>
+          <w:rFonts w:ascii="Times New Roman" w:eastAsia="Times New Roman" w:hAnsi="Times New Roman" w:cs="Times New Roman"/>
+        </w:rPr>
+        <w:t xml:space="preserve"> </w:t>
+      </w:r>
+      <w:proofErr w:type="spellStart"/>
+      <w:r>
+        <w:rPr>
+          <w:rFonts w:ascii="Times New Roman" w:eastAsia="Times New Roman" w:hAnsi="Times New Roman" w:cs="Times New Roman"/>
+        </w:rPr>
+        <w:t>represent</w:t>
+      </w:r>
+      <w:proofErr w:type="spellEnd"/>
+      <w:r>
+        <w:rPr>
+          <w:rFonts w:ascii="Times New Roman" w:eastAsia="Times New Roman" w:hAnsi="Times New Roman" w:cs="Times New Roman"/>
+        </w:rPr>
+        <w:t xml:space="preserve"> </w:t>
+      </w:r>
+      <w:r>
+        <w:rPr>
+          <w:rFonts w:ascii="Times New Roman" w:eastAsia="Times New Roman" w:hAnsi="Times New Roman" w:cs="Times New Roman"/>
+        </w:rPr>
+        <w:t xml:space="preserve">faixas com maiores </w:t>
+      </w:r>
+      <w:proofErr w:type="spellStart"/>
+      <w:r>
+        <w:rPr>
+          <w:rFonts w:ascii="Times New Roman" w:eastAsia="Times New Roman" w:hAnsi="Times New Roman" w:cs="Times New Roman"/>
+        </w:rPr>
+        <w:t>concentracoes</w:t>
+      </w:r>
+      <w:proofErr w:type="spellEnd"/>
+      <w:r>
+        <w:rPr>
+          <w:rFonts w:ascii="Times New Roman" w:eastAsia="Times New Roman" w:hAnsi="Times New Roman" w:cs="Times New Roman"/>
+        </w:rPr>
+        <w:t xml:space="preserve"> de </w:t>
+      </w:r>
+      <w:r>
+        <w:rPr>
+          <w:rFonts w:ascii="Times New Roman" w:eastAsia="Times New Roman" w:hAnsi="Times New Roman" w:cs="Times New Roman"/>
+        </w:rPr>
+        <w:t xml:space="preserve">AP por </w:t>
+      </w:r>
+      <w:proofErr w:type="spellStart"/>
+      <w:r>
+        <w:rPr>
+          <w:rFonts w:ascii="Times New Roman" w:eastAsia="Times New Roman" w:hAnsi="Times New Roman" w:cs="Times New Roman"/>
+        </w:rPr>
+        <w:t>proteina</w:t>
+      </w:r>
+      <w:proofErr w:type="spellEnd"/>
+      <w:r>
+        <w:rPr>
+          <w:rFonts w:ascii="Times New Roman" w:eastAsia="Times New Roman" w:hAnsi="Times New Roman" w:cs="Times New Roman"/>
+        </w:rPr>
+        <w:t xml:space="preserve"> (p-</w:t>
+      </w:r>
+      <w:proofErr w:type="spellStart"/>
+      <w:r>
+        <w:rPr>
+          <w:rFonts w:ascii="Times New Roman" w:eastAsia="Times New Roman" w:hAnsi="Times New Roman" w:cs="Times New Roman"/>
+        </w:rPr>
+        <w:t>value</w:t>
+      </w:r>
+      <w:proofErr w:type="spellEnd"/>
+      <w:r>
+        <w:rPr>
+          <w:rFonts w:ascii="Times New Roman" w:eastAsia="Times New Roman" w:hAnsi="Times New Roman" w:cs="Times New Roman"/>
+        </w:rPr>
+        <w:t xml:space="preserve"> &lt;0.05).</w:t>
       </w:r>
       <w:r>
         <w:rPr>
           <w:rFonts w:ascii="Times New Roman" w:eastAsia="Times New Roman" w:hAnsi="Times New Roman" w:cs="Times New Roman"/>
           <w:b/>
-          <w:lang w:val="en-US"/>
         </w:rPr>
         <w:t xml:space="preserve"> B) </w:t>
       </w:r>
       <w:r>
         <w:rPr>
           <w:rFonts w:ascii="Times New Roman" w:eastAsia="Times New Roman" w:hAnsi="Times New Roman" w:cs="Times New Roman"/>
-          <w:lang w:val="en-US"/>
-        </w:rPr>
-        <w:t xml:space="preserve">The average impact of APs in each protein range. </w:t>
+        </w:rPr>
+        <w:t xml:space="preserve">Impacto </w:t>
+      </w:r>
+      <w:proofErr w:type="spellStart"/>
+      <w:r>
+        <w:rPr>
+          <w:rFonts w:ascii="Times New Roman" w:eastAsia="Times New Roman" w:hAnsi="Times New Roman" w:cs="Times New Roman"/>
+        </w:rPr>
+        <w:t>medio</w:t>
+      </w:r>
+      <w:proofErr w:type="spellEnd"/>
+      <w:r>
+        <w:rPr>
+          <w:rFonts w:ascii="Times New Roman" w:eastAsia="Times New Roman" w:hAnsi="Times New Roman" w:cs="Times New Roman"/>
+        </w:rPr>
+        <w:t xml:space="preserve"> causado pela </w:t>
+      </w:r>
+      <w:proofErr w:type="spellStart"/>
+      <w:r>
+        <w:rPr>
+          <w:rFonts w:ascii="Times New Roman" w:eastAsia="Times New Roman" w:hAnsi="Times New Roman" w:cs="Times New Roman"/>
+        </w:rPr>
+        <w:t>remocao</w:t>
+      </w:r>
+      <w:proofErr w:type="spellEnd"/>
+      <w:r>
+        <w:rPr>
+          <w:rFonts w:ascii="Times New Roman" w:eastAsia="Times New Roman" w:hAnsi="Times New Roman" w:cs="Times New Roman"/>
+        </w:rPr>
+        <w:t xml:space="preserve"> de </w:t>
+      </w:r>
+      <w:proofErr w:type="gramStart"/>
+      <w:r>
+        <w:rPr>
+          <w:rFonts w:ascii="Times New Roman" w:eastAsia="Times New Roman" w:hAnsi="Times New Roman" w:cs="Times New Roman"/>
+        </w:rPr>
+        <w:t>cada</w:t>
+      </w:r>
+      <w:proofErr w:type="gramEnd"/>
+      <w:r>
+        <w:rPr>
+          <w:rFonts w:ascii="Times New Roman" w:eastAsia="Times New Roman" w:hAnsi="Times New Roman" w:cs="Times New Roman"/>
+        </w:rPr>
+        <w:t xml:space="preserve"> AP em cada f</w:t>
+      </w:r>
+      <w:r>
+        <w:rPr>
+          <w:rFonts w:ascii="Times New Roman" w:eastAsia="Times New Roman" w:hAnsi="Times New Roman" w:cs="Times New Roman"/>
+        </w:rPr>
+        <w:t>a</w:t>
+      </w:r>
+      <w:r>
+        <w:rPr>
+          <w:rFonts w:ascii="Times New Roman" w:eastAsia="Times New Roman" w:hAnsi="Times New Roman" w:cs="Times New Roman"/>
+        </w:rPr>
+        <w:t xml:space="preserve">ixa de </w:t>
+      </w:r>
+      <w:proofErr w:type="spellStart"/>
+      <w:r>
+        <w:rPr>
+          <w:rFonts w:ascii="Times New Roman" w:eastAsia="Times New Roman" w:hAnsi="Times New Roman" w:cs="Times New Roman"/>
+        </w:rPr>
+        <w:t>proteina</w:t>
+      </w:r>
+      <w:proofErr w:type="spellEnd"/>
+      <w:r>
+        <w:rPr>
+          <w:rFonts w:ascii="Times New Roman" w:eastAsia="Times New Roman" w:hAnsi="Times New Roman" w:cs="Times New Roman"/>
+        </w:rPr>
+        <w:t xml:space="preserve">. </w:t>
       </w:r>
       <w:r>
         <w:rPr>
@@ -3266,21 +3362,19 @@
         </w:rPr>
         <w:t xml:space="preserve"> Percentage of APs per protein range.</w:t>
       </w:r>
-    </w:p>
-    <w:p>
-      <w:pPr>
-        <w:ind w:left="0" w:hanging="2"/>
-        <w:rPr>
-          <w:rFonts w:ascii="Times New Roman" w:eastAsia="Times New Roman" w:hAnsi="Times New Roman" w:cs="Times New Roman"/>
-          <w:lang w:val="en-US"/>
-        </w:rPr>
-      </w:pPr>
-      <w:r>
-        <w:rPr>
-          <w:rFonts w:ascii="Times New Roman" w:eastAsia="Times New Roman" w:hAnsi="Times New Roman" w:cs="Times New Roman"/>
-          <w:lang w:val="en-US"/>
-        </w:rPr>
-        <w:t>Proteins were ordered in decreasing order of normalized frequency and X-axis represents a set of 10% of the proteins evaluated. Charts were made using R programming language.</w:t>
+      <w:r>
+        <w:rPr>
+          <w:rFonts w:ascii="Times New Roman" w:eastAsia="Times New Roman" w:hAnsi="Times New Roman" w:cs="Times New Roman"/>
+          <w:lang w:val="en-US"/>
+        </w:rPr>
+        <w:t xml:space="preserve"> </w:t>
+      </w:r>
+      <w:r>
+        <w:rPr>
+          <w:rFonts w:ascii="Times New Roman" w:eastAsia="Times New Roman" w:hAnsi="Times New Roman" w:cs="Times New Roman"/>
+          <w:lang w:val="en-US"/>
+        </w:rPr>
+        <w:t xml:space="preserve">Proteins were ordered in decreasing order of normalized frequency and X-axis represents a set of 10% of the proteins evaluated. </w:t>
       </w:r>
     </w:p>
     <w:p>
@@ -3305,8 +3399,8 @@
           <w:lang w:val="en-US"/>
         </w:rPr>
       </w:pPr>
-      <w:bookmarkStart w:id="33" w:name="_heading=h.80qmb12i459g"/>
-      <w:bookmarkEnd w:id="33"/>
+      <w:bookmarkStart w:id="25" w:name="_heading=h.80qmb12i459g"/>
+      <w:bookmarkEnd w:id="25"/>
       <w:r>
         <w:rPr>
           <w:rFonts w:ascii="Times New Roman" w:eastAsia="Times New Roman" w:hAnsi="Times New Roman"/>
@@ -3354,26 +3448,7 @@
           <w:rFonts w:ascii="Times New Roman" w:eastAsia="Times New Roman" w:hAnsi="Times New Roman" w:cs="Times New Roman"/>
           <w:lang w:val="en-US"/>
         </w:rPr>
-        <w:t xml:space="preserve"> dynamic HTML visualizations available at </w:t>
-      </w:r>
-      <w:commentRangeStart w:id="34"/>
-      <w:r>
-        <w:rPr>
-          <w:rFonts w:ascii="Times New Roman" w:eastAsia="Times New Roman" w:hAnsi="Times New Roman" w:cs="Times New Roman"/>
-          <w:lang w:val="en-US"/>
-        </w:rPr>
-        <w:t>https://igorabrandao.com.br/kegg-pathway-bottleneck</w:t>
-      </w:r>
-      <w:commentRangeEnd w:id="34"/>
-      <w:r>
-        <w:commentReference w:id="34"/>
-      </w:r>
-      <w:r>
-        <w:rPr>
-          <w:rFonts w:ascii="Times New Roman" w:eastAsia="Times New Roman" w:hAnsi="Times New Roman" w:cs="Times New Roman"/>
-          <w:lang w:val="en-US"/>
-        </w:rPr>
-        <w:t xml:space="preserve">, which allow the observation of several metabolic pathways. It is possible to adjust the network size and position, as well as to select proteins according to their classification, making it possible to highlight protein groups of interest. Finally, the AP </w:t>
+        <w:t xml:space="preserve"> dynamic HTML visualizations available at https://igorabrandao.com.br/kegg-pathway-bottleneck, which allow the observation of several metabolic pathways. It is possible to adjust the network size and position, as well as to select proteins according to their classification, making it possible to highlight protein groups of interest. Finally, the AP </w:t>
       </w:r>
       <w:proofErr w:type="spellStart"/>
       <w:r>
@@ -3429,7 +3504,7 @@
                     </pic:cNvPicPr>
                   </pic:nvPicPr>
                   <pic:blipFill>
-                    <a:blip r:embed="rId18"/>
+                    <a:blip r:embed="rId16"/>
                     <a:stretch>
                       <a:fillRect/>
                     </a:stretch>
@@ -3456,8 +3531,8 @@
         </w:rPr>
         <w:t>easily viewed by placing the mouse over the node</w:t>
       </w:r>
-      <w:bookmarkStart w:id="35" w:name="_heading=h.17564ll1kn0g"/>
-      <w:bookmarkEnd w:id="35"/>
+      <w:bookmarkStart w:id="26" w:name="_heading=h.17564ll1kn0g"/>
+      <w:bookmarkEnd w:id="26"/>
       <w:r>
         <w:rPr>
           <w:rFonts w:ascii="Times New Roman" w:eastAsia="Times New Roman" w:hAnsi="Times New Roman" w:cs="Times New Roman"/>
@@ -3535,9 +3610,9 @@
           <w:lang w:val="en-US"/>
         </w:rPr>
       </w:pPr>
-      <w:bookmarkStart w:id="36" w:name="_heading=h.klwgdfqdbvvl"/>
-      <w:bookmarkEnd w:id="36"/>
-      <w:commentRangeStart w:id="37"/>
+      <w:bookmarkStart w:id="27" w:name="_heading=h.klwgdfqdbvvl"/>
+      <w:bookmarkEnd w:id="27"/>
+      <w:commentRangeStart w:id="28"/>
       <w:r>
         <w:rPr>
           <w:rFonts w:ascii="Times New Roman" w:eastAsia="Times New Roman" w:hAnsi="Times New Roman"/>
@@ -3549,9 +3624,9 @@
         <w:lastRenderedPageBreak/>
         <w:t>DISCUSSION</w:t>
       </w:r>
-      <w:commentRangeEnd w:id="37"/>
-      <w:r>
-        <w:commentReference w:id="37"/>
+      <w:commentRangeEnd w:id="28"/>
+      <w:r>
+        <w:commentReference w:id="28"/>
       </w:r>
     </w:p>
     <w:p>
@@ -3615,42 +3690,184 @@
           <w:rFonts w:ascii="Times New Roman" w:eastAsia="Times New Roman" w:hAnsi="Times New Roman" w:cs="Times New Roman"/>
           <w:lang w:val="en-US"/>
         </w:rPr>
-        <w:t xml:space="preserve"> of one of these </w:t>
-      </w:r>
-      <w:commentRangeStart w:id="38"/>
-      <w:r>
-        <w:rPr>
-          <w:rFonts w:ascii="Times New Roman" w:eastAsia="Times New Roman" w:hAnsi="Times New Roman" w:cs="Times New Roman"/>
-          <w:lang w:val="en-US"/>
-        </w:rPr>
-        <w:t>HAPs (essential protein)</w:t>
-      </w:r>
-      <w:commentRangeEnd w:id="38"/>
-      <w:r>
-        <w:commentReference w:id="38"/>
-      </w:r>
-      <w:r>
-        <w:rPr>
-          <w:rFonts w:ascii="Times New Roman" w:eastAsia="Times New Roman" w:hAnsi="Times New Roman" w:cs="Times New Roman"/>
-          <w:lang w:val="en-US"/>
-        </w:rPr>
-        <w:t xml:space="preserve"> will cause the network rupture since it is a central point that connects various network complexes and/or peripheral regions. </w:t>
+        <w:t xml:space="preserve"> of one of these HAPs will cause the network rupture since it is a central point that connects various network complexes and/or peripheral regions.</w:t>
+      </w:r>
+      <w:r>
+        <w:rPr>
+          <w:rFonts w:ascii="Times New Roman" w:eastAsia="Times New Roman" w:hAnsi="Times New Roman" w:cs="Times New Roman"/>
+          <w:lang w:val="en-US"/>
+        </w:rPr>
+        <w:t xml:space="preserve"> </w:t>
+      </w:r>
+      <w:proofErr w:type="spellStart"/>
+      <w:r>
+        <w:rPr>
+          <w:rFonts w:ascii="Times New Roman" w:eastAsia="Times New Roman" w:hAnsi="Times New Roman" w:cs="Times New Roman"/>
+          <w:color w:val="FF0000"/>
+        </w:rPr>
+        <w:t>Poranto</w:t>
+      </w:r>
+      <w:proofErr w:type="spellEnd"/>
+      <w:r>
+        <w:rPr>
+          <w:rFonts w:ascii="Times New Roman" w:eastAsia="Times New Roman" w:hAnsi="Times New Roman" w:cs="Times New Roman"/>
+          <w:color w:val="FF0000"/>
+        </w:rPr>
+        <w:t xml:space="preserve"> </w:t>
       </w:r>
       <w:proofErr w:type="gramStart"/>
       <w:r>
         <w:rPr>
           <w:rFonts w:ascii="Times New Roman" w:eastAsia="Times New Roman" w:hAnsi="Times New Roman" w:cs="Times New Roman"/>
-          <w:lang w:val="en-US"/>
-        </w:rPr>
-        <w:t>HUB are</w:t>
+          <w:color w:val="FF0000"/>
+        </w:rPr>
+        <w:t>podemos sugerir</w:t>
       </w:r>
       <w:proofErr w:type="gramEnd"/>
       <w:r>
         <w:rPr>
           <w:rFonts w:ascii="Times New Roman" w:eastAsia="Times New Roman" w:hAnsi="Times New Roman" w:cs="Times New Roman"/>
-          <w:lang w:val="en-US"/>
-        </w:rPr>
-        <w:t xml:space="preserve"> approximately 17% of the analyzed proteins. These proteins connect several other proteins of the same community, presenting a high degree. Unlike HAPs, HUBs are not articulations points because a protein cluster has more than one way to connect. As there are usually several protein communities within a network, it is likely that HUBs will be present in larger amounts when compared to HAPs. However, it is important to highlight that the absence of this type of protein does not disconnect the community, but may affect the network in some way.</w:t>
+          <w:color w:val="FF0000"/>
+        </w:rPr>
+        <w:t xml:space="preserve"> que os </w:t>
+      </w:r>
+      <w:proofErr w:type="spellStart"/>
+      <w:r>
+        <w:rPr>
+          <w:rFonts w:ascii="Times New Roman" w:eastAsia="Times New Roman" w:hAnsi="Times New Roman" w:cs="Times New Roman"/>
+          <w:color w:val="FF0000"/>
+        </w:rPr>
+        <w:t>HAPs</w:t>
+      </w:r>
+      <w:proofErr w:type="spellEnd"/>
+      <w:r>
+        <w:rPr>
+          <w:rFonts w:ascii="Times New Roman" w:eastAsia="Times New Roman" w:hAnsi="Times New Roman" w:cs="Times New Roman"/>
+          <w:color w:val="FF0000"/>
+        </w:rPr>
+        <w:t xml:space="preserve"> </w:t>
+      </w:r>
+      <w:proofErr w:type="spellStart"/>
+      <w:r>
+        <w:rPr>
+          <w:rFonts w:ascii="Times New Roman" w:eastAsia="Times New Roman" w:hAnsi="Times New Roman" w:cs="Times New Roman"/>
+          <w:color w:val="FF0000"/>
+        </w:rPr>
+        <w:t>sao</w:t>
+      </w:r>
+      <w:proofErr w:type="spellEnd"/>
+      <w:r>
+        <w:rPr>
+          <w:rFonts w:ascii="Times New Roman" w:eastAsia="Times New Roman" w:hAnsi="Times New Roman" w:cs="Times New Roman"/>
+          <w:color w:val="FF0000"/>
+        </w:rPr>
+        <w:t xml:space="preserve"> </w:t>
+      </w:r>
+      <w:proofErr w:type="spellStart"/>
+      <w:r>
+        <w:rPr>
+          <w:rFonts w:ascii="Times New Roman" w:eastAsia="Times New Roman" w:hAnsi="Times New Roman" w:cs="Times New Roman"/>
+          <w:color w:val="FF0000"/>
+        </w:rPr>
+        <w:t>proteinas</w:t>
+      </w:r>
+      <w:proofErr w:type="spellEnd"/>
+      <w:r>
+        <w:rPr>
+          <w:rFonts w:ascii="Times New Roman" w:eastAsia="Times New Roman" w:hAnsi="Times New Roman" w:cs="Times New Roman"/>
+          <w:color w:val="FF0000"/>
+        </w:rPr>
+        <w:t xml:space="preserve"> essenciais.</w:t>
+      </w:r>
+      <w:r>
+        <w:rPr>
+          <w:rFonts w:ascii="Times New Roman" w:eastAsia="Times New Roman" w:hAnsi="Times New Roman" w:cs="Times New Roman"/>
+          <w:color w:val="FF0000"/>
+        </w:rPr>
+        <w:t xml:space="preserve"> </w:t>
+      </w:r>
+      <w:r>
+        <w:rPr>
+          <w:rFonts w:ascii="Times New Roman" w:eastAsia="Times New Roman" w:hAnsi="Times New Roman" w:cs="Times New Roman"/>
+        </w:rPr>
+        <w:t xml:space="preserve">HUB are </w:t>
+      </w:r>
+      <w:proofErr w:type="spellStart"/>
+      <w:r>
+        <w:rPr>
+          <w:rFonts w:ascii="Times New Roman" w:eastAsia="Times New Roman" w:hAnsi="Times New Roman" w:cs="Times New Roman"/>
+        </w:rPr>
+        <w:t>approximately</w:t>
+      </w:r>
+      <w:proofErr w:type="spellEnd"/>
+      <w:r>
+        <w:rPr>
+          <w:rFonts w:ascii="Times New Roman" w:eastAsia="Times New Roman" w:hAnsi="Times New Roman" w:cs="Times New Roman"/>
+        </w:rPr>
+        <w:t xml:space="preserve"> 17% </w:t>
+      </w:r>
+      <w:proofErr w:type="spellStart"/>
+      <w:r>
+        <w:rPr>
+          <w:rFonts w:ascii="Times New Roman" w:eastAsia="Times New Roman" w:hAnsi="Times New Roman" w:cs="Times New Roman"/>
+        </w:rPr>
+        <w:t>of</w:t>
+      </w:r>
+      <w:proofErr w:type="spellEnd"/>
+      <w:r>
+        <w:rPr>
+          <w:rFonts w:ascii="Times New Roman" w:eastAsia="Times New Roman" w:hAnsi="Times New Roman" w:cs="Times New Roman"/>
+        </w:rPr>
+        <w:t xml:space="preserve"> </w:t>
+      </w:r>
+      <w:proofErr w:type="spellStart"/>
+      <w:r>
+        <w:rPr>
+          <w:rFonts w:ascii="Times New Roman" w:eastAsia="Times New Roman" w:hAnsi="Times New Roman" w:cs="Times New Roman"/>
+        </w:rPr>
+        <w:t>the</w:t>
+      </w:r>
+      <w:proofErr w:type="spellEnd"/>
+      <w:r>
+        <w:rPr>
+          <w:rFonts w:ascii="Times New Roman" w:eastAsia="Times New Roman" w:hAnsi="Times New Roman" w:cs="Times New Roman"/>
+        </w:rPr>
+        <w:t xml:space="preserve"> </w:t>
+      </w:r>
+      <w:proofErr w:type="spellStart"/>
+      <w:r>
+        <w:rPr>
+          <w:rFonts w:ascii="Times New Roman" w:eastAsia="Times New Roman" w:hAnsi="Times New Roman" w:cs="Times New Roman"/>
+        </w:rPr>
+        <w:t>analyzed</w:t>
+      </w:r>
+      <w:proofErr w:type="spellEnd"/>
+      <w:r>
+        <w:rPr>
+          <w:rFonts w:ascii="Times New Roman" w:eastAsia="Times New Roman" w:hAnsi="Times New Roman" w:cs="Times New Roman"/>
+        </w:rPr>
+        <w:t xml:space="preserve"> </w:t>
+      </w:r>
+      <w:proofErr w:type="spellStart"/>
+      <w:r>
+        <w:rPr>
+          <w:rFonts w:ascii="Times New Roman" w:eastAsia="Times New Roman" w:hAnsi="Times New Roman" w:cs="Times New Roman"/>
+        </w:rPr>
+        <w:t>proteins</w:t>
+      </w:r>
+      <w:proofErr w:type="spellEnd"/>
+      <w:r>
+        <w:rPr>
+          <w:rFonts w:ascii="Times New Roman" w:eastAsia="Times New Roman" w:hAnsi="Times New Roman" w:cs="Times New Roman"/>
+        </w:rPr>
+        <w:t xml:space="preserve">. </w:t>
+      </w:r>
+      <w:r>
+        <w:rPr>
+          <w:rFonts w:ascii="Times New Roman" w:eastAsia="Times New Roman" w:hAnsi="Times New Roman" w:cs="Times New Roman"/>
+          <w:lang w:val="en-US"/>
+        </w:rPr>
+        <w:t>These proteins connect several other proteins of the same community, presenting a high degree. Unlike HAPs, HUBs are not articulations points because a protein cluster has more than one way to connect. As there are usually several protein communities within a network, it is likely that HUBs will be present in larger amounts when compared to HAPs. However, it is important to highlight that the absence of this type of protein does not disconnect the community, but may affect the network in some way.</w:t>
       </w:r>
     </w:p>
     <w:p>
@@ -3770,7 +3987,7 @@
         </w:rPr>
         <w:t xml:space="preserve">The majority of the proteins classified as APs and HAPs showed higher frequencies than the average (more abundant). It suggests that this set of proteins is essential for its metabolic pathways since they are present in most of the species containing a particular metabolic pathway (Figure 5A). In the hypergeometric analysis, approximately 30% of the most frequent proteins (the first three ranges) </w:t>
       </w:r>
-      <w:commentRangeStart w:id="39"/>
+      <w:commentRangeStart w:id="29"/>
       <w:r>
         <w:rPr>
           <w:rFonts w:ascii="Times New Roman" w:eastAsia="Times New Roman" w:hAnsi="Times New Roman" w:cs="Times New Roman"/>
@@ -3778,9 +3995,9 @@
         </w:rPr>
         <w:t>were statistically significant</w:t>
       </w:r>
-      <w:commentRangeEnd w:id="39"/>
-      <w:r>
-        <w:commentReference w:id="39"/>
+      <w:commentRangeEnd w:id="29"/>
+      <w:r>
+        <w:commentReference w:id="29"/>
       </w:r>
       <w:r>
         <w:rPr>
@@ -3789,7 +4006,7 @@
         </w:rPr>
         <w:t xml:space="preserve">, probably due to the higher concentrations of APs when compared with the other ranges (Figure 5B). </w:t>
       </w:r>
-      <w:commentRangeStart w:id="40"/>
+      <w:commentRangeStart w:id="30"/>
       <w:r>
         <w:rPr>
           <w:rFonts w:ascii="Times New Roman" w:eastAsia="Times New Roman" w:hAnsi="Times New Roman" w:cs="Times New Roman"/>
@@ -3797,9 +4014,9 @@
         </w:rPr>
         <w:t>It is important to highlight that this fact agrees with our hypothesis because we expect that APs to be high-frequency proteins.</w:t>
       </w:r>
-      <w:commentRangeEnd w:id="40"/>
-      <w:r>
-        <w:commentReference w:id="40"/>
+      <w:commentRangeEnd w:id="30"/>
+      <w:r>
+        <w:commentReference w:id="30"/>
       </w:r>
       <w:r>
         <w:rPr>
@@ -3808,7 +4025,7 @@
         </w:rPr>
         <w:t xml:space="preserve"> In the first 550 proteins, for example, we found approximately 133 APs, suggesting that they were strongly present in most species on different metabolic pathways (Figure 5C). </w:t>
       </w:r>
-      <w:commentRangeStart w:id="41"/>
+      <w:commentRangeStart w:id="31"/>
       <w:r>
         <w:rPr>
           <w:rFonts w:ascii="Times New Roman" w:eastAsia="Times New Roman" w:hAnsi="Times New Roman" w:cs="Times New Roman"/>
@@ -3816,9 +4033,9 @@
         </w:rPr>
         <w:t>The other 70% of the studied protein had no APs with statistical significance.</w:t>
       </w:r>
-      <w:commentRangeEnd w:id="41"/>
-      <w:r>
-        <w:commentReference w:id="41"/>
+      <w:commentRangeEnd w:id="31"/>
+      <w:r>
+        <w:commentReference w:id="31"/>
       </w:r>
       <w:r>
         <w:rPr>
@@ -3841,7 +4058,7 @@
         </w:rPr>
         <w:t xml:space="preserve"> ranges and due to these APs profile, which usually have frequencies below the average. </w:t>
       </w:r>
-      <w:commentRangeStart w:id="42"/>
+      <w:commentRangeStart w:id="32"/>
       <w:r>
         <w:rPr>
           <w:rFonts w:ascii="Times New Roman" w:eastAsia="Times New Roman" w:hAnsi="Times New Roman" w:cs="Times New Roman"/>
@@ -3849,9 +4066,9 @@
         </w:rPr>
         <w:t>The low frequency may be related to the fact that these APs are connectors in peripheral regions of the metabolic pathways, being responsible only for connecting a few isolated proteins.</w:t>
       </w:r>
-      <w:commentRangeEnd w:id="42"/>
-      <w:r>
-        <w:commentReference w:id="42"/>
+      <w:commentRangeEnd w:id="32"/>
+      <w:r>
+        <w:commentReference w:id="32"/>
       </w:r>
       <w:r>
         <w:rPr>
@@ -3868,7 +4085,7 @@
           <w:lang w:val="en-US"/>
         </w:rPr>
       </w:pPr>
-      <w:commentRangeStart w:id="43"/>
+      <w:commentRangeStart w:id="33"/>
       <w:r>
         <w:rPr>
           <w:rFonts w:ascii="Times New Roman" w:eastAsia="Times New Roman" w:hAnsi="Times New Roman" w:cs="Times New Roman"/>
@@ -3876,9 +4093,9 @@
         </w:rPr>
         <w:t>Our work considers an essential protein as an AP</w:t>
       </w:r>
-      <w:commentRangeEnd w:id="43"/>
-      <w:r>
-        <w:commentReference w:id="43"/>
+      <w:commentRangeEnd w:id="33"/>
+      <w:r>
+        <w:commentReference w:id="33"/>
       </w:r>
       <w:r>
         <w:rPr>
@@ -3909,7 +4126,7 @@
         </w:rPr>
         <w:t xml:space="preserve"> topology, our work proposes the visualization of these pathways as dynamic networks (figure 6). The network visualization is an important aspect of this work since these visualizations provide the possibility to explore network topological features graphically. </w:t>
       </w:r>
-      <w:commentRangeStart w:id="44"/>
+      <w:commentRangeStart w:id="34"/>
       <w:r>
         <w:rPr>
           <w:rFonts w:ascii="Times New Roman" w:eastAsia="Times New Roman" w:hAnsi="Times New Roman" w:cs="Times New Roman"/>
@@ -3947,9 +4164,9 @@
         </w:rPr>
         <w:t xml:space="preserve"> e.g. although the bipartite representation of a metabolic pathway provides richer details, it turns more difficult the network understanding [7].</w:t>
       </w:r>
-      <w:commentRangeEnd w:id="44"/>
-      <w:r>
-        <w:commentReference w:id="44"/>
+      <w:commentRangeEnd w:id="34"/>
+      <w:r>
+        <w:commentReference w:id="34"/>
       </w:r>
     </w:p>
     <w:p>
@@ -3967,7 +4184,7 @@
         </w:rPr>
         <w:t xml:space="preserve">One study related to </w:t>
       </w:r>
-      <w:bookmarkStart w:id="45" w:name="__DdeLink__537_2581178195"/>
+      <w:bookmarkStart w:id="35" w:name="__DdeLink__537_2581178195"/>
       <w:r>
         <w:rPr>
           <w:rFonts w:ascii="Times New Roman" w:eastAsia="Times New Roman" w:hAnsi="Times New Roman" w:cs="Times New Roman"/>
@@ -3975,7 +4192,7 @@
         </w:rPr>
         <w:t>inflammatory bowel disease</w:t>
       </w:r>
-      <w:bookmarkEnd w:id="45"/>
+      <w:bookmarkEnd w:id="35"/>
       <w:r>
         <w:rPr>
           <w:rFonts w:ascii="Times New Roman" w:eastAsia="Times New Roman" w:hAnsi="Times New Roman" w:cs="Times New Roman"/>
@@ -3983,7 +4200,7 @@
         </w:rPr>
         <w:t xml:space="preserve"> (IBD) used protein-protein interaction network analysis. T</w:t>
       </w:r>
-      <w:commentRangeStart w:id="46"/>
+      <w:commentRangeStart w:id="36"/>
       <w:r>
         <w:rPr>
           <w:rFonts w:ascii="Times New Roman" w:eastAsia="Times New Roman" w:hAnsi="Times New Roman" w:cs="Times New Roman"/>
@@ -3991,9 +4208,9 @@
         </w:rPr>
         <w:t>his study found that there are seven hub-bottleneck proteins in the IBD network responsible to maintain the network integrity</w:t>
       </w:r>
-      <w:commentRangeEnd w:id="46"/>
-      <w:r>
-        <w:commentReference w:id="46"/>
+      <w:commentRangeEnd w:id="36"/>
+      <w:r>
+        <w:commentReference w:id="36"/>
       </w:r>
       <w:r>
         <w:rPr>
@@ -4017,7 +4234,7 @@
         </w:rPr>
         <w:t xml:space="preserve">In summary, we suggested that APs have the potential to cause a great impact on biological networks. New studies will be required to establish more relationships between these key proteins (APs) and topological attributes of the metabolic pathways. Additional studies with metabolomics, which is a powerful technology that allows for the assessment of global metabolic profiles, can be used to distinguish between diseased and non-diseased status information [32]. </w:t>
       </w:r>
-      <w:commentRangeStart w:id="47"/>
+      <w:commentRangeStart w:id="37"/>
       <w:r>
         <w:rPr>
           <w:rFonts w:ascii="Times New Roman" w:eastAsia="Times New Roman" w:hAnsi="Times New Roman" w:cs="Times New Roman"/>
@@ -4025,9 +4242,9 @@
         </w:rPr>
         <w:t>Another future possibility is the usage of machine learning (ML) techniques to create a predictive model to identify potential essential proteins in various metabolic pathways.</w:t>
       </w:r>
-      <w:commentRangeEnd w:id="47"/>
-      <w:r>
-        <w:commentReference w:id="47"/>
+      <w:commentRangeEnd w:id="37"/>
+      <w:r>
+        <w:commentReference w:id="37"/>
       </w:r>
       <w:r>
         <w:rPr>
@@ -4036,7 +4253,7 @@
         </w:rPr>
         <w:t xml:space="preserve"> </w:t>
       </w:r>
-      <w:commentRangeStart w:id="48"/>
+      <w:commentRangeStart w:id="38"/>
       <w:r>
         <w:rPr>
           <w:rFonts w:ascii="Times New Roman" w:eastAsia="Times New Roman" w:hAnsi="Times New Roman" w:cs="Times New Roman"/>
@@ -4044,9 +4261,9 @@
         </w:rPr>
         <w:t>Finally, knockout studies can be applied to experimentally evaluate whether specific APs are essential for a given metabolic pathway.</w:t>
       </w:r>
-      <w:commentRangeEnd w:id="48"/>
-      <w:r>
-        <w:commentReference w:id="48"/>
+      <w:commentRangeEnd w:id="38"/>
+      <w:r>
+        <w:commentReference w:id="38"/>
       </w:r>
       <w:r>
         <w:rPr>
@@ -4064,9 +4281,9 @@
           <w:lang w:val="en-US"/>
         </w:rPr>
       </w:pPr>
-      <w:bookmarkStart w:id="49" w:name="_heading=h.guvzwys0dznx"/>
-      <w:bookmarkEnd w:id="49"/>
-      <w:commentRangeStart w:id="50"/>
+      <w:bookmarkStart w:id="39" w:name="_heading=h.guvzwys0dznx"/>
+      <w:bookmarkEnd w:id="39"/>
+      <w:commentRangeStart w:id="40"/>
       <w:r>
         <w:rPr>
           <w:rFonts w:ascii="Times New Roman" w:eastAsia="Times New Roman" w:hAnsi="Times New Roman"/>
@@ -4078,9 +4295,9 @@
         <w:lastRenderedPageBreak/>
         <w:t>CONCLUSION</w:t>
       </w:r>
-      <w:commentRangeEnd w:id="50"/>
-      <w:r>
-        <w:commentReference w:id="50"/>
+      <w:commentRangeEnd w:id="40"/>
+      <w:r>
+        <w:commentReference w:id="40"/>
       </w:r>
     </w:p>
     <w:p>
@@ -4098,7 +4315,7 @@
           <w:lang w:val="en-US"/>
         </w:rPr>
       </w:pPr>
-      <w:commentRangeStart w:id="51"/>
+      <w:commentRangeStart w:id="41"/>
       <w:r>
         <w:rPr>
           <w:rFonts w:ascii="Times New Roman" w:eastAsia="Times New Roman" w:hAnsi="Times New Roman" w:cs="Times New Roman"/>
@@ -4106,9 +4323,9 @@
         </w:rPr>
         <w:t>Processing more than 600k datasets of KEGG metabolic pathways,</w:t>
       </w:r>
-      <w:commentRangeEnd w:id="51"/>
-      <w:r>
-        <w:commentReference w:id="51"/>
+      <w:commentRangeEnd w:id="41"/>
+      <w:r>
+        <w:commentReference w:id="41"/>
       </w:r>
       <w:r>
         <w:rPr>
@@ -4133,7 +4350,7 @@
         </w:rPr>
         <w:t xml:space="preserve"> </w:t>
       </w:r>
-      <w:commentRangeStart w:id="52"/>
+      <w:commentRangeStart w:id="42"/>
       <w:r>
         <w:rPr>
           <w:rFonts w:ascii="Times New Roman" w:eastAsia="Times New Roman" w:hAnsi="Times New Roman" w:cs="Times New Roman"/>
@@ -4141,9 +4358,9 @@
         </w:rPr>
         <w:t xml:space="preserve">probably these pathways are present into prokaryote due to its variety in KEGG. </w:t>
       </w:r>
-      <w:commentRangeEnd w:id="52"/>
-      <w:r>
-        <w:commentReference w:id="52"/>
+      <w:commentRangeEnd w:id="42"/>
+      <w:r>
+        <w:commentReference w:id="42"/>
       </w:r>
     </w:p>
     <w:p>
@@ -4154,7 +4371,7 @@
           <w:lang w:val="en-US"/>
         </w:rPr>
       </w:pPr>
-      <w:commentRangeStart w:id="53"/>
+      <w:commentRangeStart w:id="43"/>
       <w:r>
         <w:rPr>
           <w:rFonts w:ascii="Times New Roman" w:eastAsia="Times New Roman" w:hAnsi="Times New Roman" w:cs="Times New Roman"/>
@@ -4162,9 +4379,9 @@
         </w:rPr>
         <w:t>The metabolic pathway assessment can be approached from the top to the bottom, starting from the network’s topological properties and graphical disposal and moving to the proteins' specific functions, and how they interact within the set as a whole.</w:t>
       </w:r>
-      <w:commentRangeEnd w:id="53"/>
-      <w:r>
-        <w:commentReference w:id="53"/>
+      <w:commentRangeEnd w:id="43"/>
+      <w:r>
+        <w:commentReference w:id="43"/>
       </w:r>
       <w:r>
         <w:rPr>
@@ -4173,8 +4390,8 @@
         </w:rPr>
         <w:t xml:space="preserve"> This work contributes to the study of metabolic pathways using computational approaches since nowadays few works are exploring massive data related to curated databases of metabolic pathways and generating analysis to help to understand the big picture of metabolic pathways</w:t>
       </w:r>
-      <w:bookmarkStart w:id="54" w:name="_heading=h.8idhduvxux4o"/>
-      <w:bookmarkEnd w:id="54"/>
+      <w:bookmarkStart w:id="44" w:name="_heading=h.8idhduvxux4o"/>
+      <w:bookmarkEnd w:id="44"/>
       <w:r>
         <w:rPr>
           <w:rFonts w:ascii="Times New Roman" w:eastAsia="Times New Roman" w:hAnsi="Times New Roman" w:cs="Times New Roman"/>
@@ -4201,8 +4418,8 @@
           <w:szCs w:val="24"/>
         </w:rPr>
       </w:pPr>
-      <w:bookmarkStart w:id="55" w:name="_heading=h.9uvgt673q4mj"/>
-      <w:bookmarkEnd w:id="55"/>
+      <w:bookmarkStart w:id="45" w:name="_heading=h.9uvgt673q4mj"/>
+      <w:bookmarkEnd w:id="45"/>
       <w:r>
         <w:rPr>
           <w:rFonts w:ascii="Times New Roman" w:eastAsia="Times New Roman" w:hAnsi="Times New Roman"/>
@@ -5721,8 +5938,8 @@
         </w:rPr>
         <w:t xml:space="preserve"> Systems. 2006; 1695(5): 1-9.</w:t>
       </w:r>
-      <w:bookmarkStart w:id="56" w:name="_heading=h.9bykeb5m386y"/>
-      <w:bookmarkEnd w:id="56"/>
+      <w:bookmarkStart w:id="46" w:name="_heading=h.9bykeb5m386y"/>
+      <w:bookmarkEnd w:id="46"/>
     </w:p>
     <w:p>
       <w:pPr>
@@ -6594,8 +6811,8 @@
         </w:rPr>
         <w:t xml:space="preserve"> Cell Proteomics. 2012; 11(8): 370–80.</w:t>
       </w:r>
-      <w:bookmarkStart w:id="57" w:name="_heading=h.am8n7357arqi"/>
-      <w:bookmarkEnd w:id="57"/>
+      <w:bookmarkStart w:id="47" w:name="_heading=h.am8n7357arqi"/>
+      <w:bookmarkEnd w:id="47"/>
       <w:r>
         <w:rPr>
           <w:lang w:val="en-US"/>
@@ -6616,8 +6833,8 @@
           <w:lang w:val="en-US"/>
         </w:rPr>
       </w:pPr>
-      <w:bookmarkStart w:id="58" w:name="_heading=h.gl4tr8xl5dzc"/>
-      <w:bookmarkEnd w:id="58"/>
+      <w:bookmarkStart w:id="48" w:name="_heading=h.gl4tr8xl5dzc"/>
+      <w:bookmarkEnd w:id="48"/>
       <w:r>
         <w:rPr>
           <w:rFonts w:ascii="Times New Roman" w:eastAsia="Times New Roman" w:hAnsi="Times New Roman"/>
@@ -6658,21 +6875,7 @@
           <w:rFonts w:ascii="Times New Roman" w:eastAsia="Times New Roman" w:hAnsi="Times New Roman" w:cs="Times New Roman"/>
           <w:lang w:val="en-US"/>
         </w:rPr>
-        <w:t>KEGG presents information about the metabolic pathway as a sequential block diagram. In which colored or white boxes represent proteins. Colored boxes are proteins present in the metabolic pathway, while whites are absent proteins in these path</w:t>
-      </w:r>
-      <w:r>
-        <w:rPr>
-          <w:rFonts w:ascii="Times New Roman" w:eastAsia="Times New Roman" w:hAnsi="Times New Roman" w:cs="Times New Roman"/>
-          <w:lang w:val="en-US"/>
-        </w:rPr>
-        <w:t>ways</w:t>
-      </w:r>
-      <w:r>
-        <w:rPr>
-          <w:rFonts w:ascii="Times New Roman" w:eastAsia="Times New Roman" w:hAnsi="Times New Roman" w:cs="Times New Roman"/>
-          <w:lang w:val="en-US"/>
-        </w:rPr>
-        <w:t>.</w:t>
+        <w:t>KEGG presents information about the metabolic pathway as a sequential block diagram. In which colored or white boxes represent proteins. Colored boxes are proteins present in the metabolic pathway, while whites are absent proteins in these pathways.</w:t>
       </w:r>
     </w:p>
     <w:p>
@@ -6725,8 +6928,8 @@
           <w:color w:val="000000"/>
         </w:rPr>
       </w:pPr>
-      <w:bookmarkStart w:id="59" w:name="_heading=h.iz40su5yjvtt"/>
-      <w:bookmarkEnd w:id="59"/>
+      <w:bookmarkStart w:id="49" w:name="_heading=h.iz40su5yjvtt"/>
+      <w:bookmarkEnd w:id="49"/>
       <w:r>
         <w:rPr>
           <w:noProof/>
@@ -6749,7 +6952,7 @@
                     </pic:cNvPicPr>
                   </pic:nvPicPr>
                   <pic:blipFill>
-                    <a:blip r:embed="rId19"/>
+                    <a:blip r:embed="rId17"/>
                     <a:srcRect l="1599" t="2529" r="1488" b="2879"/>
                     <a:stretch>
                       <a:fillRect/>
@@ -6831,7 +7034,7 @@
                     </pic:cNvPicPr>
                   </pic:nvPicPr>
                   <pic:blipFill>
-                    <a:blip r:embed="rId20"/>
+                    <a:blip r:embed="rId18"/>
                     <a:srcRect l="9198" r="3350"/>
                     <a:stretch>
                       <a:fillRect/>
@@ -6883,8 +7086,8 @@
         </w:rPr>
         <w:t xml:space="preserve"> biosynthesis*</w:t>
       </w:r>
-      <w:bookmarkStart w:id="60" w:name="_heading=h.sg0hn1r611hn"/>
-      <w:bookmarkEnd w:id="60"/>
+      <w:bookmarkStart w:id="50" w:name="_heading=h.sg0hn1r611hn"/>
+      <w:bookmarkEnd w:id="50"/>
     </w:p>
     <w:p>
       <w:pPr>
@@ -6984,7 +7187,7 @@
                     </pic:cNvPicPr>
                   </pic:nvPicPr>
                   <pic:blipFill>
-                    <a:blip r:embed="rId21"/>
+                    <a:blip r:embed="rId19"/>
                     <a:srcRect l="3362" t="3542" r="4308" b="2131"/>
                     <a:stretch>
                       <a:fillRect/>
@@ -7032,7 +7235,7 @@
                     </pic:cNvPicPr>
                   </pic:nvPicPr>
                   <pic:blipFill>
-                    <a:blip r:embed="rId22"/>
+                    <a:blip r:embed="rId20"/>
                     <a:srcRect l="2847" t="7543" r="3459" b="3641"/>
                     <a:stretch>
                       <a:fillRect/>
@@ -7159,7 +7362,7 @@
                     </pic:cNvPicPr>
                   </pic:nvPicPr>
                   <pic:blipFill>
-                    <a:blip r:embed="rId23"/>
+                    <a:blip r:embed="rId21"/>
                     <a:stretch>
                       <a:fillRect/>
                     </a:stretch>
@@ -7208,8 +7411,8 @@
           <w:lang w:val="en-US"/>
         </w:rPr>
       </w:pPr>
-      <w:bookmarkStart w:id="61" w:name="_heading=h.9f568d9z4vri"/>
-      <w:bookmarkEnd w:id="61"/>
+      <w:bookmarkStart w:id="51" w:name="_heading=h.9f568d9z4vri"/>
+      <w:bookmarkEnd w:id="51"/>
     </w:p>
     <w:p>
       <w:pPr>
@@ -7279,7 +7482,7 @@
                     </pic:cNvPicPr>
                   </pic:nvPicPr>
                   <pic:blipFill>
-                    <a:blip r:embed="rId24"/>
+                    <a:blip r:embed="rId22"/>
                     <a:srcRect l="698" t="1756" r="777" b="1698"/>
                     <a:stretch>
                       <a:fillRect/>
@@ -7349,10 +7552,10 @@
       </w:r>
     </w:p>
     <w:sectPr>
-      <w:headerReference w:type="default" r:id="rId25"/>
-      <w:footerReference w:type="default" r:id="rId26"/>
-      <w:headerReference w:type="first" r:id="rId27"/>
-      <w:footerReference w:type="first" r:id="rId28"/>
+      <w:headerReference w:type="default" r:id="rId23"/>
+      <w:footerReference w:type="default" r:id="rId24"/>
+      <w:headerReference w:type="first" r:id="rId25"/>
+      <w:footerReference w:type="first" r:id="rId26"/>
       <w:pgSz w:w="11906" w:h="16838"/>
       <w:pgMar w:top="1699" w:right="1137" w:bottom="1137" w:left="1699" w:header="1134" w:footer="709" w:gutter="0"/>
       <w:lnNumType w:countBy="1" w:restart="continuous"/>
@@ -7368,29 +7571,18 @@
 
 <file path=word/comments.xml><?xml version="1.0" encoding="utf-8"?>
 <w:comments xmlns:wpc="http://schemas.microsoft.com/office/word/2010/wordprocessingCanvas" xmlns:mc="http://schemas.openxmlformats.org/markup-compatibility/2006" xmlns:o="urn:schemas-microsoft-com:office:office" xmlns:r="http://schemas.openxmlformats.org/officeDocument/2006/relationships" xmlns:m="http://schemas.openxmlformats.org/officeDocument/2006/math" xmlns:v="urn:schemas-microsoft-com:vml" xmlns:wp14="http://schemas.microsoft.com/office/word/2010/wordprocessingDrawing" xmlns:wp="http://schemas.openxmlformats.org/drawingml/2006/wordprocessingDrawing" xmlns:w10="urn:schemas-microsoft-com:office:word" xmlns:w="http://schemas.openxmlformats.org/wordprocessingml/2006/main" xmlns:w14="http://schemas.microsoft.com/office/word/2010/wordml" xmlns:wpg="http://schemas.microsoft.com/office/word/2010/wordprocessingGroup" xmlns:wpi="http://schemas.microsoft.com/office/word/2010/wordprocessingInk" xmlns:wne="http://schemas.microsoft.com/office/word/2006/wordml" xmlns:wps="http://schemas.microsoft.com/office/word/2010/wordprocessingShape" mc:Ignorable="w14 wp14">
-  <w:comment w:id="3" w:author="Unknown Author" w:date="2020-01-28T08:00:00Z" w:initials="">
+  <w:comment w:id="4" w:author="Unknown Author" w:date="2020-01-28T08:09:00Z" w:initials="">
     <w:p>
       <w:r>
         <w:rPr>
           <w:rFonts w:cs="Arial"/>
           <w:sz w:val="20"/>
         </w:rPr>
-        <w:t>Falta apresentar o problema. Por que estamos fazendo isso? Qual a pergunta?</w:t>
+        <w:t xml:space="preserve">Não tenho certeza se isso é verdade. Há algumas controvérsias que merecem ser citadas. </w:t>
       </w:r>
     </w:p>
   </w:comment>
-  <w:comment w:id="5" w:author="Unknown Author" w:date="2020-01-28T08:09:00Z" w:initials="">
-    <w:p>
-      <w:r>
-        <w:rPr>
-          <w:rFonts w:cs="Arial"/>
-          <w:sz w:val="20"/>
-        </w:rPr>
-        <w:t xml:space="preserve">Não tenho certeza se isso é verdade. Há algumas controvérsias que merecem ser citadas. </w:t>
-      </w:r>
-    </w:p>
-  </w:comment>
-  <w:comment w:id="6" w:author="Unknown Author" w:date="2020-02-01T14:23:00Z" w:initials="">
+  <w:comment w:id="5" w:author="Unknown Author" w:date="2020-02-01T14:23:00Z" w:initials="">
     <w:p>
       <w:pPr>
         <w:rPr>
@@ -7424,7 +7616,7 @@
       </w:r>
     </w:p>
   </w:comment>
-  <w:comment w:id="7" w:author="Unknown Author" w:date="2020-02-01T14:32:00Z" w:initials="">
+  <w:comment w:id="6" w:author="Unknown Author" w:date="2020-02-01T14:32:00Z" w:initials="">
     <w:p>
       <w:pPr>
         <w:rPr>
@@ -7467,61 +7659,7 @@
       <w:proofErr w:type="gramEnd"/>
     </w:p>
   </w:comment>
-  <w:comment w:id="19" w:author="Unknown Author" w:date="2020-01-28T08:32:00Z" w:initials="">
-    <w:p>
-      <w:r>
-        <w:rPr>
-          <w:rFonts w:cs="Arial"/>
-          <w:sz w:val="20"/>
-        </w:rPr>
-        <w:t xml:space="preserve">Acho que podemos compor as Figures </w:t>
-      </w:r>
-      <w:proofErr w:type="gramStart"/>
-      <w:r>
-        <w:rPr>
-          <w:rFonts w:cs="Arial"/>
-          <w:sz w:val="20"/>
-        </w:rPr>
-        <w:t>1 e 2 juntas</w:t>
-      </w:r>
-      <w:proofErr w:type="gramEnd"/>
-      <w:r>
-        <w:rPr>
-          <w:rFonts w:cs="Arial"/>
-          <w:sz w:val="20"/>
-        </w:rPr>
-        <w:t xml:space="preserve">. </w:t>
-      </w:r>
-    </w:p>
-  </w:comment>
-  <w:comment w:id="20" w:author="Unknown Author" w:date="2020-01-28T08:34:00Z" w:initials="">
-    <w:p>
-      <w:r>
-        <w:rPr>
-          <w:rFonts w:cs="Arial"/>
-          <w:sz w:val="20"/>
-        </w:rPr>
-        <w:t xml:space="preserve">Temos que melhorar isso. Não achei esse color </w:t>
-      </w:r>
-      <w:proofErr w:type="spellStart"/>
-      <w:r>
-        <w:rPr>
-          <w:rFonts w:cs="Arial"/>
-          <w:sz w:val="20"/>
-        </w:rPr>
-        <w:t>code</w:t>
-      </w:r>
-      <w:proofErr w:type="spellEnd"/>
-      <w:r>
-        <w:rPr>
-          <w:rFonts w:cs="Arial"/>
-          <w:sz w:val="20"/>
-        </w:rPr>
-        <w:t xml:space="preserve"> muito útil. Talvez seja interessante colorir o número de eucariotos e procariotos nas barras. </w:t>
-      </w:r>
-    </w:p>
-  </w:comment>
-  <w:comment w:id="22" w:author="Unknown Author" w:date="2020-02-01T14:58:00Z" w:initials="">
+  <w:comment w:id="19" w:author="Unknown Author" w:date="2020-02-01T14:58:00Z" w:initials="">
     <w:p>
       <w:pPr>
         <w:rPr>
@@ -7555,301 +7693,263 @@
       </w:r>
     </w:p>
   </w:comment>
-  <w:comment w:id="24" w:author="Unknown Author" w:date="2020-01-28T08:54:00Z" w:initials="">
+  <w:comment w:id="21" w:author="Unknown Author" w:date="2020-01-28T09:06:00Z" w:initials="">
     <w:p>
       <w:r>
         <w:rPr>
           <w:rFonts w:cs="Arial"/>
           <w:sz w:val="20"/>
         </w:rPr>
-        <w:t xml:space="preserve">Não está legível. </w:t>
+        <w:t xml:space="preserve">Essa é a seção mais importante do </w:t>
+      </w:r>
+      <w:proofErr w:type="spellStart"/>
+      <w:r>
+        <w:rPr>
+          <w:rFonts w:cs="Arial"/>
+          <w:sz w:val="20"/>
+        </w:rPr>
+        <w:t>paper</w:t>
+      </w:r>
+      <w:proofErr w:type="spellEnd"/>
+      <w:r>
+        <w:rPr>
+          <w:rFonts w:cs="Arial"/>
+          <w:sz w:val="20"/>
+        </w:rPr>
+        <w:t xml:space="preserve">. A descrição está muito ruim, tem que melhorar bastante. </w:t>
       </w:r>
     </w:p>
   </w:comment>
-  <w:comment w:id="25" w:author="Unknown Author" w:date="2020-01-28T08:55:00Z" w:initials="">
+  <w:comment w:id="22" w:author="Unknown Author" w:date="2020-02-03T18:23:00Z" w:initials="">
     <w:p>
       <w:r>
         <w:rPr>
           <w:rFonts w:cs="Arial"/>
           <w:sz w:val="20"/>
         </w:rPr>
-        <w:t>O que isso significa?</w:t>
-      </w:r>
+        <w:t xml:space="preserve">O que é isso? Tem que descrever aqui. </w:t>
+      </w:r>
+      <w:r>
+        <w:rPr>
+          <w:rFonts w:cs="Arial"/>
+          <w:sz w:val="20"/>
+        </w:rPr>
+        <w:t xml:space="preserve">INCLUIDO </w:t>
+      </w:r>
+      <w:proofErr w:type="gramStart"/>
+      <w:r>
+        <w:rPr>
+          <w:rFonts w:cs="Arial"/>
+          <w:sz w:val="20"/>
+        </w:rPr>
+        <w:t>(IN OTHER WORDS...</w:t>
+      </w:r>
+      <w:proofErr w:type="gramEnd"/>
     </w:p>
   </w:comment>
-  <w:comment w:id="27" w:author="Unknown Author" w:date="2020-01-28T09:06:00Z" w:initials="">
+  <w:comment w:id="24" w:author="Unknown Author" w:date="2020-02-03T18:32:00Z" w:initials="">
     <w:p>
       <w:r>
         <w:rPr>
           <w:rFonts w:cs="Arial"/>
           <w:sz w:val="20"/>
         </w:rPr>
-        <w:t xml:space="preserve">Essa é a seção mais importante do </w:t>
-      </w:r>
-      <w:proofErr w:type="spellStart"/>
-      <w:r>
+        <w:t xml:space="preserve">Precisa melhorar a apresentação da figura. </w:t>
+      </w:r>
+    </w:p>
+    <w:p>
+      <w:pPr>
         <w:rPr>
           <w:rFonts w:cs="Arial"/>
           <w:sz w:val="20"/>
         </w:rPr>
-        <w:t>paper</w:t>
-      </w:r>
-      <w:proofErr w:type="spellEnd"/>
+      </w:pPr>
       <w:r>
         <w:rPr>
           <w:rFonts w:cs="Arial"/>
           <w:sz w:val="20"/>
         </w:rPr>
-        <w:t xml:space="preserve">. A descrição está muito ruim, tem que melhorar bastante. </w:t>
+        <w:t xml:space="preserve">A legenda da figura está muito ruim também. Não dá para entender direito o que significa. </w:t>
+      </w:r>
+    </w:p>
+    <w:p>
+      <w:pPr>
+        <w:rPr>
+          <w:rFonts w:cs="Arial"/>
+          <w:sz w:val="20"/>
+        </w:rPr>
+      </w:pPr>
+    </w:p>
+    <w:p>
+      <w:r>
+        <w:rPr>
+          <w:rFonts w:cs="Arial"/>
+          <w:sz w:val="20"/>
+        </w:rPr>
+        <w:t>A tabela vai ter as informações</w:t>
       </w:r>
     </w:p>
   </w:comment>
-  <w:comment w:id="28" w:author="Unknown Author" w:date="2020-01-28T08:59:00Z" w:initials="">
+  <w:comment w:id="28" w:author="Unknown Author" w:date="2020-01-28T09:49:00Z" w:initials="">
     <w:p>
       <w:r>
         <w:rPr>
           <w:rFonts w:cs="Arial"/>
           <w:sz w:val="20"/>
         </w:rPr>
-        <w:t xml:space="preserve">Não está muito claro. </w:t>
+        <w:t xml:space="preserve">A discussão tem que melhorar muito. Muitas informações soltas, poucas referências, etc. </w:t>
       </w:r>
     </w:p>
   </w:comment>
-  <w:comment w:id="29" w:author="Unknown Author" w:date="2020-01-28T09:00:00Z" w:initials="">
+  <w:comment w:id="29" w:author="Unknown Author" w:date="2020-01-28T09:28:00Z" w:initials="">
     <w:p>
       <w:r>
         <w:rPr>
           <w:rFonts w:cs="Arial"/>
           <w:sz w:val="20"/>
         </w:rPr>
-        <w:t>Em relação a que?</w:t>
+        <w:t xml:space="preserve">Significante em relação a que? Qual foi a comparação? </w:t>
       </w:r>
     </w:p>
   </w:comment>
-  <w:comment w:id="30" w:author="Unknown Author" w:date="2020-01-28T09:02:00Z" w:initials="">
+  <w:comment w:id="30" w:author="Unknown Author" w:date="2020-01-28T09:29:00Z" w:initials="">
     <w:p>
       <w:r>
         <w:rPr>
           <w:rFonts w:cs="Arial"/>
           <w:sz w:val="20"/>
         </w:rPr>
-        <w:t xml:space="preserve">Não tenho convicção que números absolutos são a melhor forma de representar esses dados. </w:t>
+        <w:t xml:space="preserve">Não se coloca desse jeito. Temos que destacar a importância em si, não o fato de ir ao encontro da nossa hipótese. </w:t>
       </w:r>
     </w:p>
   </w:comment>
-  <w:comment w:id="31" w:author="Unknown Author" w:date="2020-01-28T09:05:00Z" w:initials="">
+  <w:comment w:id="31" w:author="Unknown Author" w:date="2020-01-28T09:32:00Z" w:initials="">
     <w:p>
       <w:r>
         <w:rPr>
           <w:rFonts w:cs="Arial"/>
           <w:sz w:val="20"/>
         </w:rPr>
-        <w:t xml:space="preserve">O que é isso? Tem que descrever aqui. </w:t>
+        <w:t xml:space="preserve">Não entendi. </w:t>
       </w:r>
     </w:p>
   </w:comment>
-  <w:comment w:id="32" w:author="Unknown Author" w:date="2020-01-28T08:58:00Z" w:initials="">
+  <w:comment w:id="32" w:author="Unknown Author" w:date="2020-01-28T09:32:00Z" w:initials="">
     <w:p>
       <w:r>
         <w:rPr>
           <w:rFonts w:cs="Arial"/>
           <w:sz w:val="20"/>
         </w:rPr>
-        <w:t xml:space="preserve">Precisa melhorar a apresentação da figura. </w:t>
+        <w:t xml:space="preserve">Tomos como mostrar isso? </w:t>
       </w:r>
     </w:p>
+  </w:comment>
+  <w:comment w:id="33" w:author="Unknown Author" w:date="2020-01-28T09:33:00Z" w:initials="">
     <w:p>
       <w:r>
         <w:rPr>
           <w:rFonts w:cs="Arial"/>
           <w:sz w:val="20"/>
         </w:rPr>
-        <w:t xml:space="preserve">A legenda da figura está muito ruim também. Não dá para entender direito o que significa. </w:t>
+        <w:t>Isso não está correto.</w:t>
       </w:r>
     </w:p>
   </w:comment>
-  <w:comment w:id="34" w:author="Unknown Author" w:date="2020-01-28T09:14:00Z" w:initials="">
+  <w:comment w:id="34" w:author="Unknown Author" w:date="2020-01-28T09:35:00Z" w:initials="">
     <w:p>
       <w:r>
         <w:rPr>
           <w:rFonts w:cs="Arial"/>
           <w:sz w:val="20"/>
         </w:rPr>
-        <w:t xml:space="preserve">Interessante. </w:t>
+        <w:t xml:space="preserve">Não tenho convicção que isso seja necessário. </w:t>
       </w:r>
     </w:p>
   </w:comment>
-  <w:comment w:id="37" w:author="Unknown Author" w:date="2020-01-28T09:49:00Z" w:initials="">
+  <w:comment w:id="36" w:author="Unknown Author" w:date="2020-01-28T09:37:00Z" w:initials="">
     <w:p>
       <w:r>
         <w:rPr>
           <w:rFonts w:cs="Arial"/>
           <w:sz w:val="20"/>
         </w:rPr>
-        <w:t xml:space="preserve">A discussão tem que melhorar muito. Muitas informações soltas, poucas referências, etc. </w:t>
+        <w:t xml:space="preserve">Isso parece interessante, pode ser </w:t>
+      </w:r>
+      <w:proofErr w:type="gramStart"/>
+      <w:r>
+        <w:rPr>
+          <w:rFonts w:cs="Arial"/>
+          <w:sz w:val="20"/>
+        </w:rPr>
+        <w:t>melhor</w:t>
+      </w:r>
+      <w:proofErr w:type="gramEnd"/>
+      <w:r>
+        <w:rPr>
+          <w:rFonts w:cs="Arial"/>
+          <w:sz w:val="20"/>
+        </w:rPr>
+        <w:t xml:space="preserve"> explorado. </w:t>
       </w:r>
     </w:p>
   </w:comment>
-  <w:comment w:id="38" w:author="Unknown Author" w:date="2020-01-28T09:21:00Z" w:initials="">
+  <w:comment w:id="37" w:author="Unknown Author" w:date="2020-01-28T09:39:00Z" w:initials="">
     <w:p>
       <w:r>
         <w:rPr>
           <w:rFonts w:cs="Arial"/>
           <w:sz w:val="20"/>
         </w:rPr>
-        <w:t xml:space="preserve">Podemos afirmar isso? </w:t>
+        <w:t>Qual a relação disso com o que fizemos?</w:t>
       </w:r>
     </w:p>
   </w:comment>
-  <w:comment w:id="39" w:author="Unknown Author" w:date="2020-01-28T09:28:00Z" w:initials="">
+  <w:comment w:id="38" w:author="Unknown Author" w:date="2020-01-28T09:45:00Z" w:initials="">
     <w:p>
       <w:r>
         <w:rPr>
           <w:rFonts w:cs="Arial"/>
           <w:sz w:val="20"/>
         </w:rPr>
-        <w:t xml:space="preserve">Significante em relação a que? Qual foi a comparação? </w:t>
+        <w:t xml:space="preserve">Aqui temos que ter cuidado. Uma coisa é o nó ser essencial à rota. Outra coisa é a rota ser essencial em si. </w:t>
       </w:r>
     </w:p>
   </w:comment>
-  <w:comment w:id="40" w:author="Unknown Author" w:date="2020-01-28T09:29:00Z" w:initials="">
+  <w:comment w:id="40" w:author="Unknown Author" w:date="2020-01-28T09:50:00Z" w:initials="">
     <w:p>
       <w:r>
         <w:rPr>
           <w:rFonts w:cs="Arial"/>
           <w:sz w:val="20"/>
         </w:rPr>
-        <w:t xml:space="preserve">Não se coloca desse jeito. Temos que destacar a importância em si, não o fato de ir ao encontro da nossa hipótese. </w:t>
+        <w:t xml:space="preserve">Essa conclusão, como está, é desnecessária. Ou melhora muito, ou retiramos. </w:t>
       </w:r>
     </w:p>
   </w:comment>
-  <w:comment w:id="41" w:author="Unknown Author" w:date="2020-01-28T09:32:00Z" w:initials="">
+  <w:comment w:id="41" w:author="Unknown Author" w:date="2020-01-28T09:46:00Z" w:initials="">
     <w:p>
       <w:r>
         <w:rPr>
           <w:rFonts w:cs="Arial"/>
           <w:sz w:val="20"/>
         </w:rPr>
-        <w:t xml:space="preserve">Não entendi. </w:t>
+        <w:t xml:space="preserve">Isso é irrelevante. </w:t>
       </w:r>
     </w:p>
   </w:comment>
-  <w:comment w:id="42" w:author="Unknown Author" w:date="2020-01-28T09:32:00Z" w:initials="">
+  <w:comment w:id="42" w:author="Unknown Author" w:date="2020-01-28T09:47:00Z" w:initials="">
     <w:p>
       <w:r>
         <w:rPr>
           <w:rFonts w:cs="Arial"/>
           <w:sz w:val="20"/>
         </w:rPr>
-        <w:t xml:space="preserve">Tomos como mostrar isso? </w:t>
+        <w:t xml:space="preserve">Temos que mostrar. Temos esse dado. </w:t>
       </w:r>
     </w:p>
   </w:comment>
-  <w:comment w:id="43" w:author="Unknown Author" w:date="2020-01-28T09:33:00Z" w:initials="">
-    <w:p>
-      <w:r>
-        <w:rPr>
-          <w:rFonts w:cs="Arial"/>
-          <w:sz w:val="20"/>
-        </w:rPr>
-        <w:t>Isso não está correto.</w:t>
-      </w:r>
-    </w:p>
-  </w:comment>
-  <w:comment w:id="44" w:author="Unknown Author" w:date="2020-01-28T09:35:00Z" w:initials="">
-    <w:p>
-      <w:r>
-        <w:rPr>
-          <w:rFonts w:cs="Arial"/>
-          <w:sz w:val="20"/>
-        </w:rPr>
-        <w:t xml:space="preserve">Não tenho convicção que isso seja necessário. </w:t>
-      </w:r>
-    </w:p>
-  </w:comment>
-  <w:comment w:id="46" w:author="Unknown Author" w:date="2020-01-28T09:37:00Z" w:initials="">
-    <w:p>
-      <w:r>
-        <w:rPr>
-          <w:rFonts w:cs="Arial"/>
-          <w:sz w:val="20"/>
-        </w:rPr>
-        <w:t xml:space="preserve">Isso parece interessante, pode ser </w:t>
-      </w:r>
-      <w:proofErr w:type="gramStart"/>
-      <w:r>
-        <w:rPr>
-          <w:rFonts w:cs="Arial"/>
-          <w:sz w:val="20"/>
-        </w:rPr>
-        <w:t>melhor</w:t>
-      </w:r>
-      <w:proofErr w:type="gramEnd"/>
-      <w:r>
-        <w:rPr>
-          <w:rFonts w:cs="Arial"/>
-          <w:sz w:val="20"/>
-        </w:rPr>
-        <w:t xml:space="preserve"> explorado. </w:t>
-      </w:r>
-    </w:p>
-  </w:comment>
-  <w:comment w:id="47" w:author="Unknown Author" w:date="2020-01-28T09:39:00Z" w:initials="">
-    <w:p>
-      <w:r>
-        <w:rPr>
-          <w:rFonts w:cs="Arial"/>
-          <w:sz w:val="20"/>
-        </w:rPr>
-        <w:t>Qual a relação disso com o que fizemos?</w:t>
-      </w:r>
-    </w:p>
-  </w:comment>
-  <w:comment w:id="48" w:author="Unknown Author" w:date="2020-01-28T09:45:00Z" w:initials="">
-    <w:p>
-      <w:r>
-        <w:rPr>
-          <w:rFonts w:cs="Arial"/>
-          <w:sz w:val="20"/>
-        </w:rPr>
-        <w:t xml:space="preserve">Aqui temos que ter cuidado. Uma coisa é o nó ser essencial à rota. Outra coisa é a rota ser essencial em si. </w:t>
-      </w:r>
-    </w:p>
-  </w:comment>
-  <w:comment w:id="50" w:author="Unknown Author" w:date="2020-01-28T09:50:00Z" w:initials="">
-    <w:p>
-      <w:r>
-        <w:rPr>
-          <w:rFonts w:cs="Arial"/>
-          <w:sz w:val="20"/>
-        </w:rPr>
-        <w:t xml:space="preserve">Essa conclusão, como está, é desnecessária. Ou melhora muito, ou retiramos. </w:t>
-      </w:r>
-    </w:p>
-  </w:comment>
-  <w:comment w:id="51" w:author="Unknown Author" w:date="2020-01-28T09:46:00Z" w:initials="">
-    <w:p>
-      <w:r>
-        <w:rPr>
-          <w:rFonts w:cs="Arial"/>
-          <w:sz w:val="20"/>
-        </w:rPr>
-        <w:t xml:space="preserve">Isso é irrelevante. </w:t>
-      </w:r>
-    </w:p>
-  </w:comment>
-  <w:comment w:id="52" w:author="Unknown Author" w:date="2020-01-28T09:47:00Z" w:initials="">
-    <w:p>
-      <w:r>
-        <w:rPr>
-          <w:rFonts w:cs="Arial"/>
-          <w:sz w:val="20"/>
-        </w:rPr>
-        <w:t xml:space="preserve">Temos que mostrar. Temos esse dado. </w:t>
-      </w:r>
-    </w:p>
-  </w:comment>
-  <w:comment w:id="53" w:author="Unknown Author" w:date="2020-01-28T09:47:00Z" w:initials="">
+  <w:comment w:id="43" w:author="Unknown Author" w:date="2020-01-28T09:47:00Z" w:initials="">
     <w:p>
       <w:r>
         <w:rPr>
@@ -8010,7 +8110,7 @@
         <w:rFonts w:ascii="Times New Roman" w:eastAsia="Times New Roman" w:hAnsi="Times New Roman" w:cs="Times New Roman"/>
         <w:noProof/>
       </w:rPr>
-      <w:t>2</w:t>
+      <w:t>13</w:t>
     </w:r>
     <w:r>
       <w:rPr>

</xml_diff>

<commit_message>
Updated the functional analysis
</commit_message>
<xml_diff>
--- a/Systems biology approaches in the investigation of articulation points in KEGG metabolic pathways.docx
+++ b/Systems biology approaches in the investigation of articulation points in KEGG metabolic pathways.docx
@@ -31,7 +31,16 @@
           <w:szCs w:val="24"/>
           <w:rtl w:val="0"/>
         </w:rPr>
-        <w:t xml:space="preserve">SYSTEMS BIOLOGY APPROACHES IN THE INVESTIGATION OF ARTICULATION POINTS IN KEGG METABOLIC PATHWAYS</w:t>
+        <w:t xml:space="preserve">SYSTEMS</w:t>
+      </w:r>
+      <w:r>
+        <w:rPr>
+          <w:rFonts w:ascii="Times New Roman" w:cs="Times New Roman" w:eastAsia="Times New Roman" w:hAnsi="Times New Roman"/>
+          <w:sz w:val="24"/>
+          <w:szCs w:val="24"/>
+          <w:rtl w:val="0"/>
+        </w:rPr>
+        <w:t xml:space="preserve"> BIOLOGY APPROACHES IN THE INVESTIGATION OF ARTICULATION POINTS IN KEGG METABOLIC PATHWAYS</w:t>
       </w:r>
       <w:commentRangeEnd w:id="0"/>
       <w:r>
@@ -122,45 +131,58 @@
           <w:rFonts w:ascii="Times New Roman" w:cs="Times New Roman" w:eastAsia="Times New Roman" w:hAnsi="Times New Roman"/>
           <w:rtl w:val="0"/>
         </w:rPr>
-        <w:t xml:space="preserve">, Diego Arthur</w:t>
-      </w:r>
-      <w:r>
-        <w:rPr>
-          <w:rFonts w:ascii="Times New Roman" w:cs="Times New Roman" w:eastAsia="Times New Roman" w:hAnsi="Times New Roman"/>
+        <w:t xml:space="preserve">, </w:t>
+      </w:r>
+      <w:r>
+        <w:rPr>
+          <w:rFonts w:ascii="Times New Roman" w:cs="Times New Roman" w:eastAsia="Times New Roman" w:hAnsi="Times New Roman"/>
+          <w:highlight w:val="yellow"/>
+          <w:rtl w:val="0"/>
+        </w:rPr>
+        <w:t xml:space="preserve">Alice Câmara</w:t>
+      </w:r>
+      <w:r>
+        <w:rPr>
+          <w:rFonts w:ascii="Times New Roman" w:cs="Times New Roman" w:eastAsia="Times New Roman" w:hAnsi="Times New Roman"/>
+          <w:highlight w:val="yellow"/>
           <w:vertAlign w:val="superscript"/>
           <w:rtl w:val="0"/>
         </w:rPr>
+        <w:t xml:space="preserve">2</w:t>
+      </w:r>
+      <w:r>
+        <w:rPr>
+          <w:rFonts w:ascii="Times New Roman" w:cs="Times New Roman" w:eastAsia="Times New Roman" w:hAnsi="Times New Roman"/>
+          <w:highlight w:val="yellow"/>
+          <w:rtl w:val="0"/>
+        </w:rPr>
+        <w:t xml:space="preserve">,</w:t>
+      </w:r>
+      <w:r>
+        <w:rPr>
+          <w:rFonts w:ascii="Times New Roman" w:cs="Times New Roman" w:eastAsia="Times New Roman" w:hAnsi="Times New Roman"/>
+          <w:highlight w:val="yellow"/>
+          <w:vertAlign w:val="superscript"/>
+          <w:rtl w:val="0"/>
+        </w:rPr>
+        <w:t xml:space="preserve"> </w:t>
+      </w:r>
+      <w:r>
+        <w:rPr>
+          <w:rFonts w:ascii="Times New Roman" w:cs="Times New Roman" w:eastAsia="Times New Roman" w:hAnsi="Times New Roman"/>
+          <w:highlight w:val="yellow"/>
+          <w:rtl w:val="0"/>
+        </w:rPr>
+        <w:t xml:space="preserve">Diego Arthur</w:t>
+      </w:r>
+      <w:r>
+        <w:rPr>
+          <w:rFonts w:ascii="Times New Roman" w:cs="Times New Roman" w:eastAsia="Times New Roman" w:hAnsi="Times New Roman"/>
+          <w:highlight w:val="yellow"/>
+          <w:vertAlign w:val="superscript"/>
+          <w:rtl w:val="0"/>
+        </w:rPr>
         <w:t xml:space="preserve">1</w:t>
-      </w:r>
-      <w:r>
-        <w:rPr>
-          <w:rFonts w:ascii="Times New Roman" w:cs="Times New Roman" w:eastAsia="Times New Roman" w:hAnsi="Times New Roman"/>
-          <w:rtl w:val="0"/>
-        </w:rPr>
-        <w:t xml:space="preserve">,</w:t>
-      </w:r>
-      <w:r>
-        <w:rPr>
-          <w:rFonts w:ascii="Times New Roman" w:cs="Times New Roman" w:eastAsia="Times New Roman" w:hAnsi="Times New Roman"/>
-          <w:vertAlign w:val="superscript"/>
-          <w:rtl w:val="0"/>
-        </w:rPr>
-        <w:t xml:space="preserve"> </w:t>
-      </w:r>
-      <w:r>
-        <w:rPr>
-          <w:rFonts w:ascii="Times New Roman" w:cs="Times New Roman" w:eastAsia="Times New Roman" w:hAnsi="Times New Roman"/>
-          <w:rtl w:val="0"/>
-        </w:rPr>
-        <w:t xml:space="preserve">Alice Câmara</w:t>
-      </w:r>
-      <w:r>
-        <w:rPr>
-          <w:rFonts w:ascii="Times New Roman" w:cs="Times New Roman" w:eastAsia="Times New Roman" w:hAnsi="Times New Roman"/>
-          <w:vertAlign w:val="superscript"/>
-          <w:rtl w:val="0"/>
-        </w:rPr>
-        <w:t xml:space="preserve">2</w:t>
       </w:r>
       <w:r>
         <w:rPr>
@@ -374,6 +396,7 @@
         <w:ind w:left="0" w:hanging="2"/>
         <w:rPr>
           <w:rFonts w:ascii="Times New Roman" w:cs="Times New Roman" w:eastAsia="Times New Roman" w:hAnsi="Times New Roman"/>
+          <w:highlight w:val="yellow"/>
         </w:rPr>
       </w:pPr>
       <w:r>
@@ -381,22 +404,55 @@
           <w:rFonts w:ascii="Times New Roman" w:cs="Times New Roman" w:eastAsia="Times New Roman" w:hAnsi="Times New Roman"/>
           <w:rtl w:val="0"/>
         </w:rPr>
-        <w:t xml:space="preserve">The study of proteins essentiality through laboratory methods is expensive, time-consuming and not scalable for large amounts of proteins. Besides, it is relevant to evaluate the essentiality of several proteins of a metabolic pathway as a whole. The metabolic pathways can be analyzed as graphs, which provide several tools to study the topological features such as the articulation points. Nowadays, research in bioinformatics studies the essentiality of proteins based on betweenness and degree metrics, however, graph theory determines that an essential node in a network is characterized by the articulation point. It remains to be determined whether these articulation points are essential in metabolic pathways and their topological impact on the network. Using network metrics and articulation points, we look for a reliable way to verify the essentiality of proteins by assessing systematically several metabolic pathways. For this purpose, we determine the articulation points in different networks, evaluate the impact of each articulation point, calculate their frequency and compare them with occurrences of non-articulation points. We consulted KEGG pathways available as KGML (KEGG XML) files. After, the data was transformed into a graph object. Two centrality parameters including articulation points and degree are determined and the essential proteins based on these parameters are classified. Most of the articulation points were located in the protein groups with the highest occurrences. Approximately 32% of metabolic pathways are related to 17% of all studied species. Also, we observed that the length of the metabolic networks varies between 2-170 proteins. Proteins classified as Hub articulation points and articulation points represented 20% of the proteins. Most APs are related to a</w:t>
-      </w:r>
-      <w:r>
-        <w:rPr>
-          <w:rFonts w:ascii="Times New Roman" w:cs="Times New Roman" w:eastAsia="Times New Roman" w:hAnsi="Times New Roman"/>
-          <w:highlight w:val="white"/>
-          <w:rtl w:val="0"/>
-        </w:rPr>
-        <w:t xml:space="preserve">mino acid and sugar metabolism and the monooxygenases are the APs with the highest number of related metabolic pathways. </w:t>
-      </w:r>
-      <w:r>
-        <w:rPr>
-          <w:rFonts w:ascii="Times New Roman" w:cs="Times New Roman" w:eastAsia="Times New Roman" w:hAnsi="Times New Roman"/>
-          <w:rtl w:val="0"/>
-        </w:rPr>
-        <w:t xml:space="preserve">The findings suggest that articulation points are proteins with the highest frequencies. This work contributes to the systematic study of metabolic pathways using computational approaches.</w:t>
+        <w:t xml:space="preserve">The study of proteins essentiality through laboratory methods is expensive, time-consuming and not scalable for large amounts of proteins. Besides, it is relevant to evaluate the essentiality of several proteins of a metabolic pathway as a whole. The metabolic pathways can be analyzed as graphs, which provide several tools to study the topological features such as the articulation points. Nowadays, research in bioinformatics studies the essentiality of proteins based on betweenness and degree metrics, however, graph theory determines that an essential node in a network is characterized by the articulation point. It remains to be determined whether these articulation points are essential in metabolic pathways and their topological impact on the network.</w:t>
+      </w:r>
+      <w:r>
+        <w:rPr>
+          <w:rFonts w:ascii="Times New Roman" w:cs="Times New Roman" w:eastAsia="Times New Roman" w:hAnsi="Times New Roman"/>
+          <w:color w:val="ff0000"/>
+          <w:rtl w:val="0"/>
+        </w:rPr>
+        <w:t xml:space="preserve"> </w:t>
+      </w:r>
+      <w:r>
+        <w:rPr>
+          <w:rFonts w:ascii="Times New Roman" w:cs="Times New Roman" w:eastAsia="Times New Roman" w:hAnsi="Times New Roman"/>
+          <w:highlight w:val="yellow"/>
+          <w:rtl w:val="0"/>
+        </w:rPr>
+        <w:t xml:space="preserve">Using network analysis via metrics and biologic curation, we aim to verify if bottlenecks are proteins with the highest frequencies and located in the center of KEGG metabolic pathways.</w:t>
+      </w:r>
+      <w:r>
+        <w:rPr>
+          <w:rFonts w:ascii="Times New Roman" w:cs="Times New Roman" w:eastAsia="Times New Roman" w:hAnsi="Times New Roman"/>
+          <w:rtl w:val="0"/>
+        </w:rPr>
+        <w:t xml:space="preserve"> For this purpose, we determine the articulation points in different networks, evaluate the impact of each articulation point, calculate their frequency and compare them with occurrences of non-articulation points. We consulted KEGG pathways available as KGML (KEGG XML) files. After, the data was transformed into a graph object. Two centrality parameters including articulation points and degree are determined and the essential proteins based on these parameters are classified. </w:t>
+      </w:r>
+      <w:r>
+        <w:rPr>
+          <w:rFonts w:ascii="Times New Roman" w:cs="Times New Roman" w:eastAsia="Times New Roman" w:hAnsi="Times New Roman"/>
+          <w:highlight w:val="yellow"/>
+          <w:rtl w:val="0"/>
+        </w:rPr>
+        <w:t xml:space="preserve">Approximately 20% of the proteins are articulation points. The most important articulation points (3.75%) are high-frequency proteins which are located in central regions of the network. In addition, the highest concentration of articulation points occurred in the frequency range of 80-90%. A pattern of non-randomness of articulation points was identified in the protein groups that have a frequency of at least 74.5%. Finally, most articulation points are related to amino acid and sugar metabolism and the monooxygenases are the articulation points present in the highest number of metabolic pathways.</w:t>
+      </w:r>
+      <w:r>
+        <w:rPr>
+          <w:rFonts w:ascii="Times New Roman" w:cs="Times New Roman" w:eastAsia="Times New Roman" w:hAnsi="Times New Roman"/>
+          <w:color w:val="ff0000"/>
+          <w:highlight w:val="yellow"/>
+          <w:rtl w:val="0"/>
+        </w:rPr>
+        <w:t xml:space="preserve"> </w:t>
+      </w:r>
+      <w:r>
+        <w:rPr>
+          <w:rFonts w:ascii="Times New Roman" w:cs="Times New Roman" w:eastAsia="Times New Roman" w:hAnsi="Times New Roman"/>
+          <w:highlight w:val="yellow"/>
+          <w:rtl w:val="0"/>
+        </w:rPr>
+        <w:t xml:space="preserve">The findings suggest that bottlenecks are articulation points with highest frequencies and located in the center of the network.</w:t>
       </w:r>
     </w:p>
     <w:p>
@@ -651,6 +707,7 @@
         <w:ind w:left="0" w:firstLine="720"/>
         <w:rPr>
           <w:rFonts w:ascii="Times New Roman" w:cs="Times New Roman" w:eastAsia="Times New Roman" w:hAnsi="Times New Roman"/>
+          <w:highlight w:val="yellow"/>
         </w:rPr>
       </w:pPr>
       <w:r>
@@ -658,7 +715,15 @@
           <w:rFonts w:ascii="Times New Roman" w:cs="Times New Roman" w:eastAsia="Times New Roman" w:hAnsi="Times New Roman"/>
           <w:rtl w:val="0"/>
         </w:rPr>
-        <w:t xml:space="preserve">To date, no research systematically evaluated the topology of all metabolic maps as a whole to study the points of articulation. The study of APs is relevant because by identifying these points it is possible to detect the most vulnerable sites in a metabolic pathway. Besides, APs can impact the metabolic pathway differently. The impact is defined as the number of vertices that get disconnected from the main (largest) surviving connected component after the removal of the AP [18].</w:t>
+        <w:t xml:space="preserve">To date, no research systematically evaluated the topology of all metabolic maps as a whole to study the APs. The study of APs is relevant because by identifying these points it is possible to detect the most vulnerable sites in a metabolic pathway. </w:t>
+      </w:r>
+      <w:r>
+        <w:rPr>
+          <w:rFonts w:ascii="Times New Roman" w:cs="Times New Roman" w:eastAsia="Times New Roman" w:hAnsi="Times New Roman"/>
+          <w:highlight w:val="yellow"/>
+          <w:rtl w:val="0"/>
+        </w:rPr>
+        <w:t xml:space="preserve">Besides, the APs can be measured by the number of vertices that get disconnected from the main (largest) surviving connected component after the removal of the AP [18].</w:t>
       </w:r>
     </w:p>
     <w:p>
@@ -671,14 +736,13 @@
           <w:smallCaps w:val="1"/>
         </w:rPr>
       </w:pPr>
-      <w:bookmarkStart w:colFirst="0" w:colLast="0" w:name="_heading=h.oc6f0s369tx5" w:id="4"/>
-      <w:bookmarkEnd w:id="4"/>
-      <w:r>
-        <w:rPr>
-          <w:rFonts w:ascii="Times New Roman" w:cs="Times New Roman" w:eastAsia="Times New Roman" w:hAnsi="Times New Roman"/>
-          <w:rtl w:val="0"/>
-        </w:rPr>
-        <w:t xml:space="preserve">This work aims to identify the APs in KEGG metabolic pathways and calculate the frequency for each protein in each KEGG metabolic pathways, and to evaluate the impact of each AP on the studied metabolic pathways.</w:t>
+      <w:r>
+        <w:rPr>
+          <w:rFonts w:ascii="Times New Roman" w:cs="Times New Roman" w:eastAsia="Times New Roman" w:hAnsi="Times New Roman"/>
+          <w:highlight w:val="yellow"/>
+          <w:rtl w:val="0"/>
+        </w:rPr>
+        <w:t xml:space="preserve">In this work, we aim to verify if bottlenecks are proteins with the highest frequencies and located in the center of KEGG metabolic pathways. For this, we analyse which proteins disconnect the network into different components after its remotion. Also, we verify the occurrence of each protein in the set of KEGG metabolic pathways for different organisms available in the KEGG database.</w:t>
       </w:r>
       <w:r>
         <w:rPr>
@@ -698,9 +762,6 @@
         </w:rPr>
       </w:pPr>
       <w:r>
-        <w:br w:type="page"/>
-      </w:r>
-      <w:r>
         <w:rPr>
           <w:rtl w:val="0"/>
         </w:rPr>
@@ -716,6 +777,24 @@
         </w:rPr>
       </w:pPr>
       <w:r>
+        <w:br w:type="page"/>
+      </w:r>
+      <w:r>
+        <w:rPr>
+          <w:rtl w:val="0"/>
+        </w:rPr>
+      </w:r>
+    </w:p>
+    <w:p>
+      <w:pPr>
+        <w:pStyle w:val="Heading1"/>
+        <w:spacing w:after="0" w:before="0" w:line="480" w:lineRule="auto"/>
+        <w:ind w:left="0" w:hanging="2"/>
+        <w:rPr>
+          <w:rFonts w:ascii="Times New Roman" w:cs="Times New Roman" w:eastAsia="Times New Roman" w:hAnsi="Times New Roman"/>
+        </w:rPr>
+      </w:pPr>
+      <w:r>
         <w:rPr>
           <w:rFonts w:ascii="Times New Roman" w:cs="Times New Roman" w:eastAsia="Times New Roman" w:hAnsi="Times New Roman"/>
           <w:rtl w:val="0"/>
@@ -744,8 +823,8 @@
           <w:rFonts w:ascii="Times New Roman" w:cs="Times New Roman" w:eastAsia="Times New Roman" w:hAnsi="Times New Roman"/>
         </w:rPr>
       </w:pPr>
-      <w:bookmarkStart w:colFirst="0" w:colLast="0" w:name="_heading=h.im3a3ddvsc" w:id="5"/>
-      <w:bookmarkEnd w:id="5"/>
+      <w:bookmarkStart w:colFirst="0" w:colLast="0" w:name="_heading=h.im3a3ddvsc" w:id="4"/>
+      <w:bookmarkEnd w:id="4"/>
       <w:r>
         <w:rPr>
           <w:rFonts w:ascii="Times New Roman" w:cs="Times New Roman" w:eastAsia="Times New Roman" w:hAnsi="Times New Roman"/>
@@ -925,8 +1004,8 @@
           <w:rFonts w:ascii="Times New Roman" w:cs="Times New Roman" w:eastAsia="Times New Roman" w:hAnsi="Times New Roman"/>
         </w:rPr>
       </w:pPr>
-      <w:bookmarkStart w:colFirst="0" w:colLast="0" w:name="_heading=h.45uwuasudhyc" w:id="6"/>
-      <w:bookmarkEnd w:id="6"/>
+      <w:bookmarkStart w:colFirst="0" w:colLast="0" w:name="_heading=h.45uwuasudhyc" w:id="5"/>
+      <w:bookmarkEnd w:id="5"/>
       <w:r>
         <w:rPr>
           <w:rFonts w:ascii="Times New Roman" w:cs="Times New Roman" w:eastAsia="Times New Roman" w:hAnsi="Times New Roman"/>
@@ -964,7 +1043,7 @@
     <w:p>
       <w:pPr>
         <w:spacing w:line="480" w:lineRule="auto"/>
-        <w:ind w:firstLine="720"/>
+        <w:ind w:left="0" w:firstLine="0"/>
         <w:rPr>
           <w:rFonts w:ascii="Times New Roman" w:cs="Times New Roman" w:eastAsia="Times New Roman" w:hAnsi="Times New Roman"/>
           <w:highlight w:val="white"/>
@@ -985,8 +1064,8 @@
           <w:rFonts w:ascii="Times New Roman" w:cs="Times New Roman" w:eastAsia="Times New Roman" w:hAnsi="Times New Roman"/>
         </w:rPr>
       </w:pPr>
-      <w:bookmarkStart w:colFirst="0" w:colLast="0" w:name="_heading=h.gb35s2os7ql9" w:id="7"/>
-      <w:bookmarkEnd w:id="7"/>
+      <w:bookmarkStart w:colFirst="0" w:colLast="0" w:name="_heading=h.gb35s2os7ql9" w:id="6"/>
+      <w:bookmarkEnd w:id="6"/>
       <w:r>
         <w:rPr>
           <w:rFonts w:ascii="Times New Roman" w:cs="Times New Roman" w:eastAsia="Times New Roman" w:hAnsi="Times New Roman"/>
@@ -1010,7 +1089,7 @@
           <w:highlight w:val="white"/>
           <w:rtl w:val="0"/>
         </w:rPr>
-        <w:t xml:space="preserve">The frequency evaluation of each protein for each metabolic pathway consists of a merge of all species dataset and protein aggregation in the same pathway with equal attributes to generate the total number of occurrences for a protein. Besides, it is accounted for the total number of evaluated species as a reference to obtain the protein frequency. The protein total frequency is its occurrence divided by the total evaluated species for a given pathway.</w:t>
+        <w:t xml:space="preserve">The frequency evaluation of each protein for each metabolic pathway consists of a merge of all species dataset and protein aggregation in the same pathway with equal attributes to generate the total number of occurrences for a given protein. Besides, it is accounted for the total number of evaluated species as a reference to obtain the protein frequency. The protein total frequency is its occurrence divided by the total evaluated species for a given pathway.</w:t>
       </w:r>
       <w:r>
         <w:rPr>
@@ -1063,8 +1142,8 @@
           <w:highlight w:val="white"/>
         </w:rPr>
       </w:pPr>
-      <w:bookmarkStart w:colFirst="0" w:colLast="0" w:name="_heading=h.476tonllhsdy" w:id="8"/>
-      <w:bookmarkEnd w:id="8"/>
+      <w:bookmarkStart w:colFirst="0" w:colLast="0" w:name="_heading=h.476tonllhsdy" w:id="7"/>
+      <w:bookmarkEnd w:id="7"/>
       <w:r>
         <w:rPr>
           <w:rFonts w:ascii="Times New Roman" w:cs="Times New Roman" w:eastAsia="Times New Roman" w:hAnsi="Times New Roman"/>
@@ -1089,7 +1168,7 @@
           <w:highlight w:val="white"/>
           <w:rtl w:val="0"/>
         </w:rPr>
-        <w:t xml:space="preserve">The impact coefficient was calculated deleting the APs that affect the network structure and the number of nodes separated from the core component of the network was counted, in other words, the smaller network component. A higher number of nodes disconnected represents a higher impact coefficient for an AP and vice-versa. However, a network with a bigger number of nodes probably would generate APs with higher impacts when compared with another network containing fewer nodes. To solve this issue, a normalization was applied to evaluate the impact coefficient according to the network size. The impact coefficient was normalized on a scale [0, 1], 1 represents the highest impact calculated for a given network and 0 represents the lowest impact. The remaining impacts were allocated into intermediate values ​​of the scale.</w:t>
+        <w:t xml:space="preserve">The impact coefficient was calculated deleting the APs that affect the network structure and the number of nodes separated from the core component of the network was counted, in other words, the smaller network component. A higher number of disconnected nodes represents a higher impact coefficient for an AP and vice-versa. However, networks with a bigger number of nodes probably would generate APs with higher impacts when compared with another network containing fewer nodes. To solve this issue, a normalization was applied to evaluate the impact coefficient according to the network size. The impact coefficient was normalized on a scale [0, 1], 1 represents the highest impact calculated for a given network and 0 represents the lowest impact. The remaining impacts were allocated into intermediate values ​​of the scale.</w:t>
       </w:r>
     </w:p>
     <w:p>
@@ -1115,8 +1194,8 @@
           <w:rFonts w:ascii="Times New Roman" w:cs="Times New Roman" w:eastAsia="Times New Roman" w:hAnsi="Times New Roman"/>
         </w:rPr>
       </w:pPr>
-      <w:bookmarkStart w:colFirst="0" w:colLast="0" w:name="_heading=h.ajll70776wo3" w:id="9"/>
-      <w:bookmarkEnd w:id="9"/>
+      <w:bookmarkStart w:colFirst="0" w:colLast="0" w:name="_heading=h.ajll70776wo3" w:id="8"/>
+      <w:bookmarkEnd w:id="8"/>
       <w:r>
         <w:rPr>
           <w:rFonts w:ascii="Times New Roman" w:cs="Times New Roman" w:eastAsia="Times New Roman" w:hAnsi="Times New Roman"/>
@@ -1211,7 +1290,7 @@
           <w:rFonts w:ascii="Times New Roman" w:cs="Times New Roman" w:eastAsia="Times New Roman" w:hAnsi="Times New Roman"/>
           <w:rtl w:val="0"/>
         </w:rPr>
-        <w:t xml:space="preserve"> protein groups with higher occurrences. We performed hypergeometric test X times, with X equal to the number of proteins in the dataset. Each hypergeometric tests the current and the previous proteins in the list in a cumulative way. We normalized the protein frequency according to the total species containing a certain metabolic pathway since the studied pathways showed different numbers of organisms. Besides, we normalized the proteins according to the maximum and minimum frequencies of proteins related to a given metabolic pathway. The highest normalized value was considered 1, the lowest value was considered 0 and others values were within this scale [0, 1]. P-value &lt; 0.05 was considered significant, showing that the AP proteins were not distributed randomly.</w:t>
+        <w:t xml:space="preserve"> protein groups with higher occurrences. We performed hypergeometric test N times, with N equal to the number of proteins in the dataset. Each hypergeometric tests the current and the previous proteins in the list in a cumulative way. We normalized the protein frequency according to the total species containing a certain metabolic pathway since the studied pathways showed different numbers of organisms. Besides, we normalized the proteins according to the maximum and minimum frequencies of proteins related to a given metabolic pathway. The highest normalized value was considered 1, the lowest value was considered 0 and others values were within this scale [0, 1]. P-value &lt; 0.01 was considered significant, showing that the AP proteins were not distributed randomly.</w:t>
       </w:r>
     </w:p>
     <w:p>
@@ -1238,8 +1317,8 @@
           <w:rFonts w:ascii="Times New Roman" w:cs="Times New Roman" w:eastAsia="Times New Roman" w:hAnsi="Times New Roman"/>
         </w:rPr>
       </w:pPr>
-      <w:bookmarkStart w:colFirst="0" w:colLast="0" w:name="_heading=h.tzitgaan9f1r" w:id="10"/>
-      <w:bookmarkEnd w:id="10"/>
+      <w:bookmarkStart w:colFirst="0" w:colLast="0" w:name="_heading=h.tzitgaan9f1r" w:id="9"/>
+      <w:bookmarkEnd w:id="9"/>
       <w:r>
         <w:rPr>
           <w:rFonts w:ascii="Times New Roman" w:cs="Times New Roman" w:eastAsia="Times New Roman" w:hAnsi="Times New Roman"/>
@@ -1287,8 +1366,8 @@
           <w:rFonts w:ascii="Times New Roman" w:cs="Times New Roman" w:eastAsia="Times New Roman" w:hAnsi="Times New Roman"/>
         </w:rPr>
       </w:pPr>
-      <w:bookmarkStart w:colFirst="0" w:colLast="0" w:name="_heading=h.x9xtdd838v6u" w:id="11"/>
-      <w:bookmarkEnd w:id="11"/>
+      <w:bookmarkStart w:colFirst="0" w:colLast="0" w:name="_heading=h.x9xtdd838v6u" w:id="10"/>
+      <w:bookmarkEnd w:id="10"/>
       <w:r>
         <w:rPr>
           <w:rFonts w:ascii="Times New Roman" w:cs="Times New Roman" w:eastAsia="Times New Roman" w:hAnsi="Times New Roman"/>
@@ -1306,8 +1385,8 @@
           <w:rFonts w:ascii="Times New Roman" w:cs="Times New Roman" w:eastAsia="Times New Roman" w:hAnsi="Times New Roman"/>
         </w:rPr>
       </w:pPr>
-      <w:bookmarkStart w:colFirst="0" w:colLast="0" w:name="_heading=h.5vnw1dg68x08" w:id="12"/>
-      <w:bookmarkEnd w:id="12"/>
+      <w:bookmarkStart w:colFirst="0" w:colLast="0" w:name="_heading=h.5vnw1dg68x08" w:id="11"/>
+      <w:bookmarkEnd w:id="11"/>
       <w:r>
         <w:rPr>
           <w:rFonts w:ascii="Times New Roman" w:cs="Times New Roman" w:eastAsia="Times New Roman" w:hAnsi="Times New Roman"/>
@@ -1341,8 +1420,8 @@
           <w:highlight w:val="white"/>
         </w:rPr>
       </w:pPr>
-      <w:bookmarkStart w:colFirst="0" w:colLast="0" w:name="_heading=h.o9z8wxwyffge" w:id="13"/>
-      <w:bookmarkEnd w:id="13"/>
+      <w:bookmarkStart w:colFirst="0" w:colLast="0" w:name="_heading=h.o9z8wxwyffge" w:id="12"/>
+      <w:bookmarkEnd w:id="12"/>
       <w:r>
         <w:rPr>
           <w:rtl w:val="0"/>
@@ -1359,8 +1438,8 @@
           <w:highlight w:val="white"/>
         </w:rPr>
       </w:pPr>
-      <w:bookmarkStart w:colFirst="0" w:colLast="0" w:name="_heading=h.jwdtc828szv7" w:id="14"/>
-      <w:bookmarkEnd w:id="14"/>
+      <w:bookmarkStart w:colFirst="0" w:colLast="0" w:name="_heading=h.jwdtc828szv7" w:id="13"/>
+      <w:bookmarkEnd w:id="13"/>
       <w:r>
         <w:rPr>
           <w:rtl w:val="0"/>
@@ -1376,8 +1455,8 @@
           <w:rFonts w:ascii="Times New Roman" w:cs="Times New Roman" w:eastAsia="Times New Roman" w:hAnsi="Times New Roman"/>
         </w:rPr>
       </w:pPr>
-      <w:bookmarkStart w:colFirst="0" w:colLast="0" w:name="_heading=h.z7w5cecxdefk" w:id="15"/>
-      <w:bookmarkEnd w:id="15"/>
+      <w:bookmarkStart w:colFirst="0" w:colLast="0" w:name="_heading=h.z7w5cecxdefk" w:id="14"/>
+      <w:bookmarkEnd w:id="14"/>
       <w:r>
         <w:br w:type="page"/>
       </w:r>
@@ -1398,8 +1477,8 @@
           <w:color w:val="000000"/>
         </w:rPr>
       </w:pPr>
-      <w:bookmarkStart w:colFirst="0" w:colLast="0" w:name="_heading=h.1sk2rknhkgkl" w:id="16"/>
-      <w:bookmarkEnd w:id="16"/>
+      <w:bookmarkStart w:colFirst="0" w:colLast="0" w:name="_heading=h.1sk2rknhkgkl" w:id="15"/>
+      <w:bookmarkEnd w:id="15"/>
       <w:r>
         <w:rPr>
           <w:rFonts w:ascii="Times New Roman" w:cs="Times New Roman" w:eastAsia="Times New Roman" w:hAnsi="Times New Roman"/>
@@ -1431,8 +1510,8 @@
         <w:jc w:val="left"/>
         <w:rPr/>
       </w:pPr>
-      <w:bookmarkStart w:colFirst="0" w:colLast="0" w:name="_heading=h.kn2y2kczo27b" w:id="17"/>
-      <w:bookmarkEnd w:id="17"/>
+      <w:bookmarkStart w:colFirst="0" w:colLast="0" w:name="_heading=h.kn2y2kczo27b" w:id="16"/>
+      <w:bookmarkEnd w:id="16"/>
       <w:r>
         <w:rPr>
           <w:rFonts w:ascii="Times New Roman" w:cs="Times New Roman" w:eastAsia="Times New Roman" w:hAnsi="Times New Roman"/>
@@ -1459,7 +1538,7 @@
           <w:rFonts w:ascii="Times New Roman" w:cs="Times New Roman" w:eastAsia="Times New Roman" w:hAnsi="Times New Roman"/>
           <w:rtl w:val="0"/>
         </w:rPr>
-        <w:t xml:space="preserve">Initially, a script was developed in R language using the KEGGREST package in order to load the list of all organisms with their respective taxonomic information. Through the taxonomy, the organisms were separated according to the </w:t>
+        <w:t xml:space="preserve">Initially, a script was developed in R language using the KEGGREST package in order to load the list of 6221 organisms with their respective taxonomic information. Through the taxonomy, the organisms were separated according to the </w:t>
       </w:r>
       <w:r>
         <w:rPr>
@@ -1474,7 +1553,7 @@
           <w:rFonts w:ascii="Times New Roman" w:cs="Times New Roman" w:eastAsia="Times New Roman" w:hAnsi="Times New Roman"/>
           <w:rtl w:val="0"/>
         </w:rPr>
-        <w:t xml:space="preserve">Additionally, approximately 31% of metabolic pathways are related to at least 5,000 species. </w:t>
+        <w:t xml:space="preserve">Additionally, approximately 31% of metabolic pathways are related to at least 5000 species. </w:t>
       </w:r>
     </w:p>
     <w:p>
@@ -1495,12 +1574,12 @@
           <wp:inline distB="0" distT="0" distL="0" distR="0">
             <wp:extent cx="6250623" cy="3380618"/>
             <wp:effectExtent b="0" l="0" r="0" t="0"/>
-            <wp:docPr id="20" name="image5.png"/>
+            <wp:docPr id="19" name="image3.png"/>
             <a:graphic>
               <a:graphicData uri="http://schemas.openxmlformats.org/drawingml/2006/picture">
                 <pic:pic>
                   <pic:nvPicPr>
-                    <pic:cNvPr id="0" name="image5.png"/>
+                    <pic:cNvPr id="0" name="image3.png"/>
                     <pic:cNvPicPr preferRelativeResize="0"/>
                   </pic:nvPicPr>
                   <pic:blipFill>
@@ -1589,8 +1668,8 @@
         <w:ind w:left="0" w:hanging="2"/>
         <w:rPr/>
       </w:pPr>
-      <w:bookmarkStart w:colFirst="0" w:colLast="0" w:name="_heading=h.z5mgzptkd0xy" w:id="18"/>
-      <w:bookmarkEnd w:id="18"/>
+      <w:bookmarkStart w:colFirst="0" w:colLast="0" w:name="_heading=h.z5mgzptkd0xy" w:id="17"/>
+      <w:bookmarkEnd w:id="17"/>
       <w:r>
         <w:rPr>
           <w:rFonts w:ascii="Times New Roman" w:cs="Times New Roman" w:eastAsia="Times New Roman" w:hAnsi="Times New Roman"/>
@@ -1695,12 +1774,12 @@
           <wp:inline distB="0" distT="0" distL="0" distR="0">
             <wp:extent cx="5762625" cy="4863779"/>
             <wp:effectExtent b="0" l="0" r="0" t="0"/>
-            <wp:docPr id="21" name="image8.png"/>
+            <wp:docPr id="20" name="image7.png"/>
             <a:graphic>
               <a:graphicData uri="http://schemas.openxmlformats.org/drawingml/2006/picture">
                 <pic:pic>
                   <pic:nvPicPr>
-                    <pic:cNvPr id="0" name="image8.png"/>
+                    <pic:cNvPr id="0" name="image7.png"/>
                     <pic:cNvPicPr preferRelativeResize="0"/>
                   </pic:nvPicPr>
                   <pic:blipFill>
@@ -1792,13 +1871,17 @@
         <w:pStyle w:val="Heading2"/>
         <w:spacing w:after="0" w:before="0" w:line="480" w:lineRule="auto"/>
         <w:ind w:hanging="2"/>
-        <w:rPr/>
+        <w:rPr>
+          <w:rFonts w:ascii="Times New Roman" w:cs="Times New Roman" w:eastAsia="Times New Roman" w:hAnsi="Times New Roman"/>
+          <w:highlight w:val="yellow"/>
+        </w:rPr>
       </w:pPr>
-      <w:bookmarkStart w:colFirst="0" w:colLast="0" w:name="_heading=h.6t813qiw3lg2" w:id="19"/>
-      <w:bookmarkEnd w:id="19"/>
-      <w:r>
-        <w:rPr>
-          <w:rFonts w:ascii="Times New Roman" w:cs="Times New Roman" w:eastAsia="Times New Roman" w:hAnsi="Times New Roman"/>
+      <w:bookmarkStart w:colFirst="0" w:colLast="0" w:name="_heading=h.6t813qiw3lg2" w:id="18"/>
+      <w:bookmarkEnd w:id="18"/>
+      <w:r>
+        <w:rPr>
+          <w:rFonts w:ascii="Times New Roman" w:cs="Times New Roman" w:eastAsia="Times New Roman" w:hAnsi="Times New Roman"/>
+          <w:highlight w:val="yellow"/>
           <w:rtl w:val="0"/>
         </w:rPr>
         <w:t xml:space="preserve">Hypergeometric analyses</w:t>
@@ -1815,28 +1898,16 @@
         <w:ind w:left="0" w:firstLine="720"/>
         <w:rPr>
           <w:rFonts w:ascii="Times New Roman" w:cs="Times New Roman" w:eastAsia="Times New Roman" w:hAnsi="Times New Roman"/>
+          <w:highlight w:val="yellow"/>
         </w:rPr>
       </w:pPr>
       <w:r>
         <w:rPr>
           <w:rFonts w:ascii="Times New Roman" w:cs="Times New Roman" w:eastAsia="Times New Roman" w:hAnsi="Times New Roman"/>
-          <w:rtl w:val="0"/>
-        </w:rPr>
-        <w:t xml:space="preserve">Through the hypergeometric analysis, a pattern of non-randomness was identified in the proteins that have a frequency of at least 74.14%, representing the cut-off point of the test. The cut-off point corresponds to the minimum frequency required for a protein to have a non-random distribution. Within this filter, 1148 more frequent proteins were selected, which presented a higher frequency than the cut-off point, of which 263 are APs (22.9%). About the total of studied proteins, 1125 APs that represent 20.46% were evaluated. Higher AP density was observed above the cut-off point when compared to non-AP proteins (Figure 3a, 3b). Besides, at frequencies between 90 and 93%, there was the highest concentration of AP. On the other hand, there was a great variation below the cut-off point, with frequencies between 40 and 55% standing out, which suggests the randomness of APs in this region (Figure 3c).</w:t>
-      </w:r>
-    </w:p>
-    <w:p>
-      <w:pPr>
-        <w:ind w:left="0" w:firstLine="720"/>
-        <w:rPr>
-          <w:rFonts w:ascii="Times New Roman" w:cs="Times New Roman" w:eastAsia="Times New Roman" w:hAnsi="Times New Roman"/>
-          <w:b w:val="1"/>
-        </w:rPr>
-      </w:pPr>
-      <w:r>
-        <w:rPr>
-          <w:rtl w:val="0"/>
-        </w:rPr>
+          <w:highlight w:val="yellow"/>
+          <w:rtl w:val="0"/>
+        </w:rPr>
+        <w:t xml:space="preserve">Through the hypergeometric analysis, a pattern of non-randomness was identified in the proteins that have a frequency of at least 74.5%, representing the cut-off point of the test. The cut-off point corresponds to the minimum frequency required for a protein to have a non-random distribution. Within this filter, 1047 more frequent proteins were selected, which presented a higher frequency than the cut-off point, of which 236 are APs (22.54%). Regarding the total of studied proteins, 1125 APs (20.46%) were evaluated in which a higher AP density was observed above the cut-off point when compared to non-AP proteins (Figure 3A). Besides, at frequencies groups greater/equal than 80% and lower than 30%, we found the highest concentration of AP (Figure 3A). To differentiate the profile of the APs in the groups of high frequency (&gt;= 80%) and low frequency (&lt;30%), we studied the betweenness of the APs as an indicator of centrality in the assessed metabolic pathways. In this sense, we observed that the APs in the group greater/equal than 80% presented betweenness higher than the group lower than 30%, suggesting that these APs are located at more strategic points of the metabolic pathways (Figure 3B). Additionally, we evaluated the APs distribution by each frequency range and also the overall proportion of the APs over the set of studied proteins. Our analysis showed that the highest concentration of APs occurred in the frequency range of 80-90%, which was confirmed by the binomial test (Figure 3C). These data reinforce our analysis of the hypergeometric (Figure 3A).</w:t>
       </w:r>
     </w:p>
     <w:p>
@@ -1847,8 +1918,8 @@
           <w:b w:val="1"/>
         </w:rPr>
       </w:pPr>
-      <w:bookmarkStart w:colFirst="0" w:colLast="0" w:name="_heading=h.366oalvp78ek" w:id="20"/>
-      <w:bookmarkEnd w:id="20"/>
+      <w:bookmarkStart w:colFirst="0" w:colLast="0" w:name="_heading=h.366oalvp78ek" w:id="19"/>
+      <w:bookmarkEnd w:id="19"/>
       <w:r>
         <w:rPr>
           <w:rtl w:val="0"/>
@@ -1863,112 +1934,8 @@
           <w:b w:val="1"/>
         </w:rPr>
       </w:pPr>
-      <w:bookmarkStart w:colFirst="0" w:colLast="0" w:name="_heading=h.65hfnnvoe9xd" w:id="21"/>
-      <w:bookmarkEnd w:id="21"/>
-      <w:r>
-        <w:rPr>
-          <w:rtl w:val="0"/>
-        </w:rPr>
-      </w:r>
-    </w:p>
-    <w:sdt>
-      <w:sdtPr>
-        <w:tag w:val="goog_rdk_1"/>
-      </w:sdtPr>
-      <w:sdtContent>
-        <w:p>
-          <w:pPr>
-            <w:ind w:left="0" w:hanging="2"/>
-            <w:jc w:val="center"/>
-            <w:rPr>
-              <w:rFonts w:ascii="Times New Roman" w:cs="Times New Roman" w:eastAsia="Times New Roman" w:hAnsi="Times New Roman"/>
-              <w:b w:val="1"/>
-            </w:rPr>
-          </w:pPr>
-          <w:r>
-            <w:rPr>
-              <w:rFonts w:ascii="Times New Roman" w:cs="Times New Roman" w:eastAsia="Times New Roman" w:hAnsi="Times New Roman"/>
-              <w:b w:val="1"/>
-            </w:rPr>
-            <w:drawing>
-              <wp:inline distB="114300" distT="114300" distL="114300" distR="114300">
-                <wp:extent cx="5761990" cy="5054600"/>
-                <wp:effectExtent b="0" l="0" r="0" t="0"/>
-                <wp:docPr id="18" name="image12.png"/>
-                <a:graphic>
-                  <a:graphicData uri="http://schemas.openxmlformats.org/drawingml/2006/picture">
-                    <pic:pic>
-                      <pic:nvPicPr>
-                        <pic:cNvPr id="0" name="image12.png"/>
-                        <pic:cNvPicPr preferRelativeResize="0"/>
-                      </pic:nvPicPr>
-                      <pic:blipFill>
-                        <a:blip r:embed="rId11"/>
-                        <a:srcRect b="0" l="0" r="0" t="0"/>
-                        <a:stretch>
-                          <a:fillRect/>
-                        </a:stretch>
-                      </pic:blipFill>
-                      <pic:spPr>
-                        <a:xfrm>
-                          <a:off x="0" y="0"/>
-                          <a:ext cx="5761990" cy="5054600"/>
-                        </a:xfrm>
-                        <a:prstGeom prst="rect"/>
-                        <a:ln/>
-                      </pic:spPr>
-                    </pic:pic>
-                  </a:graphicData>
-                </a:graphic>
-              </wp:inline>
-            </w:drawing>
-          </w:r>
-          <w:r>
-            <w:rPr>
-              <w:rtl w:val="0"/>
-            </w:rPr>
-          </w:r>
-        </w:p>
-      </w:sdtContent>
-    </w:sdt>
-    <w:p>
-      <w:pPr>
-        <w:ind w:left="0" w:hanging="2"/>
-        <w:rPr>
-          <w:rFonts w:ascii="Times New Roman" w:cs="Times New Roman" w:eastAsia="Times New Roman" w:hAnsi="Times New Roman"/>
-        </w:rPr>
-      </w:pPr>
-      <w:r>
-        <w:rPr>
-          <w:rFonts w:ascii="Times New Roman" w:cs="Times New Roman" w:eastAsia="Times New Roman" w:hAnsi="Times New Roman"/>
-          <w:b w:val="1"/>
-          <w:rtl w:val="0"/>
-        </w:rPr>
-        <w:t xml:space="preserve">Figure 3: A) </w:t>
-      </w:r>
-      <w:r>
-        <w:rPr>
-          <w:rFonts w:ascii="Times New Roman" w:cs="Times New Roman" w:eastAsia="Times New Roman" w:hAnsi="Times New Roman"/>
-          <w:rtl w:val="0"/>
-        </w:rPr>
-        <w:t xml:space="preserve">Heatmap showing the concentration of proteins by frequency. The proteins were divided into 2 groups: AP and Non-AP protein. The lighter shades of blue indicate a higher concentration of APS. The darker shades of blue indicate lower concentrations of AP.</w:t>
-      </w:r>
-      <w:r>
-        <w:rPr>
-          <w:rFonts w:ascii="Times New Roman" w:cs="Times New Roman" w:eastAsia="Times New Roman" w:hAnsi="Times New Roman"/>
-          <w:b w:val="1"/>
-          <w:rtl w:val="0"/>
-        </w:rPr>
-        <w:t xml:space="preserve"> </w:t>
-      </w:r>
-      <w:r>
-        <w:rPr>
-          <w:rFonts w:ascii="Times New Roman" w:cs="Times New Roman" w:eastAsia="Times New Roman" w:hAnsi="Times New Roman"/>
-          <w:b w:val="1"/>
-          <w:rtl w:val="0"/>
-        </w:rPr>
-        <w:t xml:space="preserve">B) </w:t>
-      </w:r>
+      <w:bookmarkStart w:colFirst="0" w:colLast="0" w:name="_heading=h.65hfnnvoe9xd" w:id="20"/>
+      <w:bookmarkEnd w:id="20"/>
       <w:r>
         <w:rPr>
           <w:rtl w:val="0"/>
@@ -1978,31 +1945,49 @@
     <w:p>
       <w:pPr>
         <w:ind w:left="0" w:hanging="2"/>
-        <w:rPr>
-          <w:rFonts w:ascii="Times New Roman" w:cs="Times New Roman" w:eastAsia="Times New Roman" w:hAnsi="Times New Roman"/>
+        <w:jc w:val="center"/>
+        <w:rPr>
+          <w:rFonts w:ascii="Times New Roman" w:cs="Times New Roman" w:eastAsia="Times New Roman" w:hAnsi="Times New Roman"/>
+          <w:b w:val="1"/>
         </w:rPr>
       </w:pPr>
       <w:r>
         <w:rPr>
           <w:rFonts w:ascii="Times New Roman" w:cs="Times New Roman" w:eastAsia="Times New Roman" w:hAnsi="Times New Roman"/>
-          <w:rtl w:val="0"/>
-        </w:rPr>
-        <w:t xml:space="preserve">Protein distribution according to 4 groups: filled diamonds means APs with higher frequencies (p &lt;0.05), empty diamonds mean AP with lower frequencies (p &lt;0.05). Crosses mean Non-APs proteins. </w:t>
-      </w:r>
-      <w:r>
-        <w:rPr>
-          <w:rFonts w:ascii="Times New Roman" w:cs="Times New Roman" w:eastAsia="Times New Roman" w:hAnsi="Times New Roman"/>
           <w:b w:val="1"/>
-          <w:rtl w:val="0"/>
-        </w:rPr>
-        <w:t xml:space="preserve">C) </w:t>
-      </w:r>
-      <w:r>
-        <w:rPr>
-          <w:rFonts w:ascii="Times New Roman" w:cs="Times New Roman" w:eastAsia="Times New Roman" w:hAnsi="Times New Roman"/>
-          <w:rtl w:val="0"/>
-        </w:rPr>
-        <w:t xml:space="preserve">Proteins concentration by frequency. The blue line corresponds to APs and the red line corresponds to Non-APs proteins. The pink area indicates significant proteins (most frequently, p &lt;0.05). The dashed line represents the cut point of the hypergeometric. Proteins that fall below the cut-off point are randomly distributed compared to proteins above the cut of the hypergeometric.</w:t>
+        </w:rPr>
+        <w:drawing>
+          <wp:inline distB="114300" distT="114300" distL="114300" distR="114300">
+            <wp:extent cx="5761990" cy="4648200"/>
+            <wp:effectExtent b="0" l="0" r="0" t="0"/>
+            <wp:docPr id="27" name="image9.jpg"/>
+            <a:graphic>
+              <a:graphicData uri="http://schemas.openxmlformats.org/drawingml/2006/picture">
+                <pic:pic>
+                  <pic:nvPicPr>
+                    <pic:cNvPr id="0" name="image9.jpg"/>
+                    <pic:cNvPicPr preferRelativeResize="0"/>
+                  </pic:nvPicPr>
+                  <pic:blipFill>
+                    <a:blip r:embed="rId11"/>
+                    <a:srcRect b="0" l="0" r="0" t="0"/>
+                    <a:stretch>
+                      <a:fillRect/>
+                    </a:stretch>
+                  </pic:blipFill>
+                  <pic:spPr>
+                    <a:xfrm>
+                      <a:off x="0" y="0"/>
+                      <a:ext cx="5761990" cy="4648200"/>
+                    </a:xfrm>
+                    <a:prstGeom prst="rect"/>
+                    <a:ln/>
+                  </pic:spPr>
+                </pic:pic>
+              </a:graphicData>
+            </a:graphic>
+          </wp:inline>
+        </w:drawing>
       </w:r>
       <w:r>
         <w:rPr>
@@ -2012,35 +1997,112 @@
     </w:p>
     <w:p>
       <w:pPr>
-        <w:pStyle w:val="Heading2"/>
-        <w:spacing w:after="0" w:before="0" w:line="360" w:lineRule="auto"/>
-        <w:ind w:hanging="2"/>
-        <w:rPr>
-          <w:rFonts w:ascii="Times New Roman" w:cs="Times New Roman" w:eastAsia="Times New Roman" w:hAnsi="Times New Roman"/>
+        <w:ind w:left="0" w:hanging="2"/>
+        <w:rPr>
+          <w:rFonts w:ascii="Times New Roman" w:cs="Times New Roman" w:eastAsia="Times New Roman" w:hAnsi="Times New Roman"/>
+          <w:highlight w:val="yellow"/>
         </w:rPr>
       </w:pPr>
-      <w:bookmarkStart w:colFirst="0" w:colLast="0" w:name="_heading=h.74omflpwejip" w:id="22"/>
-      <w:bookmarkEnd w:id="22"/>
-      <w:r>
-        <w:rPr>
-          <w:rtl w:val="0"/>
-        </w:rPr>
+      <w:r>
+        <w:rPr>
+          <w:rFonts w:ascii="Times New Roman" w:cs="Times New Roman" w:eastAsia="Times New Roman" w:hAnsi="Times New Roman"/>
+          <w:b w:val="1"/>
+          <w:highlight w:val="yellow"/>
+          <w:rtl w:val="0"/>
+        </w:rPr>
+        <w:t xml:space="preserve">Figure 3: A) </w:t>
+      </w:r>
+      <w:r>
+        <w:rPr>
+          <w:rFonts w:ascii="Times New Roman" w:cs="Times New Roman" w:eastAsia="Times New Roman" w:hAnsi="Times New Roman"/>
+          <w:highlight w:val="yellow"/>
+          <w:rtl w:val="0"/>
+        </w:rPr>
+        <w:t xml:space="preserve">Heatmap showing the concentration of proteins by frequency. The proteins were divided into 2 groups: AP and Non-AP protein. The darker shades of blue indicate a higher concentration of APS. The lighter shades of blue indicate lower concentrations of </w:t>
+      </w:r>
+      <w:r>
+        <w:rPr>
+          <w:rFonts w:ascii="Times New Roman" w:cs="Times New Roman" w:eastAsia="Times New Roman" w:hAnsi="Times New Roman"/>
+          <w:highlight w:val="yellow"/>
+          <w:rtl w:val="0"/>
+        </w:rPr>
+        <w:t xml:space="preserve">AP.</w:t>
+      </w:r>
+      <w:r>
+        <w:rPr>
+          <w:rFonts w:ascii="Times New Roman" w:cs="Times New Roman" w:eastAsia="Times New Roman" w:hAnsi="Times New Roman"/>
+          <w:b w:val="1"/>
+          <w:highlight w:val="yellow"/>
+          <w:rtl w:val="0"/>
+        </w:rPr>
+        <w:t xml:space="preserve"> </w:t>
+      </w:r>
+      <w:r>
+        <w:rPr>
+          <w:rFonts w:ascii="Times New Roman" w:cs="Times New Roman" w:eastAsia="Times New Roman" w:hAnsi="Times New Roman"/>
+          <w:highlight w:val="yellow"/>
+          <w:rtl w:val="0"/>
+        </w:rPr>
+        <w:t xml:space="preserve">The dashed line represents the cut-off point of the hypergeometric. Proteins that fall below the cut-off point are randomly distributed when compared to proteins above the cut of the hypergeometric. </w:t>
+      </w:r>
+      <w:r>
+        <w:rPr>
+          <w:rFonts w:ascii="Times New Roman" w:cs="Times New Roman" w:eastAsia="Times New Roman" w:hAnsi="Times New Roman"/>
+          <w:b w:val="1"/>
+          <w:highlight w:val="yellow"/>
+          <w:rtl w:val="0"/>
+        </w:rPr>
+        <w:t xml:space="preserve">B) </w:t>
+      </w:r>
+      <w:r>
+        <w:rPr>
+          <w:rFonts w:ascii="Times New Roman" w:cs="Times New Roman" w:eastAsia="Times New Roman" w:hAnsi="Times New Roman"/>
+          <w:highlight w:val="yellow"/>
+          <w:rtl w:val="0"/>
+        </w:rPr>
+        <w:t xml:space="preserve">Betweenness in APs frequencies groups &lt;30% and &gt;=80%. </w:t>
+      </w:r>
+      <w:r>
+        <w:rPr>
+          <w:rFonts w:ascii="Times New Roman" w:cs="Times New Roman" w:eastAsia="Times New Roman" w:hAnsi="Times New Roman"/>
+          <w:highlight w:val="yellow"/>
+          <w:rtl w:val="0"/>
+        </w:rPr>
+        <w:t xml:space="preserve">Distribution of betweenness in proteins groups lower than 30% (853) or greater/equal than 80% (206) of frequency. Analyses were performed using 1059 APs. Boxes represent the interquartile range, the line inside it represents the median, and the bottom and top lines of the box are the first and the third quartiles, respectively. Whiskers limits are the lowest and the highest observation within 1.5 of IQR from the lower and upper quartiles. The black dots represent the outliers. *p &lt; 0.01 (Wilcoxon-Mann-Whitney test) when compared the groups. Statistics and charts were generated using R programming language. </w:t>
+      </w:r>
+      <w:r>
+        <w:rPr>
+          <w:rFonts w:ascii="Times New Roman" w:cs="Times New Roman" w:eastAsia="Times New Roman" w:hAnsi="Times New Roman"/>
+          <w:b w:val="1"/>
+          <w:highlight w:val="yellow"/>
+          <w:rtl w:val="0"/>
+        </w:rPr>
+        <w:t xml:space="preserve">C) </w:t>
+      </w:r>
+      <w:r>
+        <w:rPr>
+          <w:rFonts w:ascii="Times New Roman" w:cs="Times New Roman" w:eastAsia="Times New Roman" w:hAnsi="Times New Roman"/>
+          <w:highlight w:val="yellow"/>
+          <w:rtl w:val="0"/>
+        </w:rPr>
+        <w:t xml:space="preserve">Ratio of APs by proteins frequency ranges. </w:t>
+      </w:r>
+      <w:r>
+        <w:rPr>
+          <w:rFonts w:ascii="Times New Roman" w:cs="Times New Roman" w:eastAsia="Times New Roman" w:hAnsi="Times New Roman"/>
+          <w:highlight w:val="yellow"/>
+          <w:rtl w:val="0"/>
+        </w:rPr>
+        <w:t xml:space="preserve">The bars correspond to APs ratio per proteins frequency ranges. The blue bar corresponds to APs significant when compared to red bars (Binomial test, *p&lt;0.01). The dashed line represents the global ratio of APs in the protein dataset (20.46%). </w:t>
       </w:r>
     </w:p>
     <w:p>
       <w:pPr>
-        <w:pStyle w:val="Heading2"/>
-        <w:spacing w:after="0" w:before="0" w:line="360" w:lineRule="auto"/>
-        <w:ind w:hanging="2"/>
+        <w:ind w:left="0" w:hanging="2"/>
         <w:rPr>
           <w:rFonts w:ascii="Times New Roman" w:cs="Times New Roman" w:eastAsia="Times New Roman" w:hAnsi="Times New Roman"/>
         </w:rPr>
       </w:pPr>
-      <w:bookmarkStart w:colFirst="0" w:colLast="0" w:name="_heading=h.f511w9aegn0p" w:id="23"/>
-      <w:bookmarkEnd w:id="23"/>
-      <w:r>
-        <w:br w:type="page"/>
-      </w:r>
       <w:r>
         <w:rPr>
           <w:rtl w:val="0"/>
@@ -2052,10 +2114,11 @@
         <w:pStyle w:val="Heading2"/>
         <w:spacing w:after="0" w:before="0" w:line="480" w:lineRule="auto"/>
         <w:ind w:hanging="2"/>
+        <w:jc w:val="both"/>
         <w:rPr/>
       </w:pPr>
-      <w:bookmarkStart w:colFirst="0" w:colLast="0" w:name="_heading=h.1t44aqae38el" w:id="24"/>
-      <w:bookmarkEnd w:id="24"/>
+      <w:bookmarkStart w:colFirst="0" w:colLast="0" w:name="_heading=h.1t44aqae38el" w:id="21"/>
+      <w:bookmarkEnd w:id="21"/>
       <w:r>
         <w:rPr>
           <w:rFonts w:ascii="Times New Roman" w:cs="Times New Roman" w:eastAsia="Times New Roman" w:hAnsi="Times New Roman"/>
@@ -2078,8 +2141,8 @@
           <w:highlight w:val="white"/>
         </w:rPr>
       </w:pPr>
-      <w:bookmarkStart w:colFirst="0" w:colLast="0" w:name="_heading=h.u2ifrno8fkwo" w:id="25"/>
-      <w:bookmarkEnd w:id="25"/>
+      <w:bookmarkStart w:colFirst="0" w:colLast="0" w:name="_heading=h.u2ifrno8fkwo" w:id="22"/>
+      <w:bookmarkEnd w:id="22"/>
       <w:r>
         <w:rPr>
           <w:rFonts w:ascii="Times New Roman" w:cs="Times New Roman" w:eastAsia="Times New Roman" w:hAnsi="Times New Roman"/>
@@ -2143,15 +2206,15 @@
     </w:p>
     <w:p>
       <w:pPr>
-        <w:spacing w:after="240" w:before="240" w:line="480" w:lineRule="auto"/>
+        <w:spacing w:after="240" w:before="0" w:line="480" w:lineRule="auto"/>
         <w:ind w:firstLine="720"/>
         <w:rPr>
           <w:rFonts w:ascii="Times New Roman" w:cs="Times New Roman" w:eastAsia="Times New Roman" w:hAnsi="Times New Roman"/>
           <w:highlight w:val="white"/>
         </w:rPr>
       </w:pPr>
-      <w:bookmarkStart w:colFirst="0" w:colLast="0" w:name="_heading=h.iij5jlifde24" w:id="26"/>
-      <w:bookmarkEnd w:id="26"/>
+      <w:bookmarkStart w:colFirst="0" w:colLast="0" w:name="_heading=h.4nli5npvpmw2" w:id="23"/>
+      <w:bookmarkEnd w:id="23"/>
       <w:r>
         <w:rPr>
           <w:rFonts w:ascii="Times New Roman" w:cs="Times New Roman" w:eastAsia="Times New Roman" w:hAnsi="Times New Roman"/>
@@ -2176,8 +2239,8 @@
           <w:highlight w:val="white"/>
         </w:rPr>
       </w:pPr>
-      <w:bookmarkStart w:colFirst="0" w:colLast="0" w:name="_heading=h.6b0slohtl4vr" w:id="27"/>
-      <w:bookmarkEnd w:id="27"/>
+      <w:bookmarkStart w:colFirst="0" w:colLast="0" w:name="_heading=h.6b0slohtl4vr" w:id="24"/>
+      <w:bookmarkEnd w:id="24"/>
       <w:r>
         <w:rPr>
           <w:rFonts w:ascii="Times New Roman" w:cs="Times New Roman" w:eastAsia="Times New Roman" w:hAnsi="Times New Roman"/>
@@ -2187,12 +2250,12 @@
           <wp:inline distB="114300" distT="114300" distL="114300" distR="114300">
             <wp:extent cx="4543650" cy="5945823"/>
             <wp:effectExtent b="0" l="0" r="0" t="0"/>
-            <wp:docPr id="27" name="image11.png"/>
+            <wp:docPr id="26" name="image12.png"/>
             <a:graphic>
               <a:graphicData uri="http://schemas.openxmlformats.org/drawingml/2006/picture">
                 <pic:pic>
                   <pic:nvPicPr>
-                    <pic:cNvPr id="0" name="image11.png"/>
+                    <pic:cNvPr id="0" name="image12.png"/>
                     <pic:cNvPicPr preferRelativeResize="0"/>
                   </pic:nvPicPr>
                   <pic:blipFill>
@@ -2233,8 +2296,8 @@
           <w:highlight w:val="white"/>
         </w:rPr>
       </w:pPr>
-      <w:bookmarkStart w:colFirst="0" w:colLast="0" w:name="_heading=h.3lqti4eexnra" w:id="28"/>
-      <w:bookmarkEnd w:id="28"/>
+      <w:bookmarkStart w:colFirst="0" w:colLast="0" w:name="_heading=h.3lqti4eexnra" w:id="25"/>
+      <w:bookmarkEnd w:id="25"/>
       <w:r>
         <w:rPr>
           <w:rFonts w:ascii="Times New Roman" w:cs="Times New Roman" w:eastAsia="Times New Roman" w:hAnsi="Times New Roman"/>
@@ -5821,8 +5884,8 @@
           <w:b w:val="1"/>
         </w:rPr>
       </w:pPr>
-      <w:bookmarkStart w:colFirst="0" w:colLast="0" w:name="_heading=h.fzh8v0fbhxpy" w:id="29"/>
-      <w:bookmarkEnd w:id="29"/>
+      <w:bookmarkStart w:colFirst="0" w:colLast="0" w:name="_heading=h.fzh8v0fbhxpy" w:id="26"/>
+      <w:bookmarkEnd w:id="26"/>
       <w:r>
         <w:rPr>
           <w:rtl w:val="0"/>
@@ -5837,8 +5900,8 @@
           <w:rFonts w:ascii="Times New Roman" w:cs="Times New Roman" w:eastAsia="Times New Roman" w:hAnsi="Times New Roman"/>
         </w:rPr>
       </w:pPr>
-      <w:bookmarkStart w:colFirst="0" w:colLast="0" w:name="_heading=h.r8j0o2ct5ugb" w:id="30"/>
-      <w:bookmarkEnd w:id="30"/>
+      <w:bookmarkStart w:colFirst="0" w:colLast="0" w:name="_heading=h.r8j0o2ct5ugb" w:id="27"/>
+      <w:bookmarkEnd w:id="27"/>
       <w:r>
         <w:rPr>
           <w:rFonts w:ascii="Times New Roman" w:cs="Times New Roman" w:eastAsia="Times New Roman" w:hAnsi="Times New Roman"/>
@@ -5863,8 +5926,8 @@
         <w:ind w:left="0" w:hanging="2"/>
         <w:rPr/>
       </w:pPr>
-      <w:bookmarkStart w:colFirst="0" w:colLast="0" w:name="_heading=h.80qmb12i459g" w:id="31"/>
-      <w:bookmarkEnd w:id="31"/>
+      <w:bookmarkStart w:colFirst="0" w:colLast="0" w:name="_heading=h.80qmb12i459g" w:id="28"/>
+      <w:bookmarkEnd w:id="28"/>
       <w:r>
         <w:rPr>
           <w:rFonts w:ascii="Times New Roman" w:cs="Times New Roman" w:eastAsia="Times New Roman" w:hAnsi="Times New Roman"/>
@@ -5888,8 +5951,8 @@
           <w:rFonts w:ascii="Times New Roman" w:cs="Times New Roman" w:eastAsia="Times New Roman" w:hAnsi="Times New Roman"/>
         </w:rPr>
       </w:pPr>
-      <w:bookmarkStart w:colFirst="0" w:colLast="0" w:name="_heading=h.17564ll1kn0g" w:id="32"/>
-      <w:bookmarkEnd w:id="32"/>
+      <w:bookmarkStart w:colFirst="0" w:colLast="0" w:name="_heading=h.17564ll1kn0g" w:id="29"/>
+      <w:bookmarkEnd w:id="29"/>
       <w:r>
         <w:rPr>
           <w:rFonts w:ascii="Times New Roman" w:cs="Times New Roman" w:eastAsia="Times New Roman" w:hAnsi="Times New Roman"/>
@@ -5921,8 +5984,8 @@
           <w:rFonts w:ascii="Times New Roman" w:cs="Times New Roman" w:eastAsia="Times New Roman" w:hAnsi="Times New Roman"/>
         </w:rPr>
       </w:pPr>
-      <w:bookmarkStart w:colFirst="0" w:colLast="0" w:name="_heading=h.74pt6tik6h0r" w:id="33"/>
-      <w:bookmarkEnd w:id="33"/>
+      <w:bookmarkStart w:colFirst="0" w:colLast="0" w:name="_heading=h.74pt6tik6h0r" w:id="30"/>
+      <w:bookmarkEnd w:id="30"/>
       <w:r>
         <w:rPr>
           <w:rtl w:val="0"/>
@@ -5941,12 +6004,12 @@
             <wp:extent cx="6620510" cy="4383405"/>
             <wp:effectExtent b="0" l="0" r="0" t="0"/>
             <wp:wrapSquare wrapText="bothSides" distB="0" distT="0" distL="114300" distR="123190"/>
-            <wp:docPr id="16" name="image10.png"/>
+            <wp:docPr id="16" name="image11.png"/>
             <a:graphic>
               <a:graphicData uri="http://schemas.openxmlformats.org/drawingml/2006/picture">
                 <pic:pic>
                   <pic:nvPicPr>
-                    <pic:cNvPr id="0" name="image10.png"/>
+                    <pic:cNvPr id="0" name="image11.png"/>
                     <pic:cNvPicPr preferRelativeResize="0"/>
                   </pic:nvPicPr>
                   <pic:blipFill>
@@ -6011,7 +6074,7 @@
           <w:color w:val="000000"/>
           <w:rtl w:val="0"/>
         </w:rPr>
-        <w:t xml:space="preserve"> Visualization of pathway 0010 (glycolysis and gluconeogenesis). Nodes represent metabolites and edges represent reactions.  Node size represents protein frequency, blue borders indicate APs, color in the center of node indicates betweenness level. The classification and EC code of the protein are present on the node label. The network was made using R programming language (visNetwork package).</w:t>
+        <w:t xml:space="preserve"> Visualization of pathway 0010 (glycolysis and gluconeogenesis). Nodes represent metabolites and edges represent reactions.  Node size represents protein frequency, blue borders indicate APs, color in the center of node indicates betweenness level. The classification and EC code of the protein are present on the node label. The network was made using the R programming language (visNetwork package).</w:t>
       </w:r>
       <w:r>
         <w:rPr>
@@ -6040,8 +6103,8 @@
         <w:ind w:left="0" w:hanging="2"/>
         <w:rPr/>
       </w:pPr>
-      <w:bookmarkStart w:colFirst="0" w:colLast="0" w:name="_heading=h.3cgbrnh4j118" w:id="34"/>
-      <w:bookmarkEnd w:id="34"/>
+      <w:bookmarkStart w:colFirst="0" w:colLast="0" w:name="_heading=h.3cgbrnh4j118" w:id="31"/>
+      <w:bookmarkEnd w:id="31"/>
       <w:r>
         <w:rPr>
           <w:rFonts w:ascii="Times New Roman" w:cs="Times New Roman" w:eastAsia="Times New Roman" w:hAnsi="Times New Roman"/>
@@ -6077,7 +6140,7 @@
           <w:rFonts w:ascii="Times New Roman" w:cs="Times New Roman" w:eastAsia="Times New Roman" w:hAnsi="Times New Roman"/>
           <w:rtl w:val="0"/>
         </w:rPr>
-        <w:t xml:space="preserve"> The present study aimed to investigate the APs for all metabolic pathways available on the KEGG database. To achieve this aim, a pipeline based on R programming language was developed and applied to KEGG XML files for each species (instance) related to each metabolic pathway. We observed that approximately 32% of metabolic pathways are related to less than ⅙ of KEGG species. This might be due to the existence of specific pathways for certain plants, bacteria, and fungi, which are involved with their own cellular functions in these organisms. An example would be Benzoxazinoid biosynthesis route 00402 (Supporting material S1a) responsible for the defense of some plant species (Supporting material S1b). Also, approximately 31% of metabolic pathways are related to at least ⅚ of KEGG species, this may be due to these pathways being essential in different types of living beings (Supporting material S2), such as glycolysis and gluconeogenesis route 00010, present in 6084 species (Supporting material S3).</w:t>
+        <w:t xml:space="preserve"> The present study aimed to investigate the APs for all metabolic pathways available on the KEGG database. To achieve this aim, a pipeline based on R programming language was developed and applied to KEGG XML files for each species (instance) related to each metabolic pathway. We observed that approximately 32% of metabolic pathways are related to less than 16% of KEGG species. This might be due to the existence of specific pathways for certain plants, bacteria, and fungi, which are involved with their own cellular functions in these organisms. An example would be Benzoxazinoid biosynthesis route 00402 (Supporting material S1a) responsible for the defense of some plant species (Supporting material S1b). Also, approximately 31% of metabolic pathways are related to at least 83% of KEGG species, this may be due to these pathways being essential in different types of living beings (Supporting material S2), such as glycolysis and gluconeogenesis route 00010, present in 6084 species (Supporting material S3).</w:t>
       </w:r>
     </w:p>
     <w:p>
@@ -6125,6 +6188,7 @@
         <w:ind w:left="0" w:firstLine="720"/>
         <w:rPr>
           <w:rFonts w:ascii="Times New Roman" w:cs="Times New Roman" w:eastAsia="Times New Roman" w:hAnsi="Times New Roman"/>
+          <w:highlight w:val="yellow"/>
         </w:rPr>
       </w:pPr>
       <w:r>
@@ -6132,7 +6196,15 @@
           <w:rFonts w:ascii="Times New Roman" w:cs="Times New Roman" w:eastAsia="Times New Roman" w:hAnsi="Times New Roman"/>
           <w:rtl w:val="0"/>
         </w:rPr>
-        <w:t xml:space="preserve">It is possible to evaluate the metabolic pathway profile through the protein types distribution. It is noteworthy that some metabolic pathways were composed mostly of HAPs, such as Benzoxazinoid biosynthesis pathway 00402 (Supporting Information S1), which is composed of only eight proteins, of which six are HAPs. Besides, it is formed by a one-way bridge in terms of mass flow. Other pathways had no HAPs, such as caffeine metabolism pathway 00232 (Supporting Information S4). In this case, there are few communities, which are overcrowded; Some communities are connected to each other through bridges that represent one-way paths. These bridges are composed of APs, which connect with only one protein. Besides, most metabolic pathways are composed of at least three protein classifications. Finally, we highlight the 00061 pathway (Supporting information S5), related to fatty acid synthesis. This pathway is made up of an overcrowded central community, 7 peripheries highly connected to the center and a periphery connected to the center through just one bridge. In addition, this pathway has 3 components disconnected from the main network component, with their own HAPs and APs. This pathway has a considerable amount of APs and HAPs. However, although there are several highly connected nodes in the network central area, none of them an AP or HAP due to the connection handles, which guarantee redundancy in this area of the network.</w:t>
+        <w:t xml:space="preserve">It is possible to evaluate the metabolic pathway profile through the protein types distribution. It is noteworthy that some metabolic pathways were composed mostly of HAPs, such as Benzoxazinoid biosynthesis pathway 00402 (Supporting Information S1), which is composed of only eight proteins, of which six are HAPs. Besides, it is formed by a one-way bridge in terms of mass flow. Other pathways had no HAPs, such as caffeine metabolism pathway 00232 (Supporting Information S4). In this case, there are few communities, which are overcrowded; Some communities are connected to each other through bridges that represent one-way paths. These bridges are composed of APs, which connect with only one protein. Besides, most metabolic pathways are composed of at least three protein classifications. Finally, we highlight the 00061 pathway (Supporting information S5), related to fatty acid synthesis. This pathway is made up of an overcrowded central community, 7 peripheries highly connected to the center and a periphery connected to the center through just one bridge. In addition, this pathway has 3 components disconnected from the main network component, with their own HAPs and APs. This pathway has a considerable amount of APs and HAPs. However, although there are several highly connected nodes in the network central area, none of them an AP or HAP due to the connection handles, which guarantee redundancy in this area of the network. </w:t>
+      </w:r>
+      <w:r>
+        <w:rPr>
+          <w:rFonts w:ascii="Times New Roman" w:cs="Times New Roman" w:eastAsia="Times New Roman" w:hAnsi="Times New Roman"/>
+          <w:highlight w:val="yellow"/>
+          <w:rtl w:val="0"/>
+        </w:rPr>
+        <w:t xml:space="preserve">In addition to the network topological analysis, it is important to understand the profile of proteins classified as AP. For this purpose, we used hypergeometric and binomial statistical analysis.</w:t>
       </w:r>
     </w:p>
     <w:p>
@@ -6141,39 +6213,35 @@
         <w:ind w:left="0" w:firstLine="720"/>
         <w:rPr>
           <w:rFonts w:ascii="Times New Roman" w:cs="Times New Roman" w:eastAsia="Times New Roman" w:hAnsi="Times New Roman"/>
+          <w:highlight w:val="yellow"/>
         </w:rPr>
       </w:pPr>
       <w:r>
         <w:rPr>
           <w:rFonts w:ascii="Times New Roman" w:cs="Times New Roman" w:eastAsia="Times New Roman" w:hAnsi="Times New Roman"/>
-          <w:rtl w:val="0"/>
-        </w:rPr>
-        <w:t xml:space="preserve">In the hypergeometric analysis, we observed that there was a considerable concentration of AP in the protein groups with higher frequencies (Figure 3). </w:t>
-      </w:r>
-      <w:r>
-        <w:rPr>
-          <w:rFonts w:ascii="Times New Roman" w:cs="Times New Roman" w:eastAsia="Times New Roman" w:hAnsi="Times New Roman"/>
-          <w:rtl w:val="0"/>
-        </w:rPr>
-        <w:t xml:space="preserve">It is important to highlight that APs are high-frequency proteins, suggesting that these proteins may be more essential to the metabolic pathway </w:t>
-      </w:r>
-      <w:r>
-        <w:rPr>
-          <w:rFonts w:ascii="Times New Roman" w:cs="Times New Roman" w:eastAsia="Times New Roman" w:hAnsi="Times New Roman"/>
-          <w:rtl w:val="0"/>
-        </w:rPr>
-        <w:t xml:space="preserve">when compared with proteins with lower-frequency.</w:t>
-      </w:r>
-      <w:r>
-        <w:rPr>
-          <w:rFonts w:ascii="Times New Roman" w:cs="Times New Roman" w:eastAsia="Times New Roman" w:hAnsi="Times New Roman"/>
-          <w:rtl w:val="0"/>
-        </w:rPr>
-        <w:t xml:space="preserve"> </w:t>
-      </w:r>
-      <w:r>
-        <w:rPr>
-          <w:rFonts w:ascii="Times New Roman" w:cs="Times New Roman" w:eastAsia="Times New Roman" w:hAnsi="Times New Roman"/>
+          <w:highlight w:val="yellow"/>
+          <w:rtl w:val="0"/>
+        </w:rPr>
+        <w:t xml:space="preserve">The hypergeometric analysis might be used to identify groups of APs that are more relevant. In the hypergeometric analysis, we found a considerable concentration of APs in the protein groups with higher frequencies (Figure 3). We verified that APs tend to be high-frequency proteins, suggesting that these proteins may be more essential to the metabolic pathway when compared with proteins with lower-frequency. However, we found that APs can belong to both groups of high and low frequencies. For this reason, we studied the APs topology using the betweenness metric which identified that the groups of APs with higher frequencies are located in more central regions compared to the groups of APs with lower frequencies. In practice, this implies that APs with low betweenness disconnect peripheral regions from the network, resulting in a disbalance between the components of the remaining network, while the APs with high betweenness are probably located in central regions. Therefore, when these APs are removed from the network, they disconnect it in more homogeneous components.</w:t>
+      </w:r>
+      <w:r>
+        <w:rPr>
+          <w:rtl w:val="0"/>
+        </w:rPr>
+      </w:r>
+    </w:p>
+    <w:p>
+      <w:pPr>
+        <w:spacing w:line="480" w:lineRule="auto"/>
+        <w:ind w:left="0" w:firstLine="720"/>
+        <w:rPr>
+          <w:rFonts w:ascii="Times New Roman" w:cs="Times New Roman" w:eastAsia="Times New Roman" w:hAnsi="Times New Roman"/>
+        </w:rPr>
+      </w:pPr>
+      <w:r>
+        <w:rPr>
+          <w:rFonts w:ascii="Times New Roman" w:cs="Times New Roman" w:eastAsia="Times New Roman" w:hAnsi="Times New Roman"/>
+          <w:highlight w:val="yellow"/>
           <w:rtl w:val="0"/>
         </w:rPr>
         <w:t xml:space="preserve">I</w:t>
@@ -6181,6 +6249,7 @@
       <w:r>
         <w:rPr>
           <w:rFonts w:ascii="Times New Roman" w:cs="Times New Roman" w:eastAsia="Times New Roman" w:hAnsi="Times New Roman"/>
+          <w:highlight w:val="yellow"/>
           <w:rtl w:val="0"/>
         </w:rPr>
         <w:t xml:space="preserve">n t</w:t>
@@ -6188,16 +6257,25 @@
       <w:r>
         <w:rPr>
           <w:rFonts w:ascii="Times New Roman" w:cs="Times New Roman" w:eastAsia="Times New Roman" w:hAnsi="Times New Roman"/>
-          <w:rtl w:val="0"/>
-        </w:rPr>
-        <w:t xml:space="preserve">he 1148 proteins with higher frequencies (20.8% of total proteins studied), we found a high concentration of AP (263), suggesting that they were strongly present in most species on different metabolic pathways (Figure 3). </w:t>
-      </w:r>
-      <w:r>
-        <w:rPr>
-          <w:rFonts w:ascii="Times New Roman" w:cs="Times New Roman" w:eastAsia="Times New Roman" w:hAnsi="Times New Roman"/>
-          <w:rtl w:val="0"/>
-        </w:rPr>
-        <w:t xml:space="preserve">The other 80% of the studied protein had </w:t>
+          <w:highlight w:val="yellow"/>
+          <w:rtl w:val="0"/>
+        </w:rPr>
+        <w:t xml:space="preserve">he 1047 proteins with higher frequencies (19.04% of total proteins studied), we found a high concentration of APs (236), suggesting that they were strongly present in most species on different metabolic pathways. </w:t>
+      </w:r>
+      <w:r>
+        <w:rPr>
+          <w:rFonts w:ascii="Times New Roman" w:cs="Times New Roman" w:eastAsia="Times New Roman" w:hAnsi="Times New Roman"/>
+          <w:highlight w:val="yellow"/>
+          <w:rtl w:val="0"/>
+        </w:rPr>
+        <w:t xml:space="preserve">The other 81% </w:t>
+      </w:r>
+      <w:r>
+        <w:rPr>
+          <w:rFonts w:ascii="Times New Roman" w:cs="Times New Roman" w:eastAsia="Times New Roman" w:hAnsi="Times New Roman"/>
+          <w:rtl w:val="0"/>
+        </w:rPr>
+        <w:t xml:space="preserve">of the studied protein had </w:t>
       </w:r>
       <w:r>
         <w:rPr>
@@ -6218,7 +6296,7 @@
           <w:rFonts w:ascii="Times New Roman" w:cs="Times New Roman" w:eastAsia="Times New Roman" w:hAnsi="Times New Roman"/>
           <w:rtl w:val="0"/>
         </w:rPr>
-        <w:t xml:space="preserve">ns of the metabolic pathways, being responsible only for connecting a few isolated proteins.</w:t>
+        <w:t xml:space="preserve">ns (Figure 2C) of the metabolic pathways, being responsible only for connecting a few isolated proteins.</w:t>
       </w:r>
       <w:r>
         <w:rPr>
@@ -6397,7 +6475,7 @@
           <w:rFonts w:ascii="Times New Roman" w:cs="Times New Roman" w:eastAsia="Times New Roman" w:hAnsi="Times New Roman"/>
           <w:rtl w:val="0"/>
         </w:rPr>
-        <w:t xml:space="preserve">Studies have shown that network integrity can be disrupted, contributing to serious impairments in disorders such as depression, psychotic disorders, and motor diseases. Investigations into the integration and coordination of large-scale functional networks subserving various conditions must be explored. For example, assess non-static functional connectivity within whole-brain networks can be important to unravel some mysteries in the central nervous system. In fact, studies assessing network integrity in the central nervous system were developed. However, it is also crucial to identify essential proteins in these networks [34-36].</w:t>
+        <w:t xml:space="preserve">Studies have shown that network integrity can be disrupted, contributing to serious impairments in disorders such as depression, psychotic disorders, and motor diseases. Investigations into the integration and coordination of large-scale functional networks subserving various conditions must be explored. For example, assessing non-static functional connectivity within whole-brain networks can be important to unravel some mysteries in the central nervous system. In fact, studies assessing network integrity in the central nervous system were developed. However, it is also crucial to identify essential proteins in these networks [34-36].</w:t>
       </w:r>
       <w:r>
         <w:rPr>
@@ -6416,14 +6494,14 @@
           <w:rFonts w:ascii="Times New Roman" w:cs="Times New Roman" w:eastAsia="Times New Roman" w:hAnsi="Times New Roman"/>
         </w:rPr>
       </w:pPr>
-      <w:bookmarkStart w:colFirst="0" w:colLast="0" w:name="_heading=h.uvhqv2h1q1kt" w:id="35"/>
-      <w:bookmarkEnd w:id="35"/>
-      <w:r>
-        <w:rPr>
-          <w:rFonts w:ascii="Times New Roman" w:cs="Times New Roman" w:eastAsia="Times New Roman" w:hAnsi="Times New Roman"/>
-          <w:rtl w:val="0"/>
-        </w:rPr>
-        <w:t xml:space="preserve">Given the functional interdependencies between the molecular components in a human cell, a disease is rarely a consequence of an abnormality in a single gene but reflects the perturbations of the complex intracellular and intercellular network that links tissue and organ systems. The emerging tools of network medicine offer a platform to explore systematically not only the molecular complexity of a particular disease, leading to the identification of disease modules and pathways, but also the molecular relationships among apparently distinct (patho)phenotypes. Advances are essential for identifying new disease genes, for uncovering the biological significance of disease-associated mutations identified by genome-wide association studies and full-genome sequencing, and for identifying drug targets and biomarkers for complex diseases [37]. </w:t>
+      <w:bookmarkStart w:colFirst="0" w:colLast="0" w:name="_heading=h.uvhqv2h1q1kt" w:id="32"/>
+      <w:bookmarkEnd w:id="32"/>
+      <w:r>
+        <w:rPr>
+          <w:rFonts w:ascii="Times New Roman" w:cs="Times New Roman" w:eastAsia="Times New Roman" w:hAnsi="Times New Roman"/>
+          <w:rtl w:val="0"/>
+        </w:rPr>
+        <w:t xml:space="preserve">Given the functional interdependencies between the molecular components in a human cell, a disease is rarely a consequence of an abnormality in a single gene but reflects the perturbations of the complex intracellular and intercellular network that links tissue and organ systems. The emerging tools of network medicine offer a platform to systematically explore not only the molecular complexity of a particular disease, leading to the identification of disease modules and pathways, but also the molecular relationships among apparently distinct (patho)phenotypes. Advances are essential for identifying new disease genes, for uncovering the biological significance of disease-associated mutations identified by genome-wide association studies and full-genome sequencing, and for identifying drug targets and biomarkers for complex diseases [37]. </w:t>
       </w:r>
       <w:r>
         <w:rPr>
@@ -6439,8 +6517,8 @@
           <w:rFonts w:ascii="Times New Roman" w:cs="Times New Roman" w:eastAsia="Times New Roman" w:hAnsi="Times New Roman"/>
         </w:rPr>
       </w:pPr>
-      <w:bookmarkStart w:colFirst="0" w:colLast="0" w:name="_heading=h.uvhqv2h1q1kt" w:id="35"/>
-      <w:bookmarkEnd w:id="35"/>
+      <w:bookmarkStart w:colFirst="0" w:colLast="0" w:name="_heading=h.uvhqv2h1q1kt" w:id="32"/>
+      <w:bookmarkEnd w:id="32"/>
       <w:r>
         <w:rPr>
           <w:rFonts w:ascii="Times New Roman" w:cs="Times New Roman" w:eastAsia="Times New Roman" w:hAnsi="Times New Roman"/>
@@ -6486,7 +6564,7 @@
           <w:highlight w:val="white"/>
           <w:rtl w:val="0"/>
         </w:rPr>
-        <w:t xml:space="preserve">For this, DAVID and KEGG mapper softwares can be used to obtain the protein identity to perform functional analysis. We performed a  functional analysis to determine the main metabolic pathways regarding the APs using KEGG ECs. A study also used KEGG to functional analyses and studies used Gene Ontology to determine the biological process and molecular functions of proteins related to cancer [47, 48]. It is important to highlight that no other study evaluated the main metabolic pathways associated with all APs. Most APs with the greatest impacts are lyases and isomerases (AP classes) expressed in the liver and gallbladder, possibly due to most APs are related to amino acid and sugar metabolism, which occurs in the liver. Besides, monooxygenase (the main AP type) exerts many important functions on the liver, such as a cytochrome P450  activity,  inflammatory processes, toxic metabolites metabolism, and drug tolerance [49, 50]. </w:t>
+        <w:t xml:space="preserve">For this, DAVID and KEGG mapper software can be used to obtain the protein identity to perform functional analysis. We performed a  functional analysis to determine the main metabolic pathways regarding the APs using KEGG ECs. A study also used KEGG to perform functional analyses and studies used Gene Ontology to determine the biological process and molecular functions of proteins related to cancer [47, 48]. It is important to highlight that no other study evaluated the main metabolic pathways associated with all APs. Most APs with the greatest impacts are lyases and isomerases (AP classes) expressed in the liver and gallbladder, possibly due to most APs are related to amino acid and sugar metabolism, which occurs in the liver. Besides, monooxygenase (the main AP type) exerts many important functions on the liver, such as a cytochrome P450  activity,  inflammatory processes, toxic metabolites metabolism, and drug tolerance [49, 50]. </w:t>
       </w:r>
       <w:r>
         <w:rPr>
@@ -6514,7 +6592,7 @@
           <w:rFonts w:ascii="Times New Roman" w:cs="Times New Roman" w:eastAsia="Times New Roman" w:hAnsi="Times New Roman"/>
           <w:rtl w:val="0"/>
         </w:rPr>
-        <w:t xml:space="preserve">Another future possibility is the usage of machine learning (ML) techniques to create a predictive model to identify potential essential proteins in various metabolic pathways.</w:t>
+        <w:t xml:space="preserve">Another future possibility is the usage of machine learning (ML) algorithms to create a predictive model to identify potential essential proteins in various metabolic pathways.</w:t>
       </w:r>
       <w:r>
         <w:rPr>
@@ -6547,8 +6625,8 @@
           <w:rFonts w:ascii="Times New Roman" w:cs="Times New Roman" w:eastAsia="Times New Roman" w:hAnsi="Times New Roman"/>
         </w:rPr>
       </w:pPr>
-      <w:bookmarkStart w:colFirst="0" w:colLast="0" w:name="_heading=h.guvzwys0dznx" w:id="36"/>
-      <w:bookmarkEnd w:id="36"/>
+      <w:bookmarkStart w:colFirst="0" w:colLast="0" w:name="_heading=h.guvzwys0dznx" w:id="33"/>
+      <w:bookmarkEnd w:id="33"/>
       <w:r>
         <w:rPr>
           <w:rtl w:val="0"/>
@@ -6564,8 +6642,8 @@
           <w:rFonts w:ascii="Times New Roman" w:cs="Times New Roman" w:eastAsia="Times New Roman" w:hAnsi="Times New Roman"/>
         </w:rPr>
       </w:pPr>
-      <w:bookmarkStart w:colFirst="0" w:colLast="0" w:name="_heading=h.9hvmlk3nh8e" w:id="37"/>
-      <w:bookmarkEnd w:id="37"/>
+      <w:bookmarkStart w:colFirst="0" w:colLast="0" w:name="_heading=h.9hvmlk3nh8e" w:id="34"/>
+      <w:bookmarkEnd w:id="34"/>
       <w:r>
         <w:br w:type="page"/>
       </w:r>
@@ -6584,8 +6662,8 @@
           <w:rFonts w:ascii="Times New Roman" w:cs="Times New Roman" w:eastAsia="Times New Roman" w:hAnsi="Times New Roman"/>
         </w:rPr>
       </w:pPr>
-      <w:bookmarkStart w:colFirst="0" w:colLast="0" w:name="_heading=h.q0lwij5w47a1" w:id="38"/>
-      <w:bookmarkEnd w:id="38"/>
+      <w:bookmarkStart w:colFirst="0" w:colLast="0" w:name="_heading=h.q0lwij5w47a1" w:id="35"/>
+      <w:bookmarkEnd w:id="35"/>
       <w:r>
         <w:rPr>
           <w:rFonts w:ascii="Times New Roman" w:cs="Times New Roman" w:eastAsia="Times New Roman" w:hAnsi="Times New Roman"/>
@@ -6594,6 +6672,74 @@
           <w:rtl w:val="0"/>
         </w:rPr>
         <w:t xml:space="preserve">CONCLUSION</w:t>
+      </w:r>
+      <w:r>
+        <w:rPr>
+          <w:rtl w:val="0"/>
+        </w:rPr>
+      </w:r>
+    </w:p>
+    <w:p>
+      <w:pPr>
+        <w:spacing w:line="480" w:lineRule="auto"/>
+        <w:ind w:firstLine="720"/>
+        <w:rPr>
+          <w:rFonts w:ascii="Times New Roman" w:cs="Times New Roman" w:eastAsia="Times New Roman" w:hAnsi="Times New Roman"/>
+          <w:highlight w:val="yellow"/>
+        </w:rPr>
+      </w:pPr>
+      <w:r>
+        <w:rPr>
+          <w:rFonts w:ascii="Times New Roman" w:cs="Times New Roman" w:eastAsia="Times New Roman" w:hAnsi="Times New Roman"/>
+          <w:highlight w:val="yellow"/>
+          <w:rtl w:val="0"/>
+        </w:rPr>
+        <w:t xml:space="preserve">We found that 20.46% of the proteins are articulation points (1125). The most important articulation points are high-frequency proteins which are located in central regions of the network. Moreover, the highest concentration of articulation points occurred in the frequency range between 80% and 90% (p &lt; 0.01). A pattern of non-randomness of articulation points was identified in the protein groups that have a frequency of at least 74.5% </w:t>
+      </w:r>
+      <w:r>
+        <w:rPr>
+          <w:rFonts w:ascii="Times New Roman" w:cs="Times New Roman" w:eastAsia="Times New Roman" w:hAnsi="Times New Roman"/>
+          <w:highlight w:val="yellow"/>
+          <w:rtl w:val="0"/>
+        </w:rPr>
+        <w:t xml:space="preserve">(p &lt; 0.01).</w:t>
+      </w:r>
+      <w:r>
+        <w:rPr>
+          <w:rFonts w:ascii="Times New Roman" w:cs="Times New Roman" w:eastAsia="Times New Roman" w:hAnsi="Times New Roman"/>
+          <w:rtl w:val="0"/>
+        </w:rPr>
+        <w:t xml:space="preserve"> </w:t>
+      </w:r>
+      <w:r>
+        <w:rPr>
+          <w:rFonts w:ascii="Times New Roman" w:cs="Times New Roman" w:eastAsia="Times New Roman" w:hAnsi="Times New Roman"/>
+          <w:rtl w:val="0"/>
+        </w:rPr>
+        <w:t xml:space="preserve">Most APs are related to a</w:t>
+      </w:r>
+      <w:r>
+        <w:rPr>
+          <w:rFonts w:ascii="Times New Roman" w:cs="Times New Roman" w:eastAsia="Times New Roman" w:hAnsi="Times New Roman"/>
+          <w:highlight w:val="white"/>
+          <w:rtl w:val="0"/>
+        </w:rPr>
+        <w:t xml:space="preserve">mino acid and sugar metabolism. Besides, the monooxygenases are the APs with the highest number of related metabolic pathways. T</w:t>
+      </w:r>
+      <w:r>
+        <w:rPr>
+          <w:rFonts w:ascii="Times New Roman" w:cs="Times New Roman" w:eastAsia="Times New Roman" w:hAnsi="Times New Roman"/>
+          <w:highlight w:val="white"/>
+          <w:rtl w:val="0"/>
+        </w:rPr>
+        <w:t xml:space="preserve">h</w:t>
+      </w:r>
+      <w:r>
+        <w:rPr>
+          <w:rFonts w:ascii="Times New Roman" w:cs="Times New Roman" w:eastAsia="Times New Roman" w:hAnsi="Times New Roman"/>
+          <w:rtl w:val="0"/>
+        </w:rPr>
+        <w:t xml:space="preserve">is work contributes to the study of metabolic pathways using computational approaches since nowadays few works are exploring massive data related to curated databases of metabolic pathways and generating analysis to help to understand the big picture of metabolic pathways.</w:t>
       </w:r>
       <w:r>
         <w:rPr>
@@ -6609,72 +6755,6 @@
           <w:rFonts w:ascii="Times New Roman" w:cs="Times New Roman" w:eastAsia="Times New Roman" w:hAnsi="Times New Roman"/>
         </w:rPr>
       </w:pPr>
-      <w:r>
-        <w:rPr>
-          <w:rFonts w:ascii="Times New Roman" w:cs="Times New Roman" w:eastAsia="Times New Roman" w:hAnsi="Times New Roman"/>
-          <w:rtl w:val="0"/>
-        </w:rPr>
-        <w:t xml:space="preserve">We found that HAPs and APs represented more than 20% of the studied proteins. Besides, the hypergeometric findings indicate that most of these APs were placed in a group of proteins with the highest frequencies. </w:t>
-      </w:r>
-      <w:r>
-        <w:rPr>
-          <w:rFonts w:ascii="Times New Roman" w:cs="Times New Roman" w:eastAsia="Times New Roman" w:hAnsi="Times New Roman"/>
-          <w:highlight w:val="white"/>
-          <w:rtl w:val="0"/>
-        </w:rPr>
-        <w:t xml:space="preserve">Approximately 32% of metabolic pathways are related to less than one thousand species </w:t>
-      </w:r>
-      <w:r>
-        <w:rPr>
-          <w:rFonts w:ascii="Times New Roman" w:cs="Times New Roman" w:eastAsia="Times New Roman" w:hAnsi="Times New Roman"/>
-          <w:rtl w:val="0"/>
-        </w:rPr>
-        <w:t xml:space="preserve">since they are related to a few organisms in the KEGG database.</w:t>
-      </w:r>
-      <w:r>
-        <w:rPr>
-          <w:rFonts w:ascii="Times New Roman" w:cs="Times New Roman" w:eastAsia="Times New Roman" w:hAnsi="Times New Roman"/>
-          <w:highlight w:val="white"/>
-          <w:rtl w:val="0"/>
-        </w:rPr>
-        <w:t xml:space="preserve"> </w:t>
-      </w:r>
-      <w:r>
-        <w:rPr>
-          <w:rFonts w:ascii="Times New Roman" w:cs="Times New Roman" w:eastAsia="Times New Roman" w:hAnsi="Times New Roman"/>
-          <w:rtl w:val="0"/>
-        </w:rPr>
-        <w:t xml:space="preserve">Almost 32% of metabolic pathways are related to at least 5,000 species and </w:t>
-      </w:r>
-      <w:r>
-        <w:rPr>
-          <w:rFonts w:ascii="Times New Roman" w:cs="Times New Roman" w:eastAsia="Times New Roman" w:hAnsi="Times New Roman"/>
-          <w:rtl w:val="0"/>
-        </w:rPr>
-        <w:t xml:space="preserve">these pathways are mainly present into prokaryote (91.4%) due to its variety in KEGG. </w:t>
-      </w:r>
-      <w:r>
-        <w:rPr>
-          <w:rFonts w:ascii="Times New Roman" w:cs="Times New Roman" w:eastAsia="Times New Roman" w:hAnsi="Times New Roman"/>
-          <w:rtl w:val="0"/>
-        </w:rPr>
-        <w:t xml:space="preserve">Most APs are related to a</w:t>
-      </w:r>
-      <w:r>
-        <w:rPr>
-          <w:rFonts w:ascii="Times New Roman" w:cs="Times New Roman" w:eastAsia="Times New Roman" w:hAnsi="Times New Roman"/>
-          <w:highlight w:val="white"/>
-          <w:rtl w:val="0"/>
-        </w:rPr>
-        <w:t xml:space="preserve">mino acid and sugar metabolism. Besides, the monooxygenases are the APs with the highest number of related metabolic pathways. Th</w:t>
-      </w:r>
-      <w:r>
-        <w:rPr>
-          <w:rFonts w:ascii="Times New Roman" w:cs="Times New Roman" w:eastAsia="Times New Roman" w:hAnsi="Times New Roman"/>
-          <w:rtl w:val="0"/>
-        </w:rPr>
-        <w:t xml:space="preserve">is work contributes to the study of metabolic pathways using computational approaches since nowadays few works are exploring massive data related to curated databases of metabolic pathways and generating analysis to help to understand the big picture of metabolic pathways.</w:t>
-      </w:r>
       <w:r>
         <w:br w:type="page"/>
       </w:r>
@@ -6695,8 +6775,8 @@
           <w:color w:val="000000"/>
         </w:rPr>
       </w:pPr>
-      <w:bookmarkStart w:colFirst="0" w:colLast="0" w:name="_heading=h.9uvgt673q4mj" w:id="39"/>
-      <w:bookmarkEnd w:id="39"/>
+      <w:bookmarkStart w:colFirst="0" w:colLast="0" w:name="_heading=h.9uvgt673q4mj" w:id="36"/>
+      <w:bookmarkEnd w:id="36"/>
       <w:r>
         <w:rPr>
           <w:rFonts w:ascii="Times New Roman" w:cs="Times New Roman" w:eastAsia="Times New Roman" w:hAnsi="Times New Roman"/>
@@ -6728,8 +6808,8 @@
           <w:highlight w:val="white"/>
         </w:rPr>
       </w:pPr>
-      <w:bookmarkStart w:colFirst="0" w:colLast="0" w:name="_heading=h.am8n7357arqi" w:id="40"/>
-      <w:bookmarkEnd w:id="40"/>
+      <w:bookmarkStart w:colFirst="0" w:colLast="0" w:name="_heading=h.am8n7357arqi" w:id="37"/>
+      <w:bookmarkEnd w:id="37"/>
       <w:r>
         <w:rPr>
           <w:rFonts w:ascii="Times New Roman" w:cs="Times New Roman" w:eastAsia="Times New Roman" w:hAnsi="Times New Roman"/>
@@ -6749,8 +6829,8 @@
           <w:highlight w:val="white"/>
         </w:rPr>
       </w:pPr>
-      <w:bookmarkStart w:colFirst="0" w:colLast="0" w:name="_heading=h.zej3q4ytzgjz" w:id="41"/>
-      <w:bookmarkEnd w:id="41"/>
+      <w:bookmarkStart w:colFirst="0" w:colLast="0" w:name="_heading=h.zej3q4ytzgjz" w:id="38"/>
+      <w:bookmarkEnd w:id="38"/>
       <w:r>
         <w:rPr>
           <w:rFonts w:ascii="Times New Roman" w:cs="Times New Roman" w:eastAsia="Times New Roman" w:hAnsi="Times New Roman"/>
@@ -6770,8 +6850,8 @@
           <w:highlight w:val="white"/>
         </w:rPr>
       </w:pPr>
-      <w:bookmarkStart w:colFirst="0" w:colLast="0" w:name="_heading=h.5zuo4zgoads" w:id="42"/>
-      <w:bookmarkEnd w:id="42"/>
+      <w:bookmarkStart w:colFirst="0" w:colLast="0" w:name="_heading=h.5zuo4zgoads" w:id="39"/>
+      <w:bookmarkEnd w:id="39"/>
       <w:r>
         <w:rPr>
           <w:rFonts w:ascii="Times New Roman" w:cs="Times New Roman" w:eastAsia="Times New Roman" w:hAnsi="Times New Roman"/>
@@ -6791,8 +6871,8 @@
           <w:highlight w:val="white"/>
         </w:rPr>
       </w:pPr>
-      <w:bookmarkStart w:colFirst="0" w:colLast="0" w:name="_heading=h.9hgi5sdnb98f" w:id="43"/>
-      <w:bookmarkEnd w:id="43"/>
+      <w:bookmarkStart w:colFirst="0" w:colLast="0" w:name="_heading=h.9hgi5sdnb98f" w:id="40"/>
+      <w:bookmarkEnd w:id="40"/>
       <w:r>
         <w:rPr>
           <w:rFonts w:ascii="Times New Roman" w:cs="Times New Roman" w:eastAsia="Times New Roman" w:hAnsi="Times New Roman"/>
@@ -6812,8 +6892,8 @@
           <w:highlight w:val="white"/>
         </w:rPr>
       </w:pPr>
-      <w:bookmarkStart w:colFirst="0" w:colLast="0" w:name="_heading=h.cq7p41ki8kj8" w:id="44"/>
-      <w:bookmarkEnd w:id="44"/>
+      <w:bookmarkStart w:colFirst="0" w:colLast="0" w:name="_heading=h.cq7p41ki8kj8" w:id="41"/>
+      <w:bookmarkEnd w:id="41"/>
       <w:r>
         <w:rPr>
           <w:rFonts w:ascii="Times New Roman" w:cs="Times New Roman" w:eastAsia="Times New Roman" w:hAnsi="Times New Roman"/>
@@ -6833,8 +6913,8 @@
           <w:highlight w:val="white"/>
         </w:rPr>
       </w:pPr>
-      <w:bookmarkStart w:colFirst="0" w:colLast="0" w:name="_heading=h.3xl233bvgauc" w:id="45"/>
-      <w:bookmarkEnd w:id="45"/>
+      <w:bookmarkStart w:colFirst="0" w:colLast="0" w:name="_heading=h.3xl233bvgauc" w:id="42"/>
+      <w:bookmarkEnd w:id="42"/>
       <w:r>
         <w:rPr>
           <w:rFonts w:ascii="Times New Roman" w:cs="Times New Roman" w:eastAsia="Times New Roman" w:hAnsi="Times New Roman"/>
@@ -6854,8 +6934,8 @@
           <w:highlight w:val="white"/>
         </w:rPr>
       </w:pPr>
-      <w:bookmarkStart w:colFirst="0" w:colLast="0" w:name="_heading=h.oqzbzbbcobu7" w:id="46"/>
-      <w:bookmarkEnd w:id="46"/>
+      <w:bookmarkStart w:colFirst="0" w:colLast="0" w:name="_heading=h.oqzbzbbcobu7" w:id="43"/>
+      <w:bookmarkEnd w:id="43"/>
       <w:r>
         <w:rPr>
           <w:rFonts w:ascii="Times New Roman" w:cs="Times New Roman" w:eastAsia="Times New Roman" w:hAnsi="Times New Roman"/>
@@ -6875,8 +6955,8 @@
           <w:highlight w:val="white"/>
         </w:rPr>
       </w:pPr>
-      <w:bookmarkStart w:colFirst="0" w:colLast="0" w:name="_heading=h.fqg9ame2ut2" w:id="47"/>
-      <w:bookmarkEnd w:id="47"/>
+      <w:bookmarkStart w:colFirst="0" w:colLast="0" w:name="_heading=h.fqg9ame2ut2" w:id="44"/>
+      <w:bookmarkEnd w:id="44"/>
       <w:r>
         <w:rPr>
           <w:rFonts w:ascii="Times New Roman" w:cs="Times New Roman" w:eastAsia="Times New Roman" w:hAnsi="Times New Roman"/>
@@ -6896,8 +6976,8 @@
           <w:highlight w:val="white"/>
         </w:rPr>
       </w:pPr>
-      <w:bookmarkStart w:colFirst="0" w:colLast="0" w:name="_heading=h.ku7qex4zkwdd" w:id="48"/>
-      <w:bookmarkEnd w:id="48"/>
+      <w:bookmarkStart w:colFirst="0" w:colLast="0" w:name="_heading=h.ku7qex4zkwdd" w:id="45"/>
+      <w:bookmarkEnd w:id="45"/>
       <w:r>
         <w:rPr>
           <w:rFonts w:ascii="Times New Roman" w:cs="Times New Roman" w:eastAsia="Times New Roman" w:hAnsi="Times New Roman"/>
@@ -6917,8 +6997,8 @@
           <w:highlight w:val="white"/>
         </w:rPr>
       </w:pPr>
-      <w:bookmarkStart w:colFirst="0" w:colLast="0" w:name="_heading=h.dgvih4m8eo51" w:id="49"/>
-      <w:bookmarkEnd w:id="49"/>
+      <w:bookmarkStart w:colFirst="0" w:colLast="0" w:name="_heading=h.dgvih4m8eo51" w:id="46"/>
+      <w:bookmarkEnd w:id="46"/>
       <w:r>
         <w:rPr>
           <w:rFonts w:ascii="Times New Roman" w:cs="Times New Roman" w:eastAsia="Times New Roman" w:hAnsi="Times New Roman"/>
@@ -6938,8 +7018,8 @@
           <w:highlight w:val="white"/>
         </w:rPr>
       </w:pPr>
-      <w:bookmarkStart w:colFirst="0" w:colLast="0" w:name="_heading=h.av56ojvwyctb" w:id="50"/>
-      <w:bookmarkEnd w:id="50"/>
+      <w:bookmarkStart w:colFirst="0" w:colLast="0" w:name="_heading=h.av56ojvwyctb" w:id="47"/>
+      <w:bookmarkEnd w:id="47"/>
       <w:r>
         <w:rPr>
           <w:rFonts w:ascii="Times New Roman" w:cs="Times New Roman" w:eastAsia="Times New Roman" w:hAnsi="Times New Roman"/>
@@ -6959,8 +7039,8 @@
           <w:highlight w:val="white"/>
         </w:rPr>
       </w:pPr>
-      <w:bookmarkStart w:colFirst="0" w:colLast="0" w:name="_heading=h.ryxgxpqm38p2" w:id="51"/>
-      <w:bookmarkEnd w:id="51"/>
+      <w:bookmarkStart w:colFirst="0" w:colLast="0" w:name="_heading=h.ryxgxpqm38p2" w:id="48"/>
+      <w:bookmarkEnd w:id="48"/>
       <w:r>
         <w:rPr>
           <w:rFonts w:ascii="Times New Roman" w:cs="Times New Roman" w:eastAsia="Times New Roman" w:hAnsi="Times New Roman"/>
@@ -6980,8 +7060,8 @@
           <w:highlight w:val="white"/>
         </w:rPr>
       </w:pPr>
-      <w:bookmarkStart w:colFirst="0" w:colLast="0" w:name="_heading=h.ly27asy0ptaa" w:id="52"/>
-      <w:bookmarkEnd w:id="52"/>
+      <w:bookmarkStart w:colFirst="0" w:colLast="0" w:name="_heading=h.ly27asy0ptaa" w:id="49"/>
+      <w:bookmarkEnd w:id="49"/>
       <w:r>
         <w:rPr>
           <w:rFonts w:ascii="Times New Roman" w:cs="Times New Roman" w:eastAsia="Times New Roman" w:hAnsi="Times New Roman"/>
@@ -7001,8 +7081,8 @@
           <w:highlight w:val="white"/>
         </w:rPr>
       </w:pPr>
-      <w:bookmarkStart w:colFirst="0" w:colLast="0" w:name="_heading=h.76ru10tjcu2v" w:id="53"/>
-      <w:bookmarkEnd w:id="53"/>
+      <w:bookmarkStart w:colFirst="0" w:colLast="0" w:name="_heading=h.76ru10tjcu2v" w:id="50"/>
+      <w:bookmarkEnd w:id="50"/>
       <w:r>
         <w:rPr>
           <w:rFonts w:ascii="Times New Roman" w:cs="Times New Roman" w:eastAsia="Times New Roman" w:hAnsi="Times New Roman"/>
@@ -7022,8 +7102,8 @@
           <w:highlight w:val="white"/>
         </w:rPr>
       </w:pPr>
-      <w:bookmarkStart w:colFirst="0" w:colLast="0" w:name="_heading=h.t9huw9bwoni9" w:id="54"/>
-      <w:bookmarkEnd w:id="54"/>
+      <w:bookmarkStart w:colFirst="0" w:colLast="0" w:name="_heading=h.t9huw9bwoni9" w:id="51"/>
+      <w:bookmarkEnd w:id="51"/>
       <w:r>
         <w:rPr>
           <w:rFonts w:ascii="Times New Roman" w:cs="Times New Roman" w:eastAsia="Times New Roman" w:hAnsi="Times New Roman"/>
@@ -7043,8 +7123,8 @@
           <w:highlight w:val="white"/>
         </w:rPr>
       </w:pPr>
-      <w:bookmarkStart w:colFirst="0" w:colLast="0" w:name="_heading=h.8b6yw01w85kh" w:id="55"/>
-      <w:bookmarkEnd w:id="55"/>
+      <w:bookmarkStart w:colFirst="0" w:colLast="0" w:name="_heading=h.8b6yw01w85kh" w:id="52"/>
+      <w:bookmarkEnd w:id="52"/>
       <w:r>
         <w:rPr>
           <w:rFonts w:ascii="Times New Roman" w:cs="Times New Roman" w:eastAsia="Times New Roman" w:hAnsi="Times New Roman"/>
@@ -7064,8 +7144,8 @@
           <w:highlight w:val="white"/>
         </w:rPr>
       </w:pPr>
-      <w:bookmarkStart w:colFirst="0" w:colLast="0" w:name="_heading=h.g2f3rtpu0d" w:id="56"/>
-      <w:bookmarkEnd w:id="56"/>
+      <w:bookmarkStart w:colFirst="0" w:colLast="0" w:name="_heading=h.g2f3rtpu0d" w:id="53"/>
+      <w:bookmarkEnd w:id="53"/>
       <w:r>
         <w:rPr>
           <w:rFonts w:ascii="Times New Roman" w:cs="Times New Roman" w:eastAsia="Times New Roman" w:hAnsi="Times New Roman"/>
@@ -7085,8 +7165,8 @@
           <w:highlight w:val="white"/>
         </w:rPr>
       </w:pPr>
-      <w:bookmarkStart w:colFirst="0" w:colLast="0" w:name="_heading=h.qh2ma9kflx19" w:id="57"/>
-      <w:bookmarkEnd w:id="57"/>
+      <w:bookmarkStart w:colFirst="0" w:colLast="0" w:name="_heading=h.qh2ma9kflx19" w:id="54"/>
+      <w:bookmarkEnd w:id="54"/>
       <w:r>
         <w:rPr>
           <w:rFonts w:ascii="Times New Roman" w:cs="Times New Roman" w:eastAsia="Times New Roman" w:hAnsi="Times New Roman"/>
@@ -7106,8 +7186,8 @@
           <w:highlight w:val="white"/>
         </w:rPr>
       </w:pPr>
-      <w:bookmarkStart w:colFirst="0" w:colLast="0" w:name="_heading=h.6x769s8tu8jx" w:id="58"/>
-      <w:bookmarkEnd w:id="58"/>
+      <w:bookmarkStart w:colFirst="0" w:colLast="0" w:name="_heading=h.6x769s8tu8jx" w:id="55"/>
+      <w:bookmarkEnd w:id="55"/>
       <w:r>
         <w:rPr>
           <w:rFonts w:ascii="Times New Roman" w:cs="Times New Roman" w:eastAsia="Times New Roman" w:hAnsi="Times New Roman"/>
@@ -7127,8 +7207,8 @@
           <w:highlight w:val="white"/>
         </w:rPr>
       </w:pPr>
-      <w:bookmarkStart w:colFirst="0" w:colLast="0" w:name="_heading=h.uble143eu3la" w:id="59"/>
-      <w:bookmarkEnd w:id="59"/>
+      <w:bookmarkStart w:colFirst="0" w:colLast="0" w:name="_heading=h.uble143eu3la" w:id="56"/>
+      <w:bookmarkEnd w:id="56"/>
       <w:r>
         <w:rPr>
           <w:rFonts w:ascii="Times New Roman" w:cs="Times New Roman" w:eastAsia="Times New Roman" w:hAnsi="Times New Roman"/>
@@ -7148,8 +7228,8 @@
           <w:highlight w:val="white"/>
         </w:rPr>
       </w:pPr>
-      <w:bookmarkStart w:colFirst="0" w:colLast="0" w:name="_heading=h.btnw23qyq20x" w:id="60"/>
-      <w:bookmarkEnd w:id="60"/>
+      <w:bookmarkStart w:colFirst="0" w:colLast="0" w:name="_heading=h.btnw23qyq20x" w:id="57"/>
+      <w:bookmarkEnd w:id="57"/>
       <w:r>
         <w:rPr>
           <w:rFonts w:ascii="Times New Roman" w:cs="Times New Roman" w:eastAsia="Times New Roman" w:hAnsi="Times New Roman"/>
@@ -7169,8 +7249,8 @@
           <w:highlight w:val="white"/>
         </w:rPr>
       </w:pPr>
-      <w:bookmarkStart w:colFirst="0" w:colLast="0" w:name="_heading=h.jcf2ioyb1jaq" w:id="61"/>
-      <w:bookmarkEnd w:id="61"/>
+      <w:bookmarkStart w:colFirst="0" w:colLast="0" w:name="_heading=h.jcf2ioyb1jaq" w:id="58"/>
+      <w:bookmarkEnd w:id="58"/>
       <w:r>
         <w:rPr>
           <w:rFonts w:ascii="Times New Roman" w:cs="Times New Roman" w:eastAsia="Times New Roman" w:hAnsi="Times New Roman"/>
@@ -7190,8 +7270,8 @@
           <w:highlight w:val="white"/>
         </w:rPr>
       </w:pPr>
-      <w:bookmarkStart w:colFirst="0" w:colLast="0" w:name="_heading=h.ey19xnjgdilb" w:id="62"/>
-      <w:bookmarkEnd w:id="62"/>
+      <w:bookmarkStart w:colFirst="0" w:colLast="0" w:name="_heading=h.ey19xnjgdilb" w:id="59"/>
+      <w:bookmarkEnd w:id="59"/>
       <w:r>
         <w:rPr>
           <w:rFonts w:ascii="Times New Roman" w:cs="Times New Roman" w:eastAsia="Times New Roman" w:hAnsi="Times New Roman"/>
@@ -7211,8 +7291,8 @@
           <w:highlight w:val="white"/>
         </w:rPr>
       </w:pPr>
-      <w:bookmarkStart w:colFirst="0" w:colLast="0" w:name="_heading=h.1n6mb4h579v7" w:id="63"/>
-      <w:bookmarkEnd w:id="63"/>
+      <w:bookmarkStart w:colFirst="0" w:colLast="0" w:name="_heading=h.1n6mb4h579v7" w:id="60"/>
+      <w:bookmarkEnd w:id="60"/>
       <w:r>
         <w:rPr>
           <w:rFonts w:ascii="Times New Roman" w:cs="Times New Roman" w:eastAsia="Times New Roman" w:hAnsi="Times New Roman"/>
@@ -7232,8 +7312,8 @@
           <w:highlight w:val="white"/>
         </w:rPr>
       </w:pPr>
-      <w:bookmarkStart w:colFirst="0" w:colLast="0" w:name="_heading=h.pudyzanvk3z5" w:id="64"/>
-      <w:bookmarkEnd w:id="64"/>
+      <w:bookmarkStart w:colFirst="0" w:colLast="0" w:name="_heading=h.pudyzanvk3z5" w:id="61"/>
+      <w:bookmarkEnd w:id="61"/>
       <w:r>
         <w:rPr>
           <w:rFonts w:ascii="Times New Roman" w:cs="Times New Roman" w:eastAsia="Times New Roman" w:hAnsi="Times New Roman"/>
@@ -7253,8 +7333,8 @@
           <w:highlight w:val="white"/>
         </w:rPr>
       </w:pPr>
-      <w:bookmarkStart w:colFirst="0" w:colLast="0" w:name="_heading=h.1avzb7p0c865" w:id="65"/>
-      <w:bookmarkEnd w:id="65"/>
+      <w:bookmarkStart w:colFirst="0" w:colLast="0" w:name="_heading=h.1avzb7p0c865" w:id="62"/>
+      <w:bookmarkEnd w:id="62"/>
       <w:r>
         <w:rPr>
           <w:rFonts w:ascii="Times New Roman" w:cs="Times New Roman" w:eastAsia="Times New Roman" w:hAnsi="Times New Roman"/>
@@ -7274,8 +7354,8 @@
           <w:highlight w:val="white"/>
         </w:rPr>
       </w:pPr>
-      <w:bookmarkStart w:colFirst="0" w:colLast="0" w:name="_heading=h.cueum5as6t4a" w:id="66"/>
-      <w:bookmarkEnd w:id="66"/>
+      <w:bookmarkStart w:colFirst="0" w:colLast="0" w:name="_heading=h.cueum5as6t4a" w:id="63"/>
+      <w:bookmarkEnd w:id="63"/>
       <w:r>
         <w:rPr>
           <w:rFonts w:ascii="Times New Roman" w:cs="Times New Roman" w:eastAsia="Times New Roman" w:hAnsi="Times New Roman"/>
@@ -7295,8 +7375,8 @@
           <w:highlight w:val="white"/>
         </w:rPr>
       </w:pPr>
-      <w:bookmarkStart w:colFirst="0" w:colLast="0" w:name="_heading=h.255jlutoy02h" w:id="67"/>
-      <w:bookmarkEnd w:id="67"/>
+      <w:bookmarkStart w:colFirst="0" w:colLast="0" w:name="_heading=h.255jlutoy02h" w:id="64"/>
+      <w:bookmarkEnd w:id="64"/>
       <w:r>
         <w:rPr>
           <w:rFonts w:ascii="Times New Roman" w:cs="Times New Roman" w:eastAsia="Times New Roman" w:hAnsi="Times New Roman"/>
@@ -7316,8 +7396,8 @@
           <w:highlight w:val="white"/>
         </w:rPr>
       </w:pPr>
-      <w:bookmarkStart w:colFirst="0" w:colLast="0" w:name="_heading=h.7fnkvkyqkg9f" w:id="68"/>
-      <w:bookmarkEnd w:id="68"/>
+      <w:bookmarkStart w:colFirst="0" w:colLast="0" w:name="_heading=h.7fnkvkyqkg9f" w:id="65"/>
+      <w:bookmarkEnd w:id="65"/>
       <w:r>
         <w:rPr>
           <w:rFonts w:ascii="Times New Roman" w:cs="Times New Roman" w:eastAsia="Times New Roman" w:hAnsi="Times New Roman"/>
@@ -7337,8 +7417,8 @@
           <w:highlight w:val="white"/>
         </w:rPr>
       </w:pPr>
-      <w:bookmarkStart w:colFirst="0" w:colLast="0" w:name="_heading=h.3p9gztf2j2rr" w:id="69"/>
-      <w:bookmarkEnd w:id="69"/>
+      <w:bookmarkStart w:colFirst="0" w:colLast="0" w:name="_heading=h.3p9gztf2j2rr" w:id="66"/>
+      <w:bookmarkEnd w:id="66"/>
       <w:r>
         <w:rPr>
           <w:rFonts w:ascii="Times New Roman" w:cs="Times New Roman" w:eastAsia="Times New Roman" w:hAnsi="Times New Roman"/>
@@ -7358,8 +7438,8 @@
           <w:highlight w:val="white"/>
         </w:rPr>
       </w:pPr>
-      <w:bookmarkStart w:colFirst="0" w:colLast="0" w:name="_heading=h.gt9h8zryscrb" w:id="70"/>
-      <w:bookmarkEnd w:id="70"/>
+      <w:bookmarkStart w:colFirst="0" w:colLast="0" w:name="_heading=h.gt9h8zryscrb" w:id="67"/>
+      <w:bookmarkEnd w:id="67"/>
       <w:r>
         <w:rPr>
           <w:rFonts w:ascii="Times New Roman" w:cs="Times New Roman" w:eastAsia="Times New Roman" w:hAnsi="Times New Roman"/>
@@ -7379,8 +7459,8 @@
           <w:highlight w:val="white"/>
         </w:rPr>
       </w:pPr>
-      <w:bookmarkStart w:colFirst="0" w:colLast="0" w:name="_heading=h.6cvb41gzvqvs" w:id="71"/>
-      <w:bookmarkEnd w:id="71"/>
+      <w:bookmarkStart w:colFirst="0" w:colLast="0" w:name="_heading=h.6cvb41gzvqvs" w:id="68"/>
+      <w:bookmarkEnd w:id="68"/>
       <w:r>
         <w:rPr>
           <w:rFonts w:ascii="Times New Roman" w:cs="Times New Roman" w:eastAsia="Times New Roman" w:hAnsi="Times New Roman"/>
@@ -7400,8 +7480,8 @@
           <w:highlight w:val="white"/>
         </w:rPr>
       </w:pPr>
-      <w:bookmarkStart w:colFirst="0" w:colLast="0" w:name="_heading=h.fiwdd09ozvvd" w:id="72"/>
-      <w:bookmarkEnd w:id="72"/>
+      <w:bookmarkStart w:colFirst="0" w:colLast="0" w:name="_heading=h.fiwdd09ozvvd" w:id="69"/>
+      <w:bookmarkEnd w:id="69"/>
       <w:r>
         <w:rPr>
           <w:rFonts w:ascii="Times New Roman" w:cs="Times New Roman" w:eastAsia="Times New Roman" w:hAnsi="Times New Roman"/>
@@ -7421,8 +7501,8 @@
           <w:highlight w:val="white"/>
         </w:rPr>
       </w:pPr>
-      <w:bookmarkStart w:colFirst="0" w:colLast="0" w:name="_heading=h.4o57rrsa5yw8" w:id="73"/>
-      <w:bookmarkEnd w:id="73"/>
+      <w:bookmarkStart w:colFirst="0" w:colLast="0" w:name="_heading=h.4o57rrsa5yw8" w:id="70"/>
+      <w:bookmarkEnd w:id="70"/>
       <w:r>
         <w:rPr>
           <w:rFonts w:ascii="Times New Roman" w:cs="Times New Roman" w:eastAsia="Times New Roman" w:hAnsi="Times New Roman"/>
@@ -7442,8 +7522,8 @@
           <w:highlight w:val="white"/>
         </w:rPr>
       </w:pPr>
-      <w:bookmarkStart w:colFirst="0" w:colLast="0" w:name="_heading=h.7ictogjxsn5i" w:id="74"/>
-      <w:bookmarkEnd w:id="74"/>
+      <w:bookmarkStart w:colFirst="0" w:colLast="0" w:name="_heading=h.7ictogjxsn5i" w:id="71"/>
+      <w:bookmarkEnd w:id="71"/>
       <w:r>
         <w:rPr>
           <w:rFonts w:ascii="Times New Roman" w:cs="Times New Roman" w:eastAsia="Times New Roman" w:hAnsi="Times New Roman"/>
@@ -7463,8 +7543,8 @@
           <w:highlight w:val="white"/>
         </w:rPr>
       </w:pPr>
-      <w:bookmarkStart w:colFirst="0" w:colLast="0" w:name="_heading=h.bm5lyuijqazk" w:id="75"/>
-      <w:bookmarkEnd w:id="75"/>
+      <w:bookmarkStart w:colFirst="0" w:colLast="0" w:name="_heading=h.bm5lyuijqazk" w:id="72"/>
+      <w:bookmarkEnd w:id="72"/>
       <w:r>
         <w:rPr>
           <w:rFonts w:ascii="Times New Roman" w:cs="Times New Roman" w:eastAsia="Times New Roman" w:hAnsi="Times New Roman"/>
@@ -7484,8 +7564,8 @@
           <w:highlight w:val="white"/>
         </w:rPr>
       </w:pPr>
-      <w:bookmarkStart w:colFirst="0" w:colLast="0" w:name="_heading=h.4z87l5y0bspj" w:id="76"/>
-      <w:bookmarkEnd w:id="76"/>
+      <w:bookmarkStart w:colFirst="0" w:colLast="0" w:name="_heading=h.4z87l5y0bspj" w:id="73"/>
+      <w:bookmarkEnd w:id="73"/>
       <w:r>
         <w:rPr>
           <w:rFonts w:ascii="Times New Roman" w:cs="Times New Roman" w:eastAsia="Times New Roman" w:hAnsi="Times New Roman"/>
@@ -7505,8 +7585,8 @@
           <w:highlight w:val="white"/>
         </w:rPr>
       </w:pPr>
-      <w:bookmarkStart w:colFirst="0" w:colLast="0" w:name="_heading=h.c1x9jhiiu4th" w:id="77"/>
-      <w:bookmarkEnd w:id="77"/>
+      <w:bookmarkStart w:colFirst="0" w:colLast="0" w:name="_heading=h.c1x9jhiiu4th" w:id="74"/>
+      <w:bookmarkEnd w:id="74"/>
       <w:r>
         <w:rPr>
           <w:rFonts w:ascii="Times New Roman" w:cs="Times New Roman" w:eastAsia="Times New Roman" w:hAnsi="Times New Roman"/>
@@ -7526,8 +7606,8 @@
           <w:highlight w:val="white"/>
         </w:rPr>
       </w:pPr>
-      <w:bookmarkStart w:colFirst="0" w:colLast="0" w:name="_heading=h.7draeyt1atye" w:id="78"/>
-      <w:bookmarkEnd w:id="78"/>
+      <w:bookmarkStart w:colFirst="0" w:colLast="0" w:name="_heading=h.7draeyt1atye" w:id="75"/>
+      <w:bookmarkEnd w:id="75"/>
       <w:r>
         <w:rPr>
           <w:rFonts w:ascii="Times New Roman" w:cs="Times New Roman" w:eastAsia="Times New Roman" w:hAnsi="Times New Roman"/>
@@ -7547,8 +7627,8 @@
           <w:highlight w:val="white"/>
         </w:rPr>
       </w:pPr>
-      <w:bookmarkStart w:colFirst="0" w:colLast="0" w:name="_heading=h.te8p7vpxzf23" w:id="79"/>
-      <w:bookmarkEnd w:id="79"/>
+      <w:bookmarkStart w:colFirst="0" w:colLast="0" w:name="_heading=h.te8p7vpxzf23" w:id="76"/>
+      <w:bookmarkEnd w:id="76"/>
       <w:r>
         <w:rPr>
           <w:rFonts w:ascii="Times New Roman" w:cs="Times New Roman" w:eastAsia="Times New Roman" w:hAnsi="Times New Roman"/>
@@ -7568,8 +7648,8 @@
           <w:highlight w:val="white"/>
         </w:rPr>
       </w:pPr>
-      <w:bookmarkStart w:colFirst="0" w:colLast="0" w:name="_heading=h.uptvs9xg36r" w:id="80"/>
-      <w:bookmarkEnd w:id="80"/>
+      <w:bookmarkStart w:colFirst="0" w:colLast="0" w:name="_heading=h.uptvs9xg36r" w:id="77"/>
+      <w:bookmarkEnd w:id="77"/>
       <w:r>
         <w:rPr>
           <w:rFonts w:ascii="Times New Roman" w:cs="Times New Roman" w:eastAsia="Times New Roman" w:hAnsi="Times New Roman"/>
@@ -7589,8 +7669,8 @@
           <w:highlight w:val="white"/>
         </w:rPr>
       </w:pPr>
-      <w:bookmarkStart w:colFirst="0" w:colLast="0" w:name="_heading=h.pn1xbzoi48ct" w:id="81"/>
-      <w:bookmarkEnd w:id="81"/>
+      <w:bookmarkStart w:colFirst="0" w:colLast="0" w:name="_heading=h.pn1xbzoi48ct" w:id="78"/>
+      <w:bookmarkEnd w:id="78"/>
       <w:r>
         <w:rPr>
           <w:rFonts w:ascii="Times New Roman" w:cs="Times New Roman" w:eastAsia="Times New Roman" w:hAnsi="Times New Roman"/>
@@ -7610,8 +7690,8 @@
           <w:highlight w:val="white"/>
         </w:rPr>
       </w:pPr>
-      <w:bookmarkStart w:colFirst="0" w:colLast="0" w:name="_heading=h.vwawkxqft7zf" w:id="82"/>
-      <w:bookmarkEnd w:id="82"/>
+      <w:bookmarkStart w:colFirst="0" w:colLast="0" w:name="_heading=h.vwawkxqft7zf" w:id="79"/>
+      <w:bookmarkEnd w:id="79"/>
       <w:r>
         <w:rPr>
           <w:rFonts w:ascii="Times New Roman" w:cs="Times New Roman" w:eastAsia="Times New Roman" w:hAnsi="Times New Roman"/>
@@ -7631,8 +7711,8 @@
           <w:highlight w:val="white"/>
         </w:rPr>
       </w:pPr>
-      <w:bookmarkStart w:colFirst="0" w:colLast="0" w:name="_heading=h.udd7vh3hz0hq" w:id="83"/>
-      <w:bookmarkEnd w:id="83"/>
+      <w:bookmarkStart w:colFirst="0" w:colLast="0" w:name="_heading=h.udd7vh3hz0hq" w:id="80"/>
+      <w:bookmarkEnd w:id="80"/>
       <w:r>
         <w:rPr>
           <w:rFonts w:ascii="Times New Roman" w:cs="Times New Roman" w:eastAsia="Times New Roman" w:hAnsi="Times New Roman"/>
@@ -7652,8 +7732,8 @@
           <w:highlight w:val="white"/>
         </w:rPr>
       </w:pPr>
-      <w:bookmarkStart w:colFirst="0" w:colLast="0" w:name="_heading=h.yru5r97t1wnw" w:id="84"/>
-      <w:bookmarkEnd w:id="84"/>
+      <w:bookmarkStart w:colFirst="0" w:colLast="0" w:name="_heading=h.yru5r97t1wnw" w:id="81"/>
+      <w:bookmarkEnd w:id="81"/>
       <w:r>
         <w:rPr>
           <w:rFonts w:ascii="Times New Roman" w:cs="Times New Roman" w:eastAsia="Times New Roman" w:hAnsi="Times New Roman"/>
@@ -7673,8 +7753,8 @@
           <w:highlight w:val="white"/>
         </w:rPr>
       </w:pPr>
-      <w:bookmarkStart w:colFirst="0" w:colLast="0" w:name="_heading=h.s020evut2x3l" w:id="85"/>
-      <w:bookmarkEnd w:id="85"/>
+      <w:bookmarkStart w:colFirst="0" w:colLast="0" w:name="_heading=h.s020evut2x3l" w:id="82"/>
+      <w:bookmarkEnd w:id="82"/>
       <w:r>
         <w:rPr>
           <w:rFonts w:ascii="Times New Roman" w:cs="Times New Roman" w:eastAsia="Times New Roman" w:hAnsi="Times New Roman"/>
@@ -7694,8 +7774,8 @@
           <w:highlight w:val="white"/>
         </w:rPr>
       </w:pPr>
-      <w:bookmarkStart w:colFirst="0" w:colLast="0" w:name="_heading=h.hdnhfaylhht1" w:id="86"/>
-      <w:bookmarkEnd w:id="86"/>
+      <w:bookmarkStart w:colFirst="0" w:colLast="0" w:name="_heading=h.hdnhfaylhht1" w:id="83"/>
+      <w:bookmarkEnd w:id="83"/>
       <w:r>
         <w:rPr>
           <w:rFonts w:ascii="Times New Roman" w:cs="Times New Roman" w:eastAsia="Times New Roman" w:hAnsi="Times New Roman"/>
@@ -7715,8 +7795,8 @@
           <w:highlight w:val="white"/>
         </w:rPr>
       </w:pPr>
-      <w:bookmarkStart w:colFirst="0" w:colLast="0" w:name="_heading=h.ocumyf6ahxl2" w:id="87"/>
-      <w:bookmarkEnd w:id="87"/>
+      <w:bookmarkStart w:colFirst="0" w:colLast="0" w:name="_heading=h.ocumyf6ahxl2" w:id="84"/>
+      <w:bookmarkEnd w:id="84"/>
       <w:r>
         <w:rPr>
           <w:rFonts w:ascii="Times New Roman" w:cs="Times New Roman" w:eastAsia="Times New Roman" w:hAnsi="Times New Roman"/>
@@ -7736,8 +7816,8 @@
           <w:highlight w:val="white"/>
         </w:rPr>
       </w:pPr>
-      <w:bookmarkStart w:colFirst="0" w:colLast="0" w:name="_heading=h.2uox6ybrf6fl" w:id="88"/>
-      <w:bookmarkEnd w:id="88"/>
+      <w:bookmarkStart w:colFirst="0" w:colLast="0" w:name="_heading=h.2uox6ybrf6fl" w:id="85"/>
+      <w:bookmarkEnd w:id="85"/>
       <w:r>
         <w:rPr>
           <w:rFonts w:ascii="Times New Roman" w:cs="Times New Roman" w:eastAsia="Times New Roman" w:hAnsi="Times New Roman"/>
@@ -7757,8 +7837,8 @@
           <w:highlight w:val="white"/>
         </w:rPr>
       </w:pPr>
-      <w:bookmarkStart w:colFirst="0" w:colLast="0" w:name="_heading=h.jnctw1fglocs" w:id="89"/>
-      <w:bookmarkEnd w:id="89"/>
+      <w:bookmarkStart w:colFirst="0" w:colLast="0" w:name="_heading=h.jnctw1fglocs" w:id="86"/>
+      <w:bookmarkEnd w:id="86"/>
       <w:r>
         <w:rPr>
           <w:rFonts w:ascii="Times New Roman" w:cs="Times New Roman" w:eastAsia="Times New Roman" w:hAnsi="Times New Roman"/>
@@ -7778,8 +7858,8 @@
           <w:highlight w:val="white"/>
         </w:rPr>
       </w:pPr>
-      <w:bookmarkStart w:colFirst="0" w:colLast="0" w:name="_heading=h.ak3l8299nom6" w:id="90"/>
-      <w:bookmarkEnd w:id="90"/>
+      <w:bookmarkStart w:colFirst="0" w:colLast="0" w:name="_heading=h.ak3l8299nom6" w:id="87"/>
+      <w:bookmarkEnd w:id="87"/>
       <w:r>
         <w:rPr>
           <w:rFonts w:ascii="Times New Roman" w:cs="Times New Roman" w:eastAsia="Times New Roman" w:hAnsi="Times New Roman"/>
@@ -7810,8 +7890,8 @@
           <w:color w:val="000000"/>
         </w:rPr>
       </w:pPr>
-      <w:bookmarkStart w:colFirst="0" w:colLast="0" w:name="_heading=h.gl4tr8xl5dzc" w:id="91"/>
-      <w:bookmarkEnd w:id="91"/>
+      <w:bookmarkStart w:colFirst="0" w:colLast="0" w:name="_heading=h.gl4tr8xl5dzc" w:id="88"/>
+      <w:bookmarkEnd w:id="88"/>
       <w:r>
         <w:rPr>
           <w:rFonts w:ascii="Times New Roman" w:cs="Times New Roman" w:eastAsia="Times New Roman" w:hAnsi="Times New Roman"/>
@@ -7830,8 +7910,8 @@
           <w:b w:val="1"/>
         </w:rPr>
       </w:pPr>
-      <w:bookmarkStart w:colFirst="0" w:colLast="0" w:name="_heading=h.sg0hn1r611hn" w:id="92"/>
-      <w:bookmarkEnd w:id="92"/>
+      <w:bookmarkStart w:colFirst="0" w:colLast="0" w:name="_heading=h.sg0hn1r611hn" w:id="89"/>
+      <w:bookmarkEnd w:id="89"/>
       <w:r>
         <w:rPr>
           <w:rFonts w:ascii="Times New Roman" w:cs="Times New Roman" w:eastAsia="Times New Roman" w:hAnsi="Times New Roman"/>
@@ -7865,12 +7945,12 @@
             <wp:extent cx="6879590" cy="4421505"/>
             <wp:effectExtent b="0" l="0" r="0" t="0"/>
             <wp:wrapSquare wrapText="bothSides" distB="0" distT="0" distL="114300" distR="114300"/>
-            <wp:docPr id="22" name="image4.jpg"/>
+            <wp:docPr id="21" name="image5.jpg"/>
             <a:graphic>
               <a:graphicData uri="http://schemas.openxmlformats.org/drawingml/2006/picture">
                 <pic:pic>
                   <pic:nvPicPr>
-                    <pic:cNvPr id="0" name="image4.jpg"/>
+                    <pic:cNvPr id="0" name="image5.jpg"/>
                     <pic:cNvPicPr preferRelativeResize="0"/>
                   </pic:nvPicPr>
                   <pic:blipFill>
@@ -8009,12 +8089,12 @@
           <wp:inline distB="114300" distT="114300" distL="114300" distR="114300">
             <wp:extent cx="5761482" cy="2794000"/>
             <wp:effectExtent b="0" l="0" r="0" t="0"/>
-            <wp:docPr id="19" name="image1.png"/>
+            <wp:docPr id="18" name="image2.png"/>
             <a:graphic>
               <a:graphicData uri="http://schemas.openxmlformats.org/drawingml/2006/picture">
                 <pic:pic>
                   <pic:nvPicPr>
-                    <pic:cNvPr id="0" name="image1.png"/>
+                    <pic:cNvPr id="0" name="image2.png"/>
                     <pic:cNvPicPr preferRelativeResize="0"/>
                   </pic:nvPicPr>
                   <pic:blipFill>
@@ -8094,22 +8174,22 @@
           <w:color w:val="000000"/>
         </w:rPr>
       </w:pPr>
-      <w:bookmarkStart w:colFirst="0" w:colLast="0" w:name="_heading=h.iz40su5yjvtt" w:id="93"/>
-      <w:bookmarkEnd w:id="93"/>
+      <w:bookmarkStart w:colFirst="0" w:colLast="0" w:name="_heading=h.iz40su5yjvtt" w:id="90"/>
+      <w:bookmarkEnd w:id="90"/>
       <w:r>
         <w:rPr>
           <w:rFonts w:ascii="Times New Roman" w:cs="Times New Roman" w:eastAsia="Times New Roman" w:hAnsi="Times New Roman"/>
         </w:rPr>
         <w:drawing>
           <wp:inline distB="0" distT="0" distL="0" distR="0">
-            <wp:extent cx="5566150" cy="7774622"/>
+            <wp:extent cx="4669790" cy="6511818"/>
             <wp:effectExtent b="0" l="0" r="0" t="0"/>
-            <wp:docPr id="23" name="image6.png"/>
+            <wp:docPr id="22" name="image1.png"/>
             <a:graphic>
               <a:graphicData uri="http://schemas.openxmlformats.org/drawingml/2006/picture">
                 <pic:pic>
                   <pic:nvPicPr>
-                    <pic:cNvPr id="0" name="image6.png"/>
+                    <pic:cNvPr id="0" name="image1.png"/>
                     <pic:cNvPicPr preferRelativeResize="0"/>
                   </pic:nvPicPr>
                   <pic:blipFill>
@@ -8122,7 +8202,7 @@
                   <pic:spPr>
                     <a:xfrm>
                       <a:off x="0" y="0"/>
-                      <a:ext cx="5566150" cy="7774622"/>
+                      <a:ext cx="4669790" cy="6511818"/>
                     </a:xfrm>
                     <a:prstGeom prst="rect"/>
                     <a:ln/>
@@ -8195,12 +8275,12 @@
           <wp:inline distB="0" distT="0" distL="0" distR="0">
             <wp:extent cx="4341495" cy="3997960"/>
             <wp:effectExtent b="0" l="0" r="0" t="0"/>
-            <wp:docPr id="25" name="image7.png"/>
+            <wp:docPr id="24" name="image6.png"/>
             <a:graphic>
               <a:graphicData uri="http://schemas.openxmlformats.org/drawingml/2006/picture">
                 <pic:pic>
                   <pic:nvPicPr>
-                    <pic:cNvPr id="0" name="image7.png"/>
+                    <pic:cNvPr id="0" name="image6.png"/>
                     <pic:cNvPicPr preferRelativeResize="0"/>
                   </pic:nvPicPr>
                   <pic:blipFill>
@@ -8245,12 +8325,12 @@
           <wp:inline distB="0" distT="0" distL="0" distR="0">
             <wp:extent cx="5226685" cy="3781425"/>
             <wp:effectExtent b="0" l="0" r="0" t="0"/>
-            <wp:docPr id="24" name="image3.png"/>
+            <wp:docPr id="23" name="image4.png"/>
             <a:graphic>
               <a:graphicData uri="http://schemas.openxmlformats.org/drawingml/2006/picture">
                 <pic:pic>
                   <pic:nvPicPr>
-                    <pic:cNvPr id="0" name="image3.png"/>
+                    <pic:cNvPr id="0" name="image4.png"/>
                     <pic:cNvPicPr preferRelativeResize="0"/>
                   </pic:nvPicPr>
                   <pic:blipFill>
@@ -8359,12 +8439,12 @@
             <wp:extent cx="6846570" cy="5993130"/>
             <wp:effectExtent b="0" l="0" r="0" t="0"/>
             <wp:wrapSquare wrapText="bothSides" distB="7620" distT="0" distL="114300" distR="114300"/>
-            <wp:docPr id="26" name="image9.png"/>
+            <wp:docPr id="25" name="image8.png"/>
             <a:graphic>
               <a:graphicData uri="http://schemas.openxmlformats.org/drawingml/2006/picture">
                 <pic:pic>
                   <pic:nvPicPr>
-                    <pic:cNvPr id="0" name="image9.png"/>
+                    <pic:cNvPr id="0" name="image8.png"/>
                     <pic:cNvPicPr preferRelativeResize="0"/>
                   </pic:nvPicPr>
                   <pic:blipFill>
@@ -8401,8 +8481,8 @@
           <w:color w:val="000000"/>
         </w:rPr>
       </w:pPr>
-      <w:bookmarkStart w:colFirst="0" w:colLast="0" w:name="_heading=h.9f568d9z4vri" w:id="94"/>
-      <w:bookmarkEnd w:id="94"/>
+      <w:bookmarkStart w:colFirst="0" w:colLast="0" w:name="_heading=h.9f568d9z4vri" w:id="91"/>
+      <w:bookmarkEnd w:id="91"/>
       <w:r>
         <w:rPr>
           <w:rtl w:val="0"/>
@@ -8452,12 +8532,12 @@
             <wp:extent cx="6355715" cy="7181850"/>
             <wp:effectExtent b="0" l="0" r="0" t="0"/>
             <wp:wrapSquare wrapText="bothSides" distB="0" distT="0" distL="114300" distR="120650"/>
-            <wp:docPr id="17" name="image2.png"/>
+            <wp:docPr id="17" name="image10.png"/>
             <a:graphic>
               <a:graphicData uri="http://schemas.openxmlformats.org/drawingml/2006/picture">
                 <pic:pic>
                   <pic:nvPicPr>
-                    <pic:cNvPr id="0" name="image2.png"/>
+                    <pic:cNvPr id="0" name="image10.png"/>
                     <pic:cNvPicPr preferRelativeResize="0"/>
                   </pic:nvPicPr>
                   <pic:blipFill>
@@ -8536,7 +8616,7 @@
 
 <file path=word/comments.xml><?xml version="1.0" encoding="utf-8"?>
 <w:comments xmlns:mc="http://schemas.openxmlformats.org/markup-compatibility/2006" xmlns:o="urn:schemas-microsoft-com:office:office" xmlns:r="http://schemas.openxmlformats.org/officeDocument/2006/relationships" xmlns:m="http://schemas.openxmlformats.org/officeDocument/2006/math" xmlns:v="urn:schemas-microsoft-com:vml" xmlns:wp="http://schemas.openxmlformats.org/drawingml/2006/wordprocessingDrawing" xmlns:w10="urn:schemas-microsoft-com:office:word" xmlns:w="http://schemas.openxmlformats.org/wordprocessingml/2006/main" xmlns:wne="http://schemas.microsoft.com/office/word/2006/wordml" xmlns:sl="http://schemas.openxmlformats.org/schemaLibrary/2006/main" xmlns:a="http://schemas.openxmlformats.org/drawingml/2006/main" xmlns:pic="http://schemas.openxmlformats.org/drawingml/2006/picture" xmlns:c="http://schemas.openxmlformats.org/drawingml/2006/chart" xmlns:lc="http://schemas.openxmlformats.org/drawingml/2006/lockedCanvas" xmlns:dgm="http://schemas.openxmlformats.org/drawingml/2006/diagram" xmlns:wps="http://schemas.microsoft.com/office/word/2010/wordprocessingShape" xmlns:wpg="http://schemas.microsoft.com/office/word/2010/wordprocessingGroup" xmlns:w14="http://schemas.microsoft.com/office/word/2010/wordml" xmlns:w15="http://schemas.microsoft.com/office/word/2012/wordml">
-  <w:comment w:author="Igor Brandão" w:id="0" w:date="2020-02-19T19:44:28Z">
+  <w:comment w:author="Igor Brandão" w:id="0" w:date="2020-04-19T23:44:16Z">
     <w:p>
       <w:pPr>
         <w:keepNext w:val="0"/>
@@ -8582,7 +8662,7 @@
           <w:vertAlign w:val="baseline"/>
           <w:rtl w:val="0"/>
         </w:rPr>
-        <w:t xml:space="preserve">+arthur.vinx@gmail.com estou atualizando os seus comentários neste documento que já tem os comentários de Rodrigo</w:t>
+        <w:t xml:space="preserve">Systematic evaluation of bottlenecks in KEGG metabolic pathways</w:t>
       </w:r>
     </w:p>
   </w:comment>
@@ -27769,7 +27849,7 @@
 
 <file path=customXML/item1.xml><?xml version="1.0" encoding="utf-8"?>
 <go:gDocsCustomXmlDataStorage xmlns:go="http://customooxmlschemas.google.com/" xmlns:r="http://schemas.openxmlformats.org/officeDocument/2006/relationships">
-  <go:docsCustomData xmlns:go="http://customooxmlschemas.google.com/" roundtripDataSignature="AMtx7mjf0CCQmT/i/rM4nT5jxENJLbOgGQ==">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</go:docsCustomData>
+  <go:docsCustomData xmlns:go="http://customooxmlschemas.google.com/" roundtripDataSignature="AMtx7mgPqAFZjyoFo4QxYn0bwAFf0TqZQw==">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</go:docsCustomData>
 </go:gDocsCustomXmlDataStorage>
 </file>
 

</xml_diff>